<commit_message>
Pushing the latest changes from Azure DevOps
</commit_message>
<xml_diff>
--- a/documentation/Higher.Education.AcceleratorInstallGuide.docx
+++ b/documentation/Higher.Education.AcceleratorInstallGuide.docx
@@ -1,6 +1,6 @@
 
 <file path=word/document.xml><?xml version="1.0" encoding="utf-8"?>
-<w:document xmlns:wpc="http://schemas.microsoft.com/office/word/2010/wordprocessingCanvas" xmlns:cx="http://schemas.microsoft.com/office/drawing/2014/chartex" xmlns:cx1="http://schemas.microsoft.com/office/drawing/2015/9/8/chartex" xmlns:cx2="http://schemas.microsoft.com/office/drawing/2015/10/21/chartex" xmlns:cx3="http://schemas.microsoft.com/office/drawing/2016/5/9/chartex" xmlns:cx4="http://schemas.microsoft.com/office/drawing/2016/5/10/chartex" xmlns:cx5="http://schemas.microsoft.com/office/drawing/2016/5/11/chartex" xmlns:cx6="http://schemas.microsoft.com/office/drawing/2016/5/12/chartex" xmlns:cx7="http://schemas.microsoft.com/office/drawing/2016/5/13/chartex" xmlns:cx8="http://schemas.microsoft.com/office/drawing/2016/5/14/chartex" xmlns:mc="http://schemas.openxmlformats.org/markup-compatibility/2006" xmlns:aink="http://schemas.microsoft.com/office/drawing/2016/ink" xmlns:am3d="http://schemas.microsoft.com/office/drawing/2017/model3d" xmlns:o="urn:schemas-microsoft-com:office:office" xmlns:r="http://schemas.openxmlformats.org/officeDocument/2006/relationships" xmlns:m="http://schemas.openxmlformats.org/officeDocument/2006/math" xmlns:v="urn:schemas-microsoft-com:vml" xmlns:wp14="http://schemas.microsoft.com/office/word/2010/wordprocessingDrawing" xmlns:wp="http://schemas.openxmlformats.org/drawingml/2006/wordprocessingDrawing" xmlns:w10="urn:schemas-microsoft-com:office:word" xmlns:w="http://schemas.openxmlformats.org/wordprocessingml/2006/main" xmlns:w14="http://schemas.microsoft.com/office/word/2010/wordml" xmlns:w15="http://schemas.microsoft.com/office/word/2012/wordml" xmlns:w16cid="http://schemas.microsoft.com/office/word/2016/wordml/cid" xmlns:w16se="http://schemas.microsoft.com/office/word/2015/wordml/symex" xmlns:wpg="http://schemas.microsoft.com/office/word/2010/wordprocessingGroup" xmlns:wpi="http://schemas.microsoft.com/office/word/2010/wordprocessingInk" xmlns:wne="http://schemas.microsoft.com/office/word/2006/wordml" xmlns:wps="http://schemas.microsoft.com/office/word/2010/wordprocessingShape" mc:Ignorable="w14 w15 w16se w16cid wp14">
+<w:document xmlns:wpc="http://schemas.microsoft.com/office/word/2010/wordprocessingCanvas" xmlns:cx="http://schemas.microsoft.com/office/drawing/2014/chartex" xmlns:cx1="http://schemas.microsoft.com/office/drawing/2015/9/8/chartex" xmlns:cx2="http://schemas.microsoft.com/office/drawing/2015/10/21/chartex" xmlns:cx3="http://schemas.microsoft.com/office/drawing/2016/5/9/chartex" xmlns:cx4="http://schemas.microsoft.com/office/drawing/2016/5/10/chartex" xmlns:cx5="http://schemas.microsoft.com/office/drawing/2016/5/11/chartex" xmlns:cx6="http://schemas.microsoft.com/office/drawing/2016/5/12/chartex" xmlns:cx7="http://schemas.microsoft.com/office/drawing/2016/5/13/chartex" xmlns:cx8="http://schemas.microsoft.com/office/drawing/2016/5/14/chartex" xmlns:mc="http://schemas.openxmlformats.org/markup-compatibility/2006" xmlns:aink="http://schemas.microsoft.com/office/drawing/2016/ink" xmlns:am3d="http://schemas.microsoft.com/office/drawing/2017/model3d" xmlns:o="urn:schemas-microsoft-com:office:office" xmlns:r="http://schemas.openxmlformats.org/officeDocument/2006/relationships" xmlns:m="http://schemas.openxmlformats.org/officeDocument/2006/math" xmlns:v="urn:schemas-microsoft-com:vml" xmlns:wp14="http://schemas.microsoft.com/office/word/2010/wordprocessingDrawing" xmlns:wp="http://schemas.openxmlformats.org/drawingml/2006/wordprocessingDrawing" xmlns:w10="urn:schemas-microsoft-com:office:word" xmlns:w="http://schemas.openxmlformats.org/wordprocessingml/2006/main" xmlns:w14="http://schemas.microsoft.com/office/word/2010/wordml" xmlns:w15="http://schemas.microsoft.com/office/word/2012/wordml" xmlns:w16cex="http://schemas.microsoft.com/office/word/2018/wordml/cex" xmlns:w16cid="http://schemas.microsoft.com/office/word/2016/wordml/cid" xmlns:w16="http://schemas.microsoft.com/office/word/2018/wordml" xmlns:w16sdtdh="http://schemas.microsoft.com/office/word/2020/wordml/sdtdatahash" xmlns:w16se="http://schemas.microsoft.com/office/word/2015/wordml/symex" xmlns:wpg="http://schemas.microsoft.com/office/word/2010/wordprocessingGroup" xmlns:wpi="http://schemas.microsoft.com/office/word/2010/wordprocessingInk" xmlns:wne="http://schemas.microsoft.com/office/word/2006/wordml" xmlns:wps="http://schemas.microsoft.com/office/word/2010/wordprocessingShape" mc:Ignorable="w14 w15 w16se w16cid w16 w16cex w16sdtdh wp14">
   <w:body>
     <w:p>
       <w:pPr>
@@ -26,7 +26,7 @@
                     <pic:cNvPicPr/>
                   </pic:nvPicPr>
                   <pic:blipFill>
-                    <a:blip r:embed="rId8">
+                    <a:blip r:embed="rId9">
                       <a:extLst>
                         <a:ext uri="{28A0092B-C50C-407E-A947-70E740481C1C}">
                           <a14:useLocalDpi xmlns:a14="http://schemas.microsoft.com/office/drawing/2010/main" val="0"/>
@@ -140,6 +140,7 @@
             <w:rPr>
               <w:rFonts w:eastAsiaTheme="minorEastAsia"/>
               <w:noProof/>
+              <w:lang w:val="en-CA" w:eastAsia="en-CA"/>
             </w:rPr>
           </w:pPr>
           <w:r>
@@ -151,7 +152,7 @@
           <w:r>
             <w:fldChar w:fldCharType="separate"/>
           </w:r>
-          <w:hyperlink w:anchor="_Toc62738939" w:history="1">
+          <w:hyperlink w:anchor="_Toc78459057" w:history="1">
             <w:r>
               <w:rPr>
                 <w:rStyle w:val="Hyperlink"/>
@@ -178,7 +179,7 @@
                 <w:noProof/>
                 <w:webHidden/>
               </w:rPr>
-              <w:instrText xml:space="preserve"> PAGEREF _Toc62738939 \h </w:instrText>
+              <w:instrText xml:space="preserve"> PAGEREF _Toc78459057 \h </w:instrText>
             </w:r>
             <w:r>
               <w:rPr>
@@ -218,9 +219,10 @@
             <w:rPr>
               <w:rFonts w:eastAsiaTheme="minorEastAsia"/>
               <w:noProof/>
+              <w:lang w:val="en-CA" w:eastAsia="en-CA"/>
             </w:rPr>
           </w:pPr>
-          <w:hyperlink w:anchor="_Toc62738940" w:history="1">
+          <w:hyperlink w:anchor="_Toc78459058" w:history="1">
             <w:r>
               <w:rPr>
                 <w:rStyle w:val="Hyperlink"/>
@@ -247,7 +249,7 @@
                 <w:noProof/>
                 <w:webHidden/>
               </w:rPr>
-              <w:instrText xml:space="preserve"> PAGEREF _Toc62738940 \h </w:instrText>
+              <w:instrText xml:space="preserve"> PAGEREF _Toc78459058 \h </w:instrText>
             </w:r>
             <w:r>
               <w:rPr>
@@ -287,9 +289,10 @@
             <w:rPr>
               <w:rFonts w:eastAsiaTheme="minorEastAsia"/>
               <w:noProof/>
+              <w:lang w:val="en-CA" w:eastAsia="en-CA"/>
             </w:rPr>
           </w:pPr>
-          <w:hyperlink w:anchor="_Toc62738941" w:history="1">
+          <w:hyperlink w:anchor="_Toc78459059" w:history="1">
             <w:r>
               <w:rPr>
                 <w:rStyle w:val="Hyperlink"/>
@@ -316,7 +319,7 @@
                 <w:noProof/>
                 <w:webHidden/>
               </w:rPr>
-              <w:instrText xml:space="preserve"> PAGEREF _Toc62738941 \h </w:instrText>
+              <w:instrText xml:space="preserve"> PAGEREF _Toc78459059 \h </w:instrText>
             </w:r>
             <w:r>
               <w:rPr>
@@ -356,9 +359,10 @@
             <w:rPr>
               <w:rFonts w:eastAsiaTheme="minorEastAsia"/>
               <w:noProof/>
+              <w:lang w:val="en-CA" w:eastAsia="en-CA"/>
             </w:rPr>
           </w:pPr>
-          <w:hyperlink w:anchor="_Toc62738942" w:history="1">
+          <w:hyperlink w:anchor="_Toc78459060" w:history="1">
             <w:r>
               <w:rPr>
                 <w:rStyle w:val="Hyperlink"/>
@@ -385,7 +389,7 @@
                 <w:noProof/>
                 <w:webHidden/>
               </w:rPr>
-              <w:instrText xml:space="preserve"> PAGEREF _Toc62738942 \h </w:instrText>
+              <w:instrText xml:space="preserve"> PAGEREF _Toc78459060 \h </w:instrText>
             </w:r>
             <w:r>
               <w:rPr>
@@ -425,9 +429,10 @@
             <w:rPr>
               <w:rFonts w:eastAsiaTheme="minorEastAsia"/>
               <w:noProof/>
+              <w:lang w:val="en-CA" w:eastAsia="en-CA"/>
             </w:rPr>
           </w:pPr>
-          <w:hyperlink w:anchor="_Toc62738943" w:history="1">
+          <w:hyperlink w:anchor="_Toc78459061" w:history="1">
             <w:r>
               <w:rPr>
                 <w:rStyle w:val="Hyperlink"/>
@@ -454,7 +459,7 @@
                 <w:noProof/>
                 <w:webHidden/>
               </w:rPr>
-              <w:instrText xml:space="preserve"> PAGEREF _Toc62738943 \h </w:instrText>
+              <w:instrText xml:space="preserve"> PAGEREF _Toc78459061 \h </w:instrText>
             </w:r>
             <w:r>
               <w:rPr>
@@ -494,15 +499,16 @@
             <w:rPr>
               <w:rFonts w:eastAsiaTheme="minorEastAsia"/>
               <w:noProof/>
+              <w:lang w:val="en-CA" w:eastAsia="en-CA"/>
             </w:rPr>
           </w:pPr>
-          <w:hyperlink w:anchor="_Toc62738944" w:history="1">
+          <w:hyperlink w:anchor="_Toc78459062" w:history="1">
             <w:r>
               <w:rPr>
                 <w:rStyle w:val="Hyperlink"/>
                 <w:noProof/>
               </w:rPr>
-              <w:t>Step 3: Import Sample Data for Main Solutions</w:t>
+              <w:t>Step 3: Installing Higher Education Portal</w:t>
             </w:r>
             <w:r>
               <w:rPr>
@@ -523,7 +529,7 @@
                 <w:noProof/>
                 <w:webHidden/>
               </w:rPr>
-              <w:instrText xml:space="preserve"> PAGEREF _Toc62738944 \h </w:instrText>
+              <w:instrText xml:space="preserve"> PAGEREF _Toc78459062 \h </w:instrText>
             </w:r>
             <w:r>
               <w:rPr>
@@ -543,76 +549,7 @@
                 <w:noProof/>
                 <w:webHidden/>
               </w:rPr>
-              <w:t>5</w:t>
-            </w:r>
-            <w:r>
-              <w:rPr>
-                <w:noProof/>
-                <w:webHidden/>
-              </w:rPr>
-              <w:fldChar w:fldCharType="end"/>
-            </w:r>
-          </w:hyperlink>
-        </w:p>
-        <w:p>
-          <w:pPr>
-            <w:pStyle w:val="TOC2"/>
-            <w:tabs>
-              <w:tab w:val="right" w:leader="dot" w:pos="9350"/>
-            </w:tabs>
-            <w:rPr>
-              <w:rFonts w:eastAsiaTheme="minorEastAsia"/>
-              <w:noProof/>
-            </w:rPr>
-          </w:pPr>
-          <w:hyperlink w:anchor="_Toc62738945" w:history="1">
-            <w:r>
-              <w:rPr>
-                <w:rStyle w:val="Hyperlink"/>
-                <w:noProof/>
-              </w:rPr>
-              <w:t>Step 4: Installing Higher Education Portal</w:t>
-            </w:r>
-            <w:r>
-              <w:rPr>
-                <w:noProof/>
-                <w:webHidden/>
-              </w:rPr>
-              <w:tab/>
-            </w:r>
-            <w:r>
-              <w:rPr>
-                <w:noProof/>
-                <w:webHidden/>
-              </w:rPr>
-              <w:fldChar w:fldCharType="begin"/>
-            </w:r>
-            <w:r>
-              <w:rPr>
-                <w:noProof/>
-                <w:webHidden/>
-              </w:rPr>
-              <w:instrText xml:space="preserve"> PAGEREF _Toc62738945 \h </w:instrText>
-            </w:r>
-            <w:r>
-              <w:rPr>
-                <w:noProof/>
-                <w:webHidden/>
-              </w:rPr>
-            </w:r>
-            <w:r>
-              <w:rPr>
-                <w:noProof/>
-                <w:webHidden/>
-              </w:rPr>
-              <w:fldChar w:fldCharType="separate"/>
-            </w:r>
-            <w:r>
-              <w:rPr>
-                <w:noProof/>
-                <w:webHidden/>
-              </w:rPr>
-              <w:t>5</w:t>
+              <w:t>6</w:t>
             </w:r>
             <w:r>
               <w:rPr>
@@ -633,9 +570,10 @@
             <w:rPr>
               <w:rFonts w:eastAsiaTheme="minorEastAsia"/>
               <w:noProof/>
+              <w:lang w:val="en-CA" w:eastAsia="en-CA"/>
             </w:rPr>
           </w:pPr>
-          <w:hyperlink w:anchor="_Toc62738946" w:history="1">
+          <w:hyperlink w:anchor="_Toc78459063" w:history="1">
             <w:r>
               <w:rPr>
                 <w:rStyle w:val="Hyperlink"/>
@@ -647,6 +585,7 @@
               <w:rPr>
                 <w:rFonts w:eastAsiaTheme="minorEastAsia"/>
                 <w:noProof/>
+                <w:lang w:val="en-CA" w:eastAsia="en-CA"/>
               </w:rPr>
               <w:tab/>
             </w:r>
@@ -655,7 +594,7 @@
                 <w:rStyle w:val="Hyperlink"/>
                 <w:noProof/>
               </w:rPr>
-              <w:t>Perquisites</w:t>
+              <w:t>Create a Blank Portal</w:t>
             </w:r>
             <w:r>
               <w:rPr>
@@ -676,7 +615,7 @@
                 <w:noProof/>
                 <w:webHidden/>
               </w:rPr>
-              <w:instrText xml:space="preserve"> PAGEREF _Toc62738946 \h </w:instrText>
+              <w:instrText xml:space="preserve"> PAGEREF _Toc78459063 \h </w:instrText>
             </w:r>
             <w:r>
               <w:rPr>
@@ -696,7 +635,7 @@
                 <w:noProof/>
                 <w:webHidden/>
               </w:rPr>
-              <w:t>5</w:t>
+              <w:t>6</w:t>
             </w:r>
             <w:r>
               <w:rPr>
@@ -717,12 +656,14 @@
             <w:rPr>
               <w:rFonts w:eastAsiaTheme="minorEastAsia"/>
               <w:noProof/>
+              <w:lang w:val="en-CA" w:eastAsia="en-CA"/>
             </w:rPr>
           </w:pPr>
-          <w:hyperlink w:anchor="_Toc62738947" w:history="1">
+          <w:hyperlink w:anchor="_Toc78459064" w:history="1">
             <w:r>
               <w:rPr>
                 <w:rStyle w:val="Hyperlink"/>
+                <w:rFonts w:eastAsia="Times New Roman"/>
                 <w:noProof/>
               </w:rPr>
               <w:t>2.</w:t>
@@ -731,15 +672,17 @@
               <w:rPr>
                 <w:rFonts w:eastAsiaTheme="minorEastAsia"/>
                 <w:noProof/>
+                <w:lang w:val="en-CA" w:eastAsia="en-CA"/>
               </w:rPr>
               <w:tab/>
             </w:r>
             <w:r>
               <w:rPr>
                 <w:rStyle w:val="Hyperlink"/>
-                <w:noProof/>
-              </w:rPr>
-              <w:t>Create a Blank Portal</w:t>
+                <w:rFonts w:eastAsia="Times New Roman"/>
+                <w:noProof/>
+              </w:rPr>
+              <w:t>Update System Setting to allow js and css files needed for Portal Config</w:t>
             </w:r>
             <w:r>
               <w:rPr>
@@ -760,7 +703,7 @@
                 <w:noProof/>
                 <w:webHidden/>
               </w:rPr>
-              <w:instrText xml:space="preserve"> PAGEREF _Toc62738947 \h </w:instrText>
+              <w:instrText xml:space="preserve"> PAGEREF _Toc78459064 \h </w:instrText>
             </w:r>
             <w:r>
               <w:rPr>
@@ -780,7 +723,7 @@
                 <w:noProof/>
                 <w:webHidden/>
               </w:rPr>
-              <w:t>6</w:t>
+              <w:t>7</w:t>
             </w:r>
             <w:r>
               <w:rPr>
@@ -801,13 +744,13 @@
             <w:rPr>
               <w:rFonts w:eastAsiaTheme="minorEastAsia"/>
               <w:noProof/>
+              <w:lang w:val="en-CA" w:eastAsia="en-CA"/>
             </w:rPr>
           </w:pPr>
-          <w:hyperlink w:anchor="_Toc62738948" w:history="1">
+          <w:hyperlink w:anchor="_Toc78459065" w:history="1">
             <w:r>
               <w:rPr>
                 <w:rStyle w:val="Hyperlink"/>
-                <w:rFonts w:eastAsia="Times New Roman"/>
                 <w:noProof/>
               </w:rPr>
               <w:t>3.</w:t>
@@ -816,16 +759,16 @@
               <w:rPr>
                 <w:rFonts w:eastAsiaTheme="minorEastAsia"/>
                 <w:noProof/>
+                <w:lang w:val="en-CA" w:eastAsia="en-CA"/>
               </w:rPr>
               <w:tab/>
             </w:r>
             <w:r>
               <w:rPr>
                 <w:rStyle w:val="Hyperlink"/>
-                <w:rFonts w:eastAsia="Times New Roman"/>
-                <w:noProof/>
-              </w:rPr>
-              <w:t>Update System Setting to allow js and css files needed for Portal Config</w:t>
+                <w:noProof/>
+              </w:rPr>
+              <w:t>Import Higher Education Portal Solution &amp; Data using Package Deployer Tool</w:t>
             </w:r>
             <w:r>
               <w:rPr>
@@ -846,7 +789,7 @@
                 <w:noProof/>
                 <w:webHidden/>
               </w:rPr>
-              <w:instrText xml:space="preserve"> PAGEREF _Toc62738948 \h </w:instrText>
+              <w:instrText xml:space="preserve"> PAGEREF _Toc78459065 \h </w:instrText>
             </w:r>
             <w:r>
               <w:rPr>
@@ -866,7 +809,7 @@
                 <w:noProof/>
                 <w:webHidden/>
               </w:rPr>
-              <w:t>6</w:t>
+              <w:t>7</w:t>
             </w:r>
             <w:r>
               <w:rPr>
@@ -887,9 +830,10 @@
             <w:rPr>
               <w:rFonts w:eastAsiaTheme="minorEastAsia"/>
               <w:noProof/>
+              <w:lang w:val="en-CA" w:eastAsia="en-CA"/>
             </w:rPr>
           </w:pPr>
-          <w:hyperlink w:anchor="_Toc62738949" w:history="1">
+          <w:hyperlink w:anchor="_Toc78459066" w:history="1">
             <w:r>
               <w:rPr>
                 <w:rStyle w:val="Hyperlink"/>
@@ -901,6 +845,7 @@
               <w:rPr>
                 <w:rFonts w:eastAsiaTheme="minorEastAsia"/>
                 <w:noProof/>
+                <w:lang w:val="en-CA" w:eastAsia="en-CA"/>
               </w:rPr>
               <w:tab/>
             </w:r>
@@ -909,7 +854,7 @@
                 <w:rStyle w:val="Hyperlink"/>
                 <w:noProof/>
               </w:rPr>
-              <w:t>Import Higher Education Portal Solution</w:t>
+              <w:t>Update Portal Binding</w:t>
             </w:r>
             <w:r>
               <w:rPr>
@@ -930,7 +875,7 @@
                 <w:noProof/>
                 <w:webHidden/>
               </w:rPr>
-              <w:instrText xml:space="preserve"> PAGEREF _Toc62738949 \h </w:instrText>
+              <w:instrText xml:space="preserve"> PAGEREF _Toc78459066 \h </w:instrText>
             </w:r>
             <w:r>
               <w:rPr>
@@ -950,7 +895,7 @@
                 <w:noProof/>
                 <w:webHidden/>
               </w:rPr>
-              <w:t>7</w:t>
+              <w:t>8</w:t>
             </w:r>
             <w:r>
               <w:rPr>
@@ -971,9 +916,10 @@
             <w:rPr>
               <w:rFonts w:eastAsiaTheme="minorEastAsia"/>
               <w:noProof/>
+              <w:lang w:val="en-CA" w:eastAsia="en-CA"/>
             </w:rPr>
           </w:pPr>
-          <w:hyperlink w:anchor="_Toc62738950" w:history="1">
+          <w:hyperlink w:anchor="_Toc78459067" w:history="1">
             <w:r>
               <w:rPr>
                 <w:rStyle w:val="Hyperlink"/>
@@ -985,6 +931,7 @@
               <w:rPr>
                 <w:rFonts w:eastAsiaTheme="minorEastAsia"/>
                 <w:noProof/>
+                <w:lang w:val="en-CA" w:eastAsia="en-CA"/>
               </w:rPr>
               <w:tab/>
             </w:r>
@@ -993,7 +940,7 @@
                 <w:rStyle w:val="Hyperlink"/>
                 <w:noProof/>
               </w:rPr>
-              <w:t>Import Portal Config Data with Configuration Migration Tool</w:t>
+              <w:t>Set up Portal user login for Anton Chew</w:t>
             </w:r>
             <w:r>
               <w:rPr>
@@ -1014,175 +961,7 @@
                 <w:noProof/>
                 <w:webHidden/>
               </w:rPr>
-              <w:instrText xml:space="preserve"> PAGEREF _Toc62738950 \h </w:instrText>
-            </w:r>
-            <w:r>
-              <w:rPr>
-                <w:noProof/>
-                <w:webHidden/>
-              </w:rPr>
-            </w:r>
-            <w:r>
-              <w:rPr>
-                <w:noProof/>
-                <w:webHidden/>
-              </w:rPr>
-              <w:fldChar w:fldCharType="separate"/>
-            </w:r>
-            <w:r>
-              <w:rPr>
-                <w:noProof/>
-                <w:webHidden/>
-              </w:rPr>
-              <w:t>7</w:t>
-            </w:r>
-            <w:r>
-              <w:rPr>
-                <w:noProof/>
-                <w:webHidden/>
-              </w:rPr>
-              <w:fldChar w:fldCharType="end"/>
-            </w:r>
-          </w:hyperlink>
-        </w:p>
-        <w:p>
-          <w:pPr>
-            <w:pStyle w:val="TOC3"/>
-            <w:tabs>
-              <w:tab w:val="left" w:pos="880"/>
-              <w:tab w:val="right" w:leader="dot" w:pos="9350"/>
-            </w:tabs>
-            <w:rPr>
-              <w:rFonts w:eastAsiaTheme="minorEastAsia"/>
-              <w:noProof/>
-            </w:rPr>
-          </w:pPr>
-          <w:hyperlink w:anchor="_Toc62738951" w:history="1">
-            <w:r>
-              <w:rPr>
-                <w:rStyle w:val="Hyperlink"/>
-                <w:noProof/>
-              </w:rPr>
-              <w:t>6.</w:t>
-            </w:r>
-            <w:r>
-              <w:rPr>
-                <w:rFonts w:eastAsiaTheme="minorEastAsia"/>
-                <w:noProof/>
-              </w:rPr>
-              <w:tab/>
-            </w:r>
-            <w:r>
-              <w:rPr>
-                <w:rStyle w:val="Hyperlink"/>
-                <w:noProof/>
-              </w:rPr>
-              <w:t>Update Portal Binding</w:t>
-            </w:r>
-            <w:r>
-              <w:rPr>
-                <w:noProof/>
-                <w:webHidden/>
-              </w:rPr>
-              <w:tab/>
-            </w:r>
-            <w:r>
-              <w:rPr>
-                <w:noProof/>
-                <w:webHidden/>
-              </w:rPr>
-              <w:fldChar w:fldCharType="begin"/>
-            </w:r>
-            <w:r>
-              <w:rPr>
-                <w:noProof/>
-                <w:webHidden/>
-              </w:rPr>
-              <w:instrText xml:space="preserve"> PAGEREF _Toc62738951 \h </w:instrText>
-            </w:r>
-            <w:r>
-              <w:rPr>
-                <w:noProof/>
-                <w:webHidden/>
-              </w:rPr>
-            </w:r>
-            <w:r>
-              <w:rPr>
-                <w:noProof/>
-                <w:webHidden/>
-              </w:rPr>
-              <w:fldChar w:fldCharType="separate"/>
-            </w:r>
-            <w:r>
-              <w:rPr>
-                <w:noProof/>
-                <w:webHidden/>
-              </w:rPr>
-              <w:t>8</w:t>
-            </w:r>
-            <w:r>
-              <w:rPr>
-                <w:noProof/>
-                <w:webHidden/>
-              </w:rPr>
-              <w:fldChar w:fldCharType="end"/>
-            </w:r>
-          </w:hyperlink>
-        </w:p>
-        <w:p>
-          <w:pPr>
-            <w:pStyle w:val="TOC3"/>
-            <w:tabs>
-              <w:tab w:val="left" w:pos="880"/>
-              <w:tab w:val="right" w:leader="dot" w:pos="9350"/>
-            </w:tabs>
-            <w:rPr>
-              <w:rFonts w:eastAsiaTheme="minorEastAsia"/>
-              <w:noProof/>
-            </w:rPr>
-          </w:pPr>
-          <w:hyperlink w:anchor="_Toc62738952" w:history="1">
-            <w:r>
-              <w:rPr>
-                <w:rStyle w:val="Hyperlink"/>
-                <w:noProof/>
-              </w:rPr>
-              <w:t>7.</w:t>
-            </w:r>
-            <w:r>
-              <w:rPr>
-                <w:rFonts w:eastAsiaTheme="minorEastAsia"/>
-                <w:noProof/>
-              </w:rPr>
-              <w:tab/>
-            </w:r>
-            <w:r>
-              <w:rPr>
-                <w:rStyle w:val="Hyperlink"/>
-                <w:noProof/>
-              </w:rPr>
-              <w:t>Set up Portal user login for Anton Chew</w:t>
-            </w:r>
-            <w:r>
-              <w:rPr>
-                <w:noProof/>
-                <w:webHidden/>
-              </w:rPr>
-              <w:tab/>
-            </w:r>
-            <w:r>
-              <w:rPr>
-                <w:noProof/>
-                <w:webHidden/>
-              </w:rPr>
-              <w:fldChar w:fldCharType="begin"/>
-            </w:r>
-            <w:r>
-              <w:rPr>
-                <w:noProof/>
-                <w:webHidden/>
-              </w:rPr>
-              <w:instrText xml:space="preserve"> PAGEREF _Toc62738952 \h </w:instrText>
+              <w:instrText xml:space="preserve"> PAGEREF _Toc78459067 \h </w:instrText>
             </w:r>
             <w:r>
               <w:rPr>
@@ -1222,9 +1001,10 @@
             <w:rPr>
               <w:rFonts w:eastAsiaTheme="minorEastAsia"/>
               <w:noProof/>
+              <w:lang w:val="en-CA" w:eastAsia="en-CA"/>
             </w:rPr>
           </w:pPr>
-          <w:hyperlink w:anchor="_Toc62738953" w:history="1">
+          <w:hyperlink w:anchor="_Toc78459068" w:history="1">
             <w:r>
               <w:rPr>
                 <w:rStyle w:val="Hyperlink"/>
@@ -1251,7 +1031,7 @@
                 <w:noProof/>
                 <w:webHidden/>
               </w:rPr>
-              <w:instrText xml:space="preserve"> PAGEREF _Toc62738953 \h </w:instrText>
+              <w:instrText xml:space="preserve"> PAGEREF _Toc78459068 \h </w:instrText>
             </w:r>
             <w:r>
               <w:rPr>
@@ -1291,9 +1071,10 @@
             <w:rPr>
               <w:rFonts w:eastAsiaTheme="minorEastAsia"/>
               <w:noProof/>
+              <w:lang w:val="en-CA" w:eastAsia="en-CA"/>
             </w:rPr>
           </w:pPr>
-          <w:hyperlink w:anchor="_Toc62738954" w:history="1">
+          <w:hyperlink w:anchor="_Toc78459069" w:history="1">
             <w:r>
               <w:rPr>
                 <w:rStyle w:val="Hyperlink"/>
@@ -1320,7 +1101,7 @@
                 <w:noProof/>
                 <w:webHidden/>
               </w:rPr>
-              <w:instrText xml:space="preserve"> PAGEREF _Toc62738954 \h </w:instrText>
+              <w:instrText xml:space="preserve"> PAGEREF _Toc78459069 \h </w:instrText>
             </w:r>
             <w:r>
               <w:rPr>
@@ -1360,9 +1141,10 @@
             <w:rPr>
               <w:rFonts w:eastAsiaTheme="minorEastAsia"/>
               <w:noProof/>
+              <w:lang w:val="en-CA" w:eastAsia="en-CA"/>
             </w:rPr>
           </w:pPr>
-          <w:hyperlink w:anchor="_Toc62738955" w:history="1">
+          <w:hyperlink w:anchor="_Toc78459070" w:history="1">
             <w:r>
               <w:rPr>
                 <w:rStyle w:val="Hyperlink"/>
@@ -1389,7 +1171,7 @@
                 <w:noProof/>
                 <w:webHidden/>
               </w:rPr>
-              <w:instrText xml:space="preserve"> PAGEREF _Toc62738955 \h </w:instrText>
+              <w:instrText xml:space="preserve"> PAGEREF _Toc78459070 \h </w:instrText>
             </w:r>
             <w:r>
               <w:rPr>
@@ -1429,9 +1211,10 @@
             <w:rPr>
               <w:rFonts w:eastAsiaTheme="minorEastAsia"/>
               <w:noProof/>
+              <w:lang w:val="en-CA" w:eastAsia="en-CA"/>
             </w:rPr>
           </w:pPr>
-          <w:hyperlink w:anchor="_Toc62738956" w:history="1">
+          <w:hyperlink w:anchor="_Toc78459071" w:history="1">
             <w:r>
               <w:rPr>
                 <w:rStyle w:val="Hyperlink"/>
@@ -1458,7 +1241,7 @@
                 <w:noProof/>
                 <w:webHidden/>
               </w:rPr>
-              <w:instrText xml:space="preserve"> PAGEREF _Toc62738956 \h </w:instrText>
+              <w:instrText xml:space="preserve"> PAGEREF _Toc78459071 \h </w:instrText>
             </w:r>
             <w:r>
               <w:rPr>
@@ -1479,6 +1262,76 @@
                 <w:webHidden/>
               </w:rPr>
               <w:t>9</w:t>
+            </w:r>
+            <w:r>
+              <w:rPr>
+                <w:noProof/>
+                <w:webHidden/>
+              </w:rPr>
+              <w:fldChar w:fldCharType="end"/>
+            </w:r>
+          </w:hyperlink>
+        </w:p>
+        <w:p>
+          <w:pPr>
+            <w:pStyle w:val="TOC2"/>
+            <w:tabs>
+              <w:tab w:val="right" w:leader="dot" w:pos="9350"/>
+            </w:tabs>
+            <w:rPr>
+              <w:rFonts w:eastAsiaTheme="minorEastAsia"/>
+              <w:noProof/>
+              <w:lang w:val="en-CA" w:eastAsia="en-CA"/>
+            </w:rPr>
+          </w:pPr>
+          <w:hyperlink w:anchor="_Toc78459072" w:history="1">
+            <w:r>
+              <w:rPr>
+                <w:rStyle w:val="Hyperlink"/>
+                <w:noProof/>
+              </w:rPr>
+              <w:t>Acquiring Package Deployer tool</w:t>
+            </w:r>
+            <w:r>
+              <w:rPr>
+                <w:noProof/>
+                <w:webHidden/>
+              </w:rPr>
+              <w:tab/>
+            </w:r>
+            <w:r>
+              <w:rPr>
+                <w:noProof/>
+                <w:webHidden/>
+              </w:rPr>
+              <w:fldChar w:fldCharType="begin"/>
+            </w:r>
+            <w:r>
+              <w:rPr>
+                <w:noProof/>
+                <w:webHidden/>
+              </w:rPr>
+              <w:instrText xml:space="preserve"> PAGEREF _Toc78459072 \h </w:instrText>
+            </w:r>
+            <w:r>
+              <w:rPr>
+                <w:noProof/>
+                <w:webHidden/>
+              </w:rPr>
+            </w:r>
+            <w:r>
+              <w:rPr>
+                <w:noProof/>
+                <w:webHidden/>
+              </w:rPr>
+              <w:fldChar w:fldCharType="separate"/>
+            </w:r>
+            <w:r>
+              <w:rPr>
+                <w:noProof/>
+                <w:webHidden/>
+              </w:rPr>
+              <w:t>10</w:t>
             </w:r>
             <w:r>
               <w:rPr>
@@ -1521,45 +1374,40 @@
       <w:pPr>
         <w:pStyle w:val="Heading1"/>
       </w:pPr>
-      <w:bookmarkStart w:id="0" w:name="_Toc62738939"/>
+      <w:bookmarkStart w:id="0" w:name="_Toc78459057"/>
       <w:r>
         <w:lastRenderedPageBreak/>
         <w:t xml:space="preserve">Installing the </w:t>
       </w:r>
       <w:r>
-        <w:t>Higher Educ</w:t>
-      </w:r>
-      <w:bookmarkStart w:id="1" w:name="_GoBack"/>
+        <w:t>Higher Education</w:t>
+      </w:r>
+      <w:r>
+        <w:t xml:space="preserve"> Accelerator Solutions</w:t>
+      </w:r>
+      <w:bookmarkEnd w:id="0"/>
+    </w:p>
+    <w:p>
+      <w:pPr>
+        <w:pStyle w:val="Heading2"/>
+      </w:pPr>
+      <w:bookmarkStart w:id="1" w:name="_Toc78459058"/>
+      <w:r>
+        <w:t xml:space="preserve">Step 1: </w:t>
+      </w:r>
+      <w:r>
+        <w:t xml:space="preserve">Acquire </w:t>
+      </w:r>
+      <w:r>
+        <w:t>Prerequisite</w:t>
+      </w:r>
+      <w:r>
+        <w:t xml:space="preserve"> File</w:t>
+      </w:r>
+      <w:r>
+        <w:t>s</w:t>
+      </w:r>
       <w:bookmarkEnd w:id="1"/>
-      <w:r>
-        <w:t>ation</w:t>
-      </w:r>
-      <w:r>
-        <w:t xml:space="preserve"> Accelerator Solutions</w:t>
-      </w:r>
-      <w:bookmarkEnd w:id="0"/>
-    </w:p>
-    <w:p>
-      <w:pPr>
-        <w:pStyle w:val="Heading2"/>
-      </w:pPr>
-      <w:bookmarkStart w:id="2" w:name="_Toc62738940"/>
-      <w:r>
-        <w:t xml:space="preserve">Step 1: </w:t>
-      </w:r>
-      <w:r>
-        <w:t xml:space="preserve">Acquire </w:t>
-      </w:r>
-      <w:r>
-        <w:t>Prerequisite</w:t>
-      </w:r>
-      <w:r>
-        <w:t xml:space="preserve"> File</w:t>
-      </w:r>
-      <w:r>
-        <w:t>s</w:t>
-      </w:r>
-      <w:bookmarkEnd w:id="2"/>
     </w:p>
     <w:p>
       <w:pPr>
@@ -1573,7 +1421,7 @@
           <w:rFonts w:ascii="Calibri" w:hAnsi="Calibri" w:cs="Calibri"/>
         </w:rPr>
       </w:pPr>
-      <w:bookmarkStart w:id="3" w:name="_Hlk37923039"/>
+      <w:bookmarkStart w:id="2" w:name="_Hlk37923039"/>
       <w:r>
         <w:rPr>
           <w:rFonts w:ascii="Calibri" w:hAnsi="Calibri" w:cs="Calibri"/>
@@ -1581,7 +1429,7 @@
         <w:t>To import the Main Solutions, acquire the following managed solution files:</w:t>
       </w:r>
     </w:p>
-    <w:bookmarkEnd w:id="3"/>
+    <w:bookmarkEnd w:id="2"/>
     <w:p>
       <w:pPr>
         <w:pStyle w:val="ListParagraph"/>
@@ -1663,13 +1511,13 @@
         <w:rPr>
           <w:rFonts w:ascii="Calibri" w:hAnsi="Calibri" w:cs="Calibri"/>
         </w:rPr>
-        <w:t>Dynamics365HigherEducationAccelerator</w:t>
-      </w:r>
-      <w:r>
-        <w:rPr>
-          <w:rFonts w:ascii="Calibri" w:hAnsi="Calibri" w:cs="Calibri"/>
-        </w:rPr>
-        <w:t>_managed.zip)</w:t>
+        <w:t>HigherEducationAccelerator_managed.zip</w:t>
+      </w:r>
+      <w:r>
+        <w:rPr>
+          <w:rFonts w:ascii="Calibri" w:hAnsi="Calibri" w:cs="Calibri"/>
+        </w:rPr>
+        <w:t>)</w:t>
       </w:r>
     </w:p>
     <w:p>
@@ -1699,13 +1547,13 @@
         <w:rPr>
           <w:rFonts w:cstheme="minorHAnsi"/>
         </w:rPr>
-        <w:t>Dynamics365HigherEducationAcceleratorCanvasModel</w:t>
-      </w:r>
-      <w:r>
-        <w:rPr>
-          <w:rFonts w:ascii="Calibri" w:hAnsi="Calibri" w:cs="Calibri"/>
-        </w:rPr>
-        <w:t>_managed.zip)</w:t>
+        <w:t>HigherEducationAcceleratorCanvasModel_managed.zip</w:t>
+      </w:r>
+      <w:r>
+        <w:rPr>
+          <w:rFonts w:ascii="Calibri" w:hAnsi="Calibri" w:cs="Calibri"/>
+        </w:rPr>
+        <w:t>)</w:t>
       </w:r>
     </w:p>
     <w:p>
@@ -1759,17 +1607,118 @@
         <w:rPr>
           <w:rFonts w:ascii="Calibri" w:hAnsi="Calibri" w:cs="Calibri"/>
         </w:rPr>
+        <w:t>Education Accelerator Connection Roles (</w:t>
+      </w:r>
+      <w:r>
+        <w:rPr>
+          <w:rFonts w:ascii="Calibri" w:hAnsi="Calibri" w:cs="Calibri"/>
+        </w:rPr>
+        <w:t>EducationAcceleratorConnectionRoles_managed</w:t>
+      </w:r>
+      <w:r>
+        <w:rPr>
+          <w:rFonts w:ascii="Calibri" w:hAnsi="Calibri" w:cs="Calibri"/>
+        </w:rPr>
+        <w:t>.zip)</w:t>
+      </w:r>
+    </w:p>
+    <w:p>
+      <w:pPr>
+        <w:pStyle w:val="ListParagraph"/>
+        <w:numPr>
+          <w:ilvl w:val="1"/>
+          <w:numId w:val="1"/>
+        </w:numPr>
+        <w:rPr>
+          <w:rFonts w:ascii="Calibri" w:hAnsi="Calibri" w:cs="Calibri"/>
+        </w:rPr>
+      </w:pPr>
+      <w:r>
+        <w:rPr>
+          <w:rFonts w:ascii="Calibri" w:hAnsi="Calibri" w:cs="Calibri"/>
+        </w:rPr>
+        <w:t>Education Accelerator Anchor - Higher Ed</w:t>
+      </w:r>
+      <w:r>
+        <w:rPr>
+          <w:rFonts w:ascii="Calibri" w:hAnsi="Calibri" w:cs="Calibri"/>
+        </w:rPr>
+        <w:t xml:space="preserve"> (</w:t>
+      </w:r>
+      <w:r>
+        <w:rPr>
+          <w:rFonts w:ascii="Calibri" w:hAnsi="Calibri" w:cs="Calibri"/>
+        </w:rPr>
+        <w:t>EducationAnchorHigherEd_managed.zip</w:t>
+      </w:r>
+      <w:r>
+        <w:rPr>
+          <w:rFonts w:ascii="Calibri" w:hAnsi="Calibri" w:cs="Calibri"/>
+        </w:rPr>
+        <w:t>)</w:t>
+      </w:r>
+    </w:p>
+    <w:p>
+      <w:pPr>
+        <w:pStyle w:val="ListParagraph"/>
+        <w:numPr>
+          <w:ilvl w:val="1"/>
+          <w:numId w:val="1"/>
+        </w:numPr>
+        <w:rPr>
+          <w:rFonts w:ascii="Calibri" w:hAnsi="Calibri" w:cs="Calibri"/>
+        </w:rPr>
+      </w:pPr>
+      <w:proofErr w:type="spellStart"/>
+      <w:r>
+        <w:rPr>
+          <w:rFonts w:ascii="Calibri" w:hAnsi="Calibri" w:cs="Calibri"/>
+        </w:rPr>
+        <w:t>EducationAnchorHigherEdEduPortal</w:t>
+      </w:r>
+      <w:proofErr w:type="spellEnd"/>
+      <w:r>
+        <w:rPr>
+          <w:rFonts w:ascii="Calibri" w:hAnsi="Calibri" w:cs="Calibri"/>
+        </w:rPr>
+        <w:t xml:space="preserve"> (</w:t>
+      </w:r>
+      <w:r>
+        <w:rPr>
+          <w:rFonts w:ascii="Calibri" w:hAnsi="Calibri" w:cs="Calibri"/>
+        </w:rPr>
+        <w:t>Education Accelerator Anchor - Higher Ed Portal</w:t>
+      </w:r>
+      <w:r>
+        <w:rPr>
+          <w:rFonts w:ascii="Calibri" w:hAnsi="Calibri" w:cs="Calibri"/>
+        </w:rPr>
+        <w:t>.zip</w:t>
+      </w:r>
+      <w:r>
+        <w:rPr>
+          <w:rFonts w:ascii="Calibri" w:hAnsi="Calibri" w:cs="Calibri"/>
+        </w:rPr>
+        <w:t>)</w:t>
+      </w:r>
+    </w:p>
+    <w:p>
+      <w:pPr>
+        <w:pStyle w:val="ListParagraph"/>
+        <w:numPr>
+          <w:ilvl w:val="1"/>
+          <w:numId w:val="1"/>
+        </w:numPr>
+        <w:rPr>
+          <w:rFonts w:ascii="Calibri" w:hAnsi="Calibri" w:cs="Calibri"/>
+        </w:rPr>
+      </w:pPr>
+      <w:r>
+        <w:rPr>
+          <w:rFonts w:ascii="Calibri" w:hAnsi="Calibri" w:cs="Calibri"/>
+        </w:rPr>
         <w:t>Package Deployer file (PackageDeployer.zip)</w:t>
       </w:r>
-    </w:p>
-    <w:p>
-      <w:pPr>
-        <w:pStyle w:val="ListParagraph"/>
-        <w:ind w:left="1800"/>
-        <w:rPr>
-          <w:rFonts w:cstheme="minorHAnsi"/>
-        </w:rPr>
-      </w:pPr>
     </w:p>
     <w:p>
       <w:pPr>
@@ -1911,7 +1860,7 @@
       <w:pPr>
         <w:pStyle w:val="Heading2"/>
       </w:pPr>
-      <w:bookmarkStart w:id="4" w:name="_Toc62738941"/>
+      <w:bookmarkStart w:id="3" w:name="_Toc78459059"/>
       <w:r>
         <w:t xml:space="preserve">Step </w:t>
       </w:r>
@@ -1924,7 +1873,7 @@
       <w:r>
         <w:t>Perform the following main solution installs</w:t>
       </w:r>
-      <w:bookmarkEnd w:id="4"/>
+      <w:bookmarkEnd w:id="3"/>
     </w:p>
     <w:p>
       <w:r>
@@ -1940,128 +1889,102 @@
         </w:numPr>
         <w:ind w:left="720"/>
       </w:pPr>
-      <w:bookmarkStart w:id="5" w:name="_Toc62738942"/>
+      <w:bookmarkStart w:id="4" w:name="_Toc78459060"/>
       <w:r>
         <w:t xml:space="preserve">Option 1: </w:t>
       </w:r>
       <w:r>
         <w:t>Use Package Deployer to Install Solutions</w:t>
       </w:r>
+      <w:bookmarkEnd w:id="4"/>
+    </w:p>
+    <w:p>
+      <w:pPr>
+        <w:pStyle w:val="Heading4"/>
+      </w:pPr>
+      <w:bookmarkStart w:id="5" w:name="_Ref78459456"/>
+      <w:r>
+        <w:t>Download Package Deployer Tool</w:t>
+      </w:r>
       <w:bookmarkEnd w:id="5"/>
     </w:p>
     <w:p>
       <w:pPr>
-        <w:pStyle w:val="Heading4"/>
-      </w:pPr>
-      <w:r>
-        <w:t>Download Package Deployer Tool</w:t>
-      </w:r>
-    </w:p>
-    <w:p>
-      <w:pPr>
-        <w:pStyle w:val="ListParagraph"/>
-        <w:rPr>
-          <w:rFonts w:ascii="Calibri" w:hAnsi="Calibri" w:cs="Calibri"/>
-        </w:rPr>
-      </w:pPr>
-      <w:r>
-        <w:rPr>
-          <w:rFonts w:ascii="Calibri" w:hAnsi="Calibri" w:cs="Calibri"/>
-        </w:rPr>
-        <w:t xml:space="preserve">To import using the Package Deployer, you’ll need to download Package Deployer </w:t>
-      </w:r>
-      <w:r>
-        <w:rPr>
-          <w:rFonts w:ascii="Calibri" w:hAnsi="Calibri" w:cs="Calibri"/>
-        </w:rPr>
-        <w:t>Tool</w:t>
-      </w:r>
-    </w:p>
-    <w:p>
-      <w:pPr>
-        <w:pStyle w:val="ListParagraph"/>
-        <w:rPr>
-          <w:rFonts w:ascii="Calibri" w:hAnsi="Calibri" w:cs="Calibri"/>
-        </w:rPr>
-      </w:pPr>
-      <w:r>
-        <w:rPr>
-          <w:rFonts w:ascii="Calibri" w:hAnsi="Calibri" w:cs="Calibri"/>
-        </w:rPr>
-        <w:t>For Download Instructions</w:t>
-      </w:r>
-      <w:r>
-        <w:rPr>
-          <w:rFonts w:ascii="Calibri" w:hAnsi="Calibri" w:cs="Calibri"/>
-        </w:rPr>
-        <w:t xml:space="preserve"> follow these steps – </w:t>
-      </w:r>
-    </w:p>
-    <w:p>
-      <w:pPr>
-        <w:pStyle w:val="ListParagraph"/>
-        <w:numPr>
-          <w:ilvl w:val="3"/>
+        <w:pStyle w:val="ListParagraph"/>
+        <w:rPr>
+          <w:rFonts w:ascii="Calibri" w:hAnsi="Calibri" w:cs="Calibri"/>
+        </w:rPr>
+      </w:pPr>
+      <w:r>
+        <w:rPr>
+          <w:rFonts w:ascii="Calibri" w:hAnsi="Calibri" w:cs="Calibri"/>
+        </w:rPr>
+        <w:t>To import using the Package Deployer, you’ll need to download Package Deployer and the following package deployer file:</w:t>
+      </w:r>
+    </w:p>
+    <w:p>
+      <w:pPr>
+        <w:pStyle w:val="ListParagraph"/>
+        <w:numPr>
+          <w:ilvl w:val="1"/>
           <w:numId w:val="2"/>
         </w:numPr>
-        <w:spacing w:line="256" w:lineRule="auto"/>
-        <w:ind w:left="1440"/>
-      </w:pPr>
-      <w:r>
-        <w:t xml:space="preserve">Navigate </w:t>
-      </w:r>
-      <w:hyperlink r:id="rId9" w:history="1">
+        <w:rPr>
+          <w:rFonts w:ascii="Calibri" w:hAnsi="Calibri" w:cs="Calibri"/>
+        </w:rPr>
+      </w:pPr>
+      <w:r>
+        <w:rPr>
+          <w:rFonts w:ascii="Calibri" w:hAnsi="Calibri" w:cs="Calibri"/>
+        </w:rPr>
+        <w:t>Package Deployer</w:t>
+      </w:r>
+    </w:p>
+    <w:p>
+      <w:pPr>
+        <w:pStyle w:val="ListParagraph"/>
+        <w:numPr>
+          <w:ilvl w:val="2"/>
+          <w:numId w:val="2"/>
+        </w:numPr>
+        <w:rPr>
+          <w:rFonts w:ascii="Calibri" w:hAnsi="Calibri" w:cs="Calibri"/>
+        </w:rPr>
+      </w:pPr>
+      <w:r>
+        <w:rPr>
+          <w:rFonts w:ascii="Calibri" w:hAnsi="Calibri" w:cs="Calibri"/>
+        </w:rPr>
+        <w:t xml:space="preserve">For Download Instructions see reference on </w:t>
+      </w:r>
+      <w:r>
+        <w:rPr>
+          <w:rFonts w:ascii="Calibri" w:hAnsi="Calibri" w:cs="Calibri"/>
+          <w:color w:val="2E74B5" w:themeColor="accent5" w:themeShade="BF"/>
+        </w:rPr>
+        <w:t>“</w:t>
+      </w:r>
+      <w:hyperlink w:anchor="_Acquiring_Package_Deployer" w:history="1">
         <w:r>
           <w:rPr>
             <w:rStyle w:val="Hyperlink"/>
+            <w:rFonts w:ascii="Calibri" w:hAnsi="Calibri" w:cs="Calibri"/>
           </w:rPr>
-          <w:t>here</w:t>
+          <w:t>Acquiring Package Deployer</w:t>
         </w:r>
       </w:hyperlink>
       <w:r>
-        <w:t xml:space="preserve"> to acquire the Package Deployer tool</w:t>
-      </w:r>
-    </w:p>
-    <w:p>
-      <w:pPr>
-        <w:pStyle w:val="ListParagraph"/>
-        <w:numPr>
-          <w:ilvl w:val="3"/>
-          <w:numId w:val="2"/>
-        </w:numPr>
-        <w:spacing w:line="256" w:lineRule="auto"/>
-        <w:ind w:left="1440"/>
-      </w:pPr>
-      <w:r>
-        <w:t>Click the NuGet package link for the Package Deployer tool</w:t>
-      </w:r>
-    </w:p>
-    <w:p>
-      <w:pPr>
-        <w:pStyle w:val="ListParagraph"/>
-        <w:numPr>
-          <w:ilvl w:val="3"/>
-          <w:numId w:val="2"/>
-        </w:numPr>
-        <w:spacing w:line="256" w:lineRule="auto"/>
-        <w:ind w:left="1440"/>
-      </w:pPr>
-      <w:r>
-        <w:t>Follow directions to download the Package Deployer tool via Package Manager</w:t>
-      </w:r>
-    </w:p>
-    <w:p>
-      <w:pPr>
-        <w:pStyle w:val="Heading4"/>
-      </w:pPr>
-      <w:r>
-        <w:t xml:space="preserve">Install </w:t>
-      </w:r>
-      <w:r>
-        <w:t>Higher Education</w:t>
-      </w:r>
-      <w:r>
-        <w:t xml:space="preserve"> Accelerator using Package Deployer</w:t>
+        <w:rPr>
+          <w:rFonts w:ascii="Calibri" w:hAnsi="Calibri" w:cs="Calibri"/>
+          <w:color w:val="2E74B5" w:themeColor="accent5" w:themeShade="BF"/>
+        </w:rPr>
+        <w:t xml:space="preserve">” </w:t>
+      </w:r>
+      <w:r>
+        <w:rPr>
+          <w:rFonts w:ascii="Calibri" w:hAnsi="Calibri" w:cs="Calibri"/>
+        </w:rPr>
+        <w:t>below</w:t>
       </w:r>
     </w:p>
     <w:p>
@@ -2079,170 +2002,146 @@
         <w:rPr>
           <w:rFonts w:ascii="Calibri" w:hAnsi="Calibri" w:cs="Calibri"/>
         </w:rPr>
+        <w:t>Package Deployer file (</w:t>
+      </w:r>
+      <w:r>
+        <w:rPr>
+          <w:rFonts w:ascii="Calibri" w:hAnsi="Calibri" w:cs="Calibri"/>
+        </w:rPr>
+        <w:t>PackageDeployer_HiEd.zip</w:t>
+      </w:r>
+      <w:r>
+        <w:rPr>
+          <w:rFonts w:ascii="Calibri" w:hAnsi="Calibri" w:cs="Calibri"/>
+        </w:rPr>
+        <w:t>)</w:t>
+      </w:r>
+    </w:p>
+    <w:p>
+      <w:pPr>
+        <w:pStyle w:val="Heading4"/>
+      </w:pPr>
+      <w:r>
+        <w:t xml:space="preserve">Install </w:t>
+      </w:r>
+      <w:r>
+        <w:t>Higher Education</w:t>
+      </w:r>
+      <w:r>
+        <w:t xml:space="preserve"> Accelerator using Package Deployer</w:t>
+      </w:r>
+    </w:p>
+    <w:p>
+      <w:pPr>
+        <w:pStyle w:val="ListParagraph"/>
+        <w:numPr>
+          <w:ilvl w:val="1"/>
+          <w:numId w:val="2"/>
+        </w:numPr>
+        <w:rPr>
+          <w:rFonts w:ascii="Calibri" w:hAnsi="Calibri" w:cs="Calibri"/>
+        </w:rPr>
+      </w:pPr>
+      <w:r>
+        <w:rPr>
+          <w:rFonts w:ascii="Calibri" w:hAnsi="Calibri" w:cs="Calibri"/>
+        </w:rPr>
         <w:t>Use the below command script to import the solutions using package deployer:</w:t>
       </w:r>
     </w:p>
     <w:p>
       <w:pPr>
-        <w:pStyle w:val="ListParagraph"/>
-        <w:ind w:left="1440"/>
-        <w:rPr>
-          <w:rFonts w:ascii="Segoe UI" w:eastAsia="Times New Roman" w:hAnsi="Segoe UI" w:cs="Segoe UI"/>
-          <w:sz w:val="21"/>
-          <w:szCs w:val="21"/>
-        </w:rPr>
-      </w:pPr>
-      <w:r>
-        <w:rPr>
-          <w:rFonts w:ascii="Segoe UI" w:eastAsia="Times New Roman" w:hAnsi="Segoe UI" w:cs="Segoe UI"/>
-          <w:sz w:val="21"/>
-          <w:szCs w:val="21"/>
-        </w:rPr>
-        <w:t>./PackageDeployer.exe /Settings:"</w:t>
-      </w:r>
-      <w:proofErr w:type="spellStart"/>
-      <w:r>
-        <w:rPr>
-          <w:rFonts w:ascii="Segoe UI" w:eastAsia="Times New Roman" w:hAnsi="Segoe UI" w:cs="Segoe UI"/>
-          <w:sz w:val="21"/>
-          <w:szCs w:val="21"/>
-        </w:rPr>
-        <w:t>Education</w:t>
-      </w:r>
-      <w:r>
-        <w:rPr>
-          <w:rFonts w:ascii="Segoe UI" w:eastAsia="Times New Roman" w:hAnsi="Segoe UI" w:cs="Segoe UI"/>
-          <w:sz w:val="21"/>
-          <w:szCs w:val="21"/>
-        </w:rPr>
-        <w:t>Anchor</w:t>
-      </w:r>
-      <w:proofErr w:type="spellEnd"/>
-      <w:r>
-        <w:rPr>
-          <w:rFonts w:ascii="Segoe UI" w:eastAsia="Times New Roman" w:hAnsi="Segoe UI" w:cs="Segoe UI"/>
-          <w:sz w:val="21"/>
-          <w:szCs w:val="21"/>
-        </w:rPr>
-        <w:t>=</w:t>
-      </w:r>
-      <w:proofErr w:type="spellStart"/>
-      <w:r>
-        <w:rPr>
-          <w:rFonts w:ascii="Segoe UI" w:eastAsia="Times New Roman" w:hAnsi="Segoe UI" w:cs="Segoe UI"/>
-          <w:sz w:val="21"/>
-          <w:szCs w:val="21"/>
-        </w:rPr>
-        <w:t>true|EducationAcceleratorCommon</w:t>
-      </w:r>
-      <w:proofErr w:type="spellEnd"/>
-      <w:r>
-        <w:rPr>
-          <w:rFonts w:ascii="Segoe UI" w:eastAsia="Times New Roman" w:hAnsi="Segoe UI" w:cs="Segoe UI"/>
-          <w:sz w:val="21"/>
-          <w:szCs w:val="21"/>
-        </w:rPr>
-        <w:t>=true|</w:t>
-      </w:r>
-      <w:r>
-        <w:rPr>
-          <w:rFonts w:ascii="Calibri" w:hAnsi="Calibri" w:cs="Calibri"/>
-        </w:rPr>
-        <w:t xml:space="preserve"> </w:t>
-      </w:r>
-      <w:r>
-        <w:rPr>
-          <w:rFonts w:ascii="Calibri" w:hAnsi="Calibri" w:cs="Calibri"/>
-        </w:rPr>
-        <w:t>EducationAcceleratorK12=</w:t>
-      </w:r>
-      <w:r>
-        <w:rPr>
-          <w:rFonts w:ascii="Calibri" w:hAnsi="Calibri" w:cs="Calibri"/>
+        <w:pStyle w:val="NormalWeb"/>
+        <w:spacing w:before="0" w:beforeAutospacing="0" w:after="0" w:afterAutospacing="0"/>
+        <w:rPr>
+          <w:rFonts w:ascii="Segoe UI" w:hAnsi="Segoe UI" w:cs="Segoe UI"/>
+          <w:b/>
+          <w:bCs/>
+          <w:sz w:val="20"/>
+          <w:szCs w:val="20"/>
+        </w:rPr>
+      </w:pPr>
+      <w:r>
+        <w:rPr>
+          <w:rFonts w:ascii="Segoe UI" w:hAnsi="Segoe UI" w:cs="Segoe UI"/>
+          <w:b/>
+          <w:bCs/>
+          <w:sz w:val="20"/>
+          <w:szCs w:val="20"/>
+        </w:rPr>
+        <w:t>PackageDeployer.exe /Settings:"</w:t>
+      </w:r>
+      <w:r>
+        <w:rPr>
+          <w:rFonts w:ascii="Segoe UI" w:hAnsi="Segoe UI" w:cs="Segoe UI"/>
+          <w:b/>
+          <w:bCs/>
+          <w:sz w:val="20"/>
+          <w:szCs w:val="20"/>
+        </w:rPr>
+        <w:t>E</w:t>
+      </w:r>
+      <w:r>
+        <w:rPr>
+          <w:rFonts w:ascii="Segoe UI" w:hAnsi="Segoe UI" w:cs="Segoe UI"/>
+          <w:b/>
+          <w:bCs/>
+          <w:sz w:val="20"/>
+          <w:szCs w:val="20"/>
+        </w:rPr>
+        <w:t>ducationAnchorHigherEd=true|EducationAcceleratorCommon=true|EducationAcceleratorConnectionRoles=true|Dynamics365HigherEducationAccelerator=true|Dynamics365HigherEducationAcceleratorCanvasModel=true</w:t>
+      </w:r>
+      <w:r>
+        <w:rPr>
+          <w:rFonts w:ascii="Segoe UI" w:hAnsi="Segoe UI" w:cs="Segoe UI"/>
+          <w:b/>
+          <w:bCs/>
+          <w:sz w:val="20"/>
+          <w:szCs w:val="20"/>
+        </w:rPr>
+        <w:t>|</w:t>
+      </w:r>
+      <w:r>
+        <w:rPr>
+          <w:rFonts w:ascii="Segoe UI" w:hAnsi="Segoe UI" w:cs="Segoe UI"/>
+          <w:b/>
+          <w:bCs/>
+          <w:sz w:val="20"/>
+          <w:szCs w:val="20"/>
+        </w:rPr>
+        <w:t>SkipSampleData=</w:t>
+      </w:r>
+      <w:r>
+        <w:rPr>
+          <w:rFonts w:ascii="Segoe UI" w:hAnsi="Segoe UI" w:cs="Segoe UI"/>
+          <w:b/>
+          <w:bCs/>
+          <w:sz w:val="20"/>
+          <w:szCs w:val="20"/>
         </w:rPr>
         <w:t>false</w:t>
       </w:r>
       <w:r>
         <w:rPr>
-          <w:rFonts w:ascii="Calibri" w:hAnsi="Calibri" w:cs="Calibri"/>
-        </w:rPr>
-        <w:t>|EducationAcceleratorK12CanvasApps=</w:t>
-      </w:r>
-      <w:r>
-        <w:rPr>
-          <w:rFonts w:ascii="Calibri" w:hAnsi="Calibri" w:cs="Calibri"/>
-        </w:rPr>
-        <w:t>false</w:t>
-      </w:r>
-      <w:r>
-        <w:rPr>
-          <w:rFonts w:ascii="Calibri" w:hAnsi="Calibri" w:cs="Calibri"/>
-        </w:rPr>
-        <w:t>|</w:t>
-      </w:r>
-      <w:r>
-        <w:rPr>
-          <w:rFonts w:ascii="Segoe UI" w:eastAsia="Times New Roman" w:hAnsi="Segoe UI" w:cs="Segoe UI"/>
-          <w:sz w:val="21"/>
-          <w:szCs w:val="21"/>
-        </w:rPr>
-        <w:t>Dynamics365HigherEducationAccelerator=</w:t>
-      </w:r>
-      <w:r>
-        <w:rPr>
-          <w:rFonts w:ascii="Segoe UI" w:eastAsia="Times New Roman" w:hAnsi="Segoe UI" w:cs="Segoe UI"/>
-          <w:sz w:val="21"/>
-          <w:szCs w:val="21"/>
-        </w:rPr>
-        <w:t>true</w:t>
-      </w:r>
-      <w:r>
-        <w:rPr>
-          <w:rFonts w:ascii="Segoe UI" w:eastAsia="Times New Roman" w:hAnsi="Segoe UI" w:cs="Segoe UI"/>
-          <w:sz w:val="21"/>
-          <w:szCs w:val="21"/>
-        </w:rPr>
-        <w:t>|Dynamics365HigherEducationAcceleratorCanvasModel=</w:t>
-      </w:r>
-      <w:r>
-        <w:rPr>
-          <w:rFonts w:ascii="Segoe UI" w:eastAsia="Times New Roman" w:hAnsi="Segoe UI" w:cs="Segoe UI"/>
-          <w:sz w:val="21"/>
-          <w:szCs w:val="21"/>
-        </w:rPr>
-        <w:t>true</w:t>
-      </w:r>
-      <w:r>
-        <w:rPr>
-          <w:rFonts w:ascii="Segoe UI" w:eastAsia="Times New Roman" w:hAnsi="Segoe UI" w:cs="Segoe UI"/>
-          <w:sz w:val="21"/>
-          <w:szCs w:val="21"/>
-        </w:rPr>
-        <w:t>|SkipSampleData=</w:t>
-      </w:r>
-      <w:r>
-        <w:rPr>
-          <w:rFonts w:ascii="Segoe UI" w:eastAsia="Times New Roman" w:hAnsi="Segoe UI" w:cs="Segoe UI"/>
-          <w:sz w:val="21"/>
-          <w:szCs w:val="21"/>
-        </w:rPr>
-        <w:t>false</w:t>
-      </w:r>
-      <w:r>
-        <w:rPr>
-          <w:rFonts w:ascii="Segoe UI" w:eastAsia="Times New Roman" w:hAnsi="Segoe UI" w:cs="Segoe UI"/>
-          <w:sz w:val="21"/>
-          <w:szCs w:val="21"/>
+          <w:rFonts w:ascii="Segoe UI" w:hAnsi="Segoe UI" w:cs="Segoe UI"/>
+          <w:b/>
+          <w:bCs/>
+          <w:sz w:val="20"/>
+          <w:szCs w:val="20"/>
         </w:rPr>
         <w:t>"</w:t>
       </w:r>
     </w:p>
     <w:p>
       <w:pPr>
-        <w:pStyle w:val="ListParagraph"/>
-        <w:ind w:left="1440"/>
-        <w:rPr>
-          <w:rFonts w:cstheme="minorHAnsi"/>
+        <w:pStyle w:val="NormalWeb"/>
+        <w:spacing w:before="0" w:beforeAutospacing="0" w:after="0" w:afterAutospacing="0"/>
+        <w:rPr>
+          <w:rFonts w:ascii="Segoe UI" w:hAnsi="Segoe UI" w:cs="Segoe UI"/>
+          <w:b/>
+          <w:bCs/>
+          <w:sz w:val="20"/>
+          <w:szCs w:val="20"/>
         </w:rPr>
       </w:pPr>
     </w:p>
@@ -2317,6 +2216,7 @@
         <w:rPr>
           <w:rFonts w:ascii="Calibri" w:hAnsi="Calibri" w:cs="Calibri"/>
         </w:rPr>
+        <w:lastRenderedPageBreak/>
         <w:t>Education Accelerator Common (EducationAcceleratorCommon_managed.zip)</w:t>
       </w:r>
     </w:p>
@@ -2336,7 +2236,19 @@
         <w:rPr>
           <w:rFonts w:ascii="Calibri" w:hAnsi="Calibri" w:cs="Calibri"/>
         </w:rPr>
-        <w:t>Dynamics 365 Higher Education Accelerator (Dynamics365HigherEducationAccelerator_managed.zip)</w:t>
+        <w:t>Dynamics 365 Higher Education Accelerator (</w:t>
+      </w:r>
+      <w:r>
+        <w:rPr>
+          <w:rFonts w:ascii="Calibri" w:hAnsi="Calibri" w:cs="Calibri"/>
+        </w:rPr>
+        <w:t>HigherEducationAccelerator_managed.zip</w:t>
+      </w:r>
+      <w:r>
+        <w:rPr>
+          <w:rFonts w:ascii="Calibri" w:hAnsi="Calibri" w:cs="Calibri"/>
+        </w:rPr>
+        <w:t>)</w:t>
       </w:r>
     </w:p>
     <w:p>
@@ -2355,8 +2267,19 @@
         <w:rPr>
           <w:rFonts w:ascii="Calibri" w:hAnsi="Calibri" w:cs="Calibri"/>
         </w:rPr>
-        <w:lastRenderedPageBreak/>
-        <w:t>Dynamics 365 Higher Education Accelerator Canvas Model Apps (Dynamics365HigherEducationAcceleratorCanvasModel_managed.zip)</w:t>
+        <w:t>Dynamics 365 Higher Education Accelerator Canvas Model Apps (</w:t>
+      </w:r>
+      <w:r>
+        <w:rPr>
+          <w:rFonts w:ascii="Calibri" w:hAnsi="Calibri" w:cs="Calibri"/>
+        </w:rPr>
+        <w:t>HigherEducationAcceleratorCanvasModel_managed.zip</w:t>
+      </w:r>
+      <w:r>
+        <w:rPr>
+          <w:rFonts w:ascii="Calibri" w:hAnsi="Calibri" w:cs="Calibri"/>
+        </w:rPr>
+        <w:t>)</w:t>
       </w:r>
     </w:p>
     <w:p>
@@ -2366,6 +2289,72 @@
           <w:ilvl w:val="2"/>
           <w:numId w:val="3"/>
         </w:numPr>
+        <w:rPr>
+          <w:rFonts w:ascii="Calibri" w:hAnsi="Calibri" w:cs="Calibri"/>
+        </w:rPr>
+      </w:pPr>
+      <w:r>
+        <w:rPr>
+          <w:rFonts w:ascii="Calibri" w:hAnsi="Calibri" w:cs="Calibri"/>
+        </w:rPr>
+        <w:t>Education Accelerator Connection Roles (</w:t>
+      </w:r>
+      <w:r>
+        <w:rPr>
+          <w:rFonts w:ascii="Calibri" w:hAnsi="Calibri" w:cs="Calibri"/>
+        </w:rPr>
+        <w:t>EducationAcceleratorConnectionRoles_managed</w:t>
+      </w:r>
+      <w:r>
+        <w:rPr>
+          <w:rFonts w:ascii="Calibri" w:hAnsi="Calibri" w:cs="Calibri"/>
+        </w:rPr>
+        <w:t>.zip)</w:t>
+      </w:r>
+    </w:p>
+    <w:p>
+      <w:pPr>
+        <w:pStyle w:val="ListParagraph"/>
+        <w:numPr>
+          <w:ilvl w:val="2"/>
+          <w:numId w:val="3"/>
+        </w:numPr>
+        <w:rPr>
+          <w:rFonts w:ascii="Calibri" w:hAnsi="Calibri" w:cs="Calibri"/>
+        </w:rPr>
+      </w:pPr>
+      <w:r>
+        <w:rPr>
+          <w:rFonts w:ascii="Calibri" w:hAnsi="Calibri" w:cs="Calibri"/>
+        </w:rPr>
+        <w:t>Education Accelerator Anchor - Higher Ed</w:t>
+      </w:r>
+      <w:r>
+        <w:rPr>
+          <w:rFonts w:ascii="Calibri" w:hAnsi="Calibri" w:cs="Calibri"/>
+        </w:rPr>
+        <w:t xml:space="preserve"> (</w:t>
+      </w:r>
+      <w:r>
+        <w:rPr>
+          <w:rFonts w:ascii="Calibri" w:hAnsi="Calibri" w:cs="Calibri"/>
+        </w:rPr>
+        <w:t>EducationAnchorHigherEd_managed.zip</w:t>
+      </w:r>
+      <w:r>
+        <w:rPr>
+          <w:rFonts w:ascii="Calibri" w:hAnsi="Calibri" w:cs="Calibri"/>
+        </w:rPr>
+        <w:t>)</w:t>
+      </w:r>
+    </w:p>
+    <w:p>
+      <w:pPr>
+        <w:pStyle w:val="ListParagraph"/>
+        <w:numPr>
+          <w:ilvl w:val="2"/>
+          <w:numId w:val="3"/>
+        </w:numPr>
         <w:spacing w:line="256" w:lineRule="auto"/>
         <w:rPr>
           <w:rFonts w:ascii="Calibri" w:hAnsi="Calibri" w:cs="Calibri"/>
@@ -2375,7 +2364,19 @@
         <w:rPr>
           <w:rFonts w:ascii="Calibri" w:hAnsi="Calibri" w:cs="Calibri"/>
         </w:rPr>
-        <w:t>Higher Education Default Data (DefaultData.zip)</w:t>
+        <w:t>Higher Education Default Data (</w:t>
+      </w:r>
+      <w:r>
+        <w:rPr>
+          <w:rFonts w:ascii="Calibri" w:hAnsi="Calibri" w:cs="Calibri"/>
+        </w:rPr>
+        <w:t>HIED-DefaultData.zip</w:t>
+      </w:r>
+      <w:r>
+        <w:rPr>
+          <w:rFonts w:ascii="Calibri" w:hAnsi="Calibri" w:cs="Calibri"/>
+        </w:rPr>
+        <w:t>)</w:t>
       </w:r>
     </w:p>
     <w:p>
@@ -2397,7 +2398,7 @@
         </w:numPr>
         <w:ind w:left="720"/>
       </w:pPr>
-      <w:bookmarkStart w:id="6" w:name="_Toc62738943"/>
+      <w:bookmarkStart w:id="6" w:name="_Toc78459061"/>
       <w:r>
         <w:t>Option 2: Import Solutions Manually</w:t>
       </w:r>
@@ -2449,12 +2450,123 @@
         <w:pStyle w:val="Heading4"/>
         <w:numPr>
           <w:ilvl w:val="0"/>
+          <w:numId w:val="24"/>
+        </w:numPr>
+      </w:pPr>
+      <w:r>
+        <w:t>Education Accelerator Anchor - Higher Ed (EducationAnchorHigherEd_managed.zip)</w:t>
+      </w:r>
+    </w:p>
+    <w:p>
+      <w:pPr>
+        <w:pStyle w:val="ListParagraph"/>
+        <w:numPr>
+          <w:ilvl w:val="0"/>
+          <w:numId w:val="12"/>
+        </w:numPr>
+        <w:rPr>
+          <w:rFonts w:ascii="Calibri" w:hAnsi="Calibri" w:cs="Calibri"/>
+        </w:rPr>
+      </w:pPr>
+      <w:r>
+        <w:rPr>
+          <w:rFonts w:ascii="Calibri" w:hAnsi="Calibri" w:cs="Calibri"/>
+        </w:rPr>
+        <w:t>Time to complete – 2 to 5 minutes</w:t>
+      </w:r>
+    </w:p>
+    <w:p>
+      <w:pPr>
+        <w:pStyle w:val="ListParagraph"/>
+        <w:numPr>
+          <w:ilvl w:val="0"/>
+          <w:numId w:val="12"/>
+        </w:numPr>
+        <w:rPr>
+          <w:rFonts w:ascii="Calibri" w:hAnsi="Calibri" w:cs="Calibri"/>
+        </w:rPr>
+      </w:pPr>
+      <w:r>
+        <w:rPr>
+          <w:rFonts w:ascii="Calibri" w:hAnsi="Calibri" w:cs="Calibri"/>
+        </w:rPr>
+        <w:t xml:space="preserve">Post installation message </w:t>
+      </w:r>
+    </w:p>
+    <w:p>
+      <w:pPr>
+        <w:pStyle w:val="ListParagraph"/>
+        <w:ind w:left="1440"/>
+        <w:rPr>
+          <w:rFonts w:ascii="Calibri" w:hAnsi="Calibri" w:cs="Calibri"/>
+        </w:rPr>
+      </w:pPr>
+      <w:r>
+        <w:rPr>
+          <w:noProof/>
+        </w:rPr>
+        <w:drawing>
+          <wp:inline distT="0" distB="0" distL="0" distR="0" wp14:anchorId="15121C73" wp14:editId="4E76BA6D">
+            <wp:extent cx="4003675" cy="2378695"/>
+            <wp:effectExtent l="19050" t="19050" r="15875" b="22225"/>
+            <wp:docPr id="13" name="Picture 13" descr="Graphical user interface, application&#10;&#10;Description automatically generated"/>
+            <wp:cNvGraphicFramePr>
+              <a:graphicFrameLocks xmlns:a="http://schemas.openxmlformats.org/drawingml/2006/main" noChangeAspect="1"/>
+            </wp:cNvGraphicFramePr>
+            <a:graphic xmlns:a="http://schemas.openxmlformats.org/drawingml/2006/main">
+              <a:graphicData uri="http://schemas.openxmlformats.org/drawingml/2006/picture">
+                <pic:pic xmlns:pic="http://schemas.openxmlformats.org/drawingml/2006/picture">
+                  <pic:nvPicPr>
+                    <pic:cNvPr id="13" name="Picture 13" descr="Graphical user interface, application&#10;&#10;Description automatically generated"/>
+                    <pic:cNvPicPr/>
+                  </pic:nvPicPr>
+                  <pic:blipFill>
+                    <a:blip r:embed="rId10"/>
+                    <a:stretch>
+                      <a:fillRect/>
+                    </a:stretch>
+                  </pic:blipFill>
+                  <pic:spPr>
+                    <a:xfrm>
+                      <a:off x="0" y="0"/>
+                      <a:ext cx="4012096" cy="2383698"/>
+                    </a:xfrm>
+                    <a:prstGeom prst="rect">
+                      <a:avLst/>
+                    </a:prstGeom>
+                    <a:ln>
+                      <a:solidFill>
+                        <a:schemeClr val="accent1"/>
+                      </a:solidFill>
+                    </a:ln>
+                  </pic:spPr>
+                </pic:pic>
+              </a:graphicData>
+            </a:graphic>
+          </wp:inline>
+        </w:drawing>
+      </w:r>
+    </w:p>
+    <w:p>
+      <w:pPr>
+        <w:pStyle w:val="Heading4"/>
+        <w:numPr>
+          <w:ilvl w:val="0"/>
           <w:numId w:val="0"/>
         </w:numPr>
         <w:ind w:left="720"/>
       </w:pPr>
-      <w:r>
-        <w:t xml:space="preserve">1. </w:t>
+    </w:p>
+    <w:p>
+      <w:pPr>
+        <w:pStyle w:val="Heading4"/>
+        <w:numPr>
+          <w:ilvl w:val="0"/>
+          <w:numId w:val="24"/>
+        </w:numPr>
+      </w:pPr>
+      <w:r>
+        <w:t xml:space="preserve"> </w:t>
       </w:r>
       <w:r>
         <w:t xml:space="preserve">Education Accelerator Anchor </w:t>
@@ -2523,6 +2635,7 @@
         <w:rPr>
           <w:noProof/>
         </w:rPr>
+        <w:lastRenderedPageBreak/>
         <w:drawing>
           <wp:inline distT="0" distB="0" distL="0" distR="0" wp14:anchorId="59725B35" wp14:editId="1321E213">
             <wp:extent cx="4015740" cy="2278380"/>
@@ -2541,7 +2654,7 @@
                     </pic:cNvPicPr>
                   </pic:nvPicPr>
                   <pic:blipFill>
-                    <a:blip r:embed="rId10" cstate="print">
+                    <a:blip r:embed="rId11" cstate="print">
                       <a:extLst>
                         <a:ext uri="{28A0092B-C50C-407E-A947-70E740481C1C}">
                           <a14:useLocalDpi xmlns:a14="http://schemas.microsoft.com/office/drawing/2010/main" val="0"/>
@@ -2577,37 +2690,10 @@
     </w:p>
     <w:p>
       <w:pPr>
-        <w:pStyle w:val="ListParagraph"/>
-        <w:ind w:left="1800"/>
-        <w:rPr>
-          <w:noProof/>
-        </w:rPr>
-      </w:pPr>
-    </w:p>
-    <w:p>
-      <w:pPr>
-        <w:pStyle w:val="ListParagraph"/>
-        <w:ind w:left="1800"/>
-        <w:rPr>
-          <w:noProof/>
-        </w:rPr>
-      </w:pPr>
-    </w:p>
-    <w:p>
-      <w:pPr>
-        <w:pStyle w:val="ListParagraph"/>
-        <w:ind w:left="1800"/>
-        <w:rPr>
-          <w:noProof/>
-        </w:rPr>
-      </w:pPr>
-    </w:p>
-    <w:p>
-      <w:pPr>
         <w:pStyle w:val="Heading4"/>
         <w:numPr>
           <w:ilvl w:val="0"/>
-          <w:numId w:val="17"/>
+          <w:numId w:val="24"/>
         </w:numPr>
       </w:pPr>
       <w:r>
@@ -2685,7 +2771,7 @@
                     </pic:cNvPicPr>
                   </pic:nvPicPr>
                   <pic:blipFill>
-                    <a:blip r:embed="rId11" cstate="print">
+                    <a:blip r:embed="rId12" cstate="print">
                       <a:extLst>
                         <a:ext uri="{28A0092B-C50C-407E-A947-70E740481C1C}">
                           <a14:useLocalDpi xmlns:a14="http://schemas.microsoft.com/office/drawing/2010/main" val="0"/>
@@ -2724,35 +2810,126 @@
         <w:pStyle w:val="Heading4"/>
         <w:numPr>
           <w:ilvl w:val="0"/>
-          <w:numId w:val="17"/>
-        </w:numPr>
-        <w:rPr>
-          <w:rFonts w:ascii="Calibri Light" w:hAnsi="Calibri Light" w:cs="Calibri Light"/>
-        </w:rPr>
-      </w:pPr>
-      <w:r>
-        <w:rPr>
-          <w:rFonts w:ascii="Calibri Light" w:hAnsi="Calibri Light" w:cs="Calibri Light"/>
-        </w:rPr>
-        <w:lastRenderedPageBreak/>
+          <w:numId w:val="24"/>
+        </w:numPr>
+      </w:pPr>
+      <w:r>
+        <w:t>Education Accelerator Connection Roles (EducationAcceleratorConnectionRoles_managed.zip)</w:t>
+      </w:r>
+    </w:p>
+    <w:p>
+      <w:pPr>
+        <w:pStyle w:val="ListParagraph"/>
+        <w:numPr>
+          <w:ilvl w:val="0"/>
+          <w:numId w:val="12"/>
+        </w:numPr>
+        <w:rPr>
+          <w:rFonts w:ascii="Calibri" w:hAnsi="Calibri" w:cs="Calibri"/>
+        </w:rPr>
+      </w:pPr>
+      <w:r>
+        <w:rPr>
+          <w:rFonts w:ascii="Calibri" w:hAnsi="Calibri" w:cs="Calibri"/>
+        </w:rPr>
+        <w:t>Time to complete – 2 to 5 minutes</w:t>
+      </w:r>
+    </w:p>
+    <w:p>
+      <w:pPr>
+        <w:pStyle w:val="ListParagraph"/>
+        <w:numPr>
+          <w:ilvl w:val="0"/>
+          <w:numId w:val="12"/>
+        </w:numPr>
+        <w:rPr>
+          <w:rFonts w:ascii="Calibri" w:hAnsi="Calibri" w:cs="Calibri"/>
+        </w:rPr>
+      </w:pPr>
+      <w:r>
+        <w:rPr>
+          <w:rFonts w:ascii="Calibri" w:hAnsi="Calibri" w:cs="Calibri"/>
+        </w:rPr>
+        <w:t xml:space="preserve">Post installation message </w:t>
+      </w:r>
+    </w:p>
+    <w:p>
+      <w:pPr>
+        <w:pStyle w:val="ListParagraph"/>
+        <w:ind w:left="1440"/>
+        <w:rPr>
+          <w:rFonts w:ascii="Calibri" w:hAnsi="Calibri" w:cs="Calibri"/>
+        </w:rPr>
+      </w:pPr>
+      <w:r>
+        <w:rPr>
+          <w:noProof/>
+        </w:rPr>
+        <w:drawing>
+          <wp:inline distT="0" distB="0" distL="0" distR="0" wp14:anchorId="36018885" wp14:editId="6C03824A">
+            <wp:extent cx="3633421" cy="2143125"/>
+            <wp:effectExtent l="19050" t="19050" r="24765" b="9525"/>
+            <wp:docPr id="17" name="Picture 17" descr="Graphical user interface, table&#10;&#10;Description automatically generated"/>
+            <wp:cNvGraphicFramePr>
+              <a:graphicFrameLocks xmlns:a="http://schemas.openxmlformats.org/drawingml/2006/main" noChangeAspect="1"/>
+            </wp:cNvGraphicFramePr>
+            <a:graphic xmlns:a="http://schemas.openxmlformats.org/drawingml/2006/main">
+              <a:graphicData uri="http://schemas.openxmlformats.org/drawingml/2006/picture">
+                <pic:pic xmlns:pic="http://schemas.openxmlformats.org/drawingml/2006/picture">
+                  <pic:nvPicPr>
+                    <pic:cNvPr id="17" name="Picture 17" descr="Graphical user interface, table&#10;&#10;Description automatically generated"/>
+                    <pic:cNvPicPr/>
+                  </pic:nvPicPr>
+                  <pic:blipFill>
+                    <a:blip r:embed="rId13"/>
+                    <a:stretch>
+                      <a:fillRect/>
+                    </a:stretch>
+                  </pic:blipFill>
+                  <pic:spPr>
+                    <a:xfrm>
+                      <a:off x="0" y="0"/>
+                      <a:ext cx="3635515" cy="2144360"/>
+                    </a:xfrm>
+                    <a:prstGeom prst="rect">
+                      <a:avLst/>
+                    </a:prstGeom>
+                    <a:ln>
+                      <a:solidFill>
+                        <a:schemeClr val="accent1"/>
+                      </a:solidFill>
+                    </a:ln>
+                  </pic:spPr>
+                </pic:pic>
+              </a:graphicData>
+            </a:graphic>
+          </wp:inline>
+        </w:drawing>
+      </w:r>
+    </w:p>
+    <w:p>
+      <w:pPr>
+        <w:ind w:left="1080"/>
+      </w:pPr>
+    </w:p>
+    <w:p>
+      <w:pPr>
+        <w:pStyle w:val="Heading4"/>
+        <w:numPr>
+          <w:ilvl w:val="0"/>
+          <w:numId w:val="24"/>
+        </w:numPr>
+      </w:pPr>
+      <w:r>
         <w:t xml:space="preserve">Dynamics 365 Higher Education Accelerator </w:t>
       </w:r>
       <w:r>
-        <w:rPr>
-          <w:rFonts w:ascii="Calibri Light" w:hAnsi="Calibri Light" w:cs="Calibri Light"/>
-        </w:rPr>
         <w:t>(</w:t>
       </w:r>
       <w:r>
-        <w:rPr>
-          <w:rFonts w:ascii="Calibri Light" w:hAnsi="Calibri Light" w:cs="Calibri Light"/>
-        </w:rPr>
         <w:t>Dynamics365HigherEducationAccelerator</w:t>
       </w:r>
       <w:r>
-        <w:rPr>
-          <w:rFonts w:ascii="Calibri Light" w:hAnsi="Calibri Light" w:cs="Calibri Light"/>
-        </w:rPr>
         <w:t>_managed.zip)</w:t>
       </w:r>
     </w:p>
@@ -2838,9 +3015,9 @@
           <w:noProof/>
         </w:rPr>
         <w:drawing>
-          <wp:inline distT="0" distB="0" distL="0" distR="0" wp14:anchorId="18D18F0E" wp14:editId="4FFB59C9">
+          <wp:inline distT="0" distB="0" distL="0" distR="0" wp14:anchorId="18D18F0E" wp14:editId="64D6C5B6">
             <wp:extent cx="3923366" cy="2018270"/>
-            <wp:effectExtent l="0" t="0" r="1270" b="1270"/>
+            <wp:effectExtent l="19050" t="19050" r="20320" b="20320"/>
             <wp:docPr id="1" name="Picture 1"/>
             <wp:cNvGraphicFramePr>
               <a:graphicFrameLocks xmlns:a="http://schemas.openxmlformats.org/drawingml/2006/main" noChangeAspect="1"/>
@@ -2853,7 +3030,7 @@
                     <pic:cNvPicPr/>
                   </pic:nvPicPr>
                   <pic:blipFill>
-                    <a:blip r:embed="rId12"/>
+                    <a:blip r:embed="rId14"/>
                     <a:stretch>
                       <a:fillRect/>
                     </a:stretch>
@@ -2866,6 +3043,11 @@
                     <a:prstGeom prst="rect">
                       <a:avLst/>
                     </a:prstGeom>
+                    <a:ln>
+                      <a:solidFill>
+                        <a:schemeClr val="accent1"/>
+                      </a:solidFill>
+                    </a:ln>
                   </pic:spPr>
                 </pic:pic>
               </a:graphicData>
@@ -3001,9 +3183,9 @@
           <w:noProof/>
         </w:rPr>
         <w:drawing>
-          <wp:inline distT="0" distB="0" distL="0" distR="0" wp14:anchorId="3871F4AE" wp14:editId="20C41883">
+          <wp:inline distT="0" distB="0" distL="0" distR="0" wp14:anchorId="3871F4AE" wp14:editId="25538E76">
             <wp:extent cx="3995351" cy="2112072"/>
-            <wp:effectExtent l="0" t="0" r="5715" b="2540"/>
+            <wp:effectExtent l="19050" t="19050" r="24765" b="21590"/>
             <wp:docPr id="7" name="Picture 7"/>
             <wp:cNvGraphicFramePr>
               <a:graphicFrameLocks xmlns:a="http://schemas.openxmlformats.org/drawingml/2006/main" noChangeAspect="1"/>
@@ -3016,7 +3198,7 @@
                     <pic:cNvPicPr/>
                   </pic:nvPicPr>
                   <pic:blipFill>
-                    <a:blip r:embed="rId13"/>
+                    <a:blip r:embed="rId15"/>
                     <a:stretch>
                       <a:fillRect/>
                     </a:stretch>
@@ -3029,6 +3211,11 @@
                     <a:prstGeom prst="rect">
                       <a:avLst/>
                     </a:prstGeom>
+                    <a:ln>
+                      <a:solidFill>
+                        <a:schemeClr val="accent1"/>
+                      </a:solidFill>
+                    </a:ln>
                   </pic:spPr>
                 </pic:pic>
               </a:graphicData>
@@ -3049,89 +3236,27 @@
     <w:p>
       <w:pPr>
         <w:pStyle w:val="ListParagraph"/>
-        <w:ind w:left="1080"/>
-        <w:rPr>
-          <w:rFonts w:ascii="Calibri" w:hAnsi="Calibri" w:cs="Calibri"/>
-        </w:rPr>
-      </w:pPr>
-    </w:p>
-    <w:p>
-      <w:pPr>
-        <w:pStyle w:val="ListParagraph"/>
-        <w:ind w:left="1080"/>
-        <w:rPr>
-          <w:rFonts w:ascii="Calibri" w:hAnsi="Calibri" w:cs="Calibri"/>
-        </w:rPr>
-      </w:pPr>
-    </w:p>
-    <w:p>
-      <w:pPr>
-        <w:pStyle w:val="ListParagraph"/>
-        <w:ind w:left="1080"/>
-        <w:rPr>
-          <w:rFonts w:ascii="Calibri" w:hAnsi="Calibri" w:cs="Calibri"/>
-        </w:rPr>
-      </w:pPr>
-    </w:p>
-    <w:p>
-      <w:pPr>
-        <w:pStyle w:val="ListParagraph"/>
-        <w:ind w:left="1080"/>
-        <w:rPr>
-          <w:rFonts w:ascii="Calibri" w:hAnsi="Calibri" w:cs="Calibri"/>
-        </w:rPr>
-      </w:pPr>
-    </w:p>
-    <w:p>
-      <w:pPr>
-        <w:pStyle w:val="ListParagraph"/>
-        <w:ind w:left="1080"/>
-        <w:rPr>
-          <w:rFonts w:ascii="Calibri" w:hAnsi="Calibri" w:cs="Calibri"/>
-        </w:rPr>
-      </w:pPr>
-    </w:p>
-    <w:p>
-      <w:pPr>
-        <w:pStyle w:val="ListParagraph"/>
-        <w:ind w:left="1080"/>
-        <w:rPr>
-          <w:rFonts w:ascii="Calibri" w:hAnsi="Calibri" w:cs="Calibri"/>
-        </w:rPr>
-      </w:pPr>
-    </w:p>
-    <w:p>
-      <w:pPr>
-        <w:pStyle w:val="ListParagraph"/>
-        <w:ind w:left="1080"/>
-        <w:rPr>
-          <w:rFonts w:ascii="Calibri" w:hAnsi="Calibri" w:cs="Calibri"/>
-        </w:rPr>
-      </w:pPr>
-    </w:p>
-    <w:p>
-      <w:pPr>
-        <w:pStyle w:val="Heading2"/>
-      </w:pPr>
-      <w:bookmarkStart w:id="7" w:name="_Toc62738944"/>
-      <w:r>
-        <w:lastRenderedPageBreak/>
-        <w:t xml:space="preserve">Step 3: </w:t>
-      </w:r>
-      <w:r>
-        <w:t xml:space="preserve">Import </w:t>
-      </w:r>
-      <w:r>
-        <w:t>Sample Data</w:t>
-      </w:r>
-      <w:r>
-        <w:t xml:space="preserve"> for Main Solutions</w:t>
-      </w:r>
-      <w:bookmarkEnd w:id="7"/>
-    </w:p>
-    <w:p>
-      <w:pPr>
-        <w:ind w:left="360"/>
+        <w:ind w:left="1440"/>
+        <w:rPr>
+          <w:rFonts w:ascii="Calibri" w:hAnsi="Calibri" w:cs="Calibri"/>
+        </w:rPr>
+      </w:pPr>
+    </w:p>
+    <w:p>
+      <w:pPr>
+        <w:pStyle w:val="Heading4"/>
+        <w:numPr>
+          <w:ilvl w:val="0"/>
+          <w:numId w:val="24"/>
+        </w:numPr>
+      </w:pPr>
+      <w:r>
+        <w:t>Import Sample Data for Main Solutions</w:t>
+      </w:r>
+    </w:p>
+    <w:p>
+      <w:pPr>
+        <w:ind w:left="720" w:firstLine="720"/>
         <w:rPr>
           <w:rFonts w:ascii="Calibri" w:hAnsi="Calibri" w:cs="Calibri"/>
         </w:rPr>
@@ -3160,7 +3285,7 @@
     </w:p>
     <w:p>
       <w:pPr>
-        <w:ind w:left="360"/>
+        <w:ind w:left="720" w:firstLine="720"/>
       </w:pPr>
       <w:r>
         <w:rPr>
@@ -3211,6 +3336,7 @@
         <w:rPr>
           <w:rFonts w:cstheme="minorHAnsi"/>
         </w:rPr>
+        <w:lastRenderedPageBreak/>
         <w:t xml:space="preserve">Higher Education </w:t>
       </w:r>
       <w:r>
@@ -3305,7 +3431,7 @@
                     <pic:cNvPicPr/>
                   </pic:nvPicPr>
                   <pic:blipFill>
-                    <a:blip r:embed="rId14"/>
+                    <a:blip r:embed="rId16"/>
                     <a:stretch>
                       <a:fillRect/>
                     </a:stretch>
@@ -3338,7 +3464,7 @@
       <w:pPr>
         <w:pStyle w:val="Heading2"/>
       </w:pPr>
-      <w:bookmarkStart w:id="8" w:name="_Toc62738945"/>
+      <w:bookmarkStart w:id="7" w:name="_Toc78459062"/>
       <w:r>
         <w:t>S</w:t>
       </w:r>
@@ -3346,7 +3472,7 @@
         <w:t xml:space="preserve">tep </w:t>
       </w:r>
       <w:r>
-        <w:t>4</w:t>
+        <w:t>3</w:t>
       </w:r>
       <w:r>
         <w:t xml:space="preserve">: </w:t>
@@ -3360,149 +3486,17 @@
       <w:r>
         <w:t>Portal</w:t>
       </w:r>
+      <w:bookmarkEnd w:id="7"/>
+    </w:p>
+    <w:p>
+      <w:pPr>
+        <w:pStyle w:val="Heading3"/>
+      </w:pPr>
+      <w:bookmarkStart w:id="8" w:name="_Toc78459063"/>
+      <w:r>
+        <w:t>Create a Blank Portal</w:t>
+      </w:r>
       <w:bookmarkEnd w:id="8"/>
-    </w:p>
-    <w:p>
-      <w:pPr>
-        <w:pStyle w:val="Heading3"/>
-      </w:pPr>
-      <w:bookmarkStart w:id="9" w:name="_Hlk59182636"/>
-      <w:bookmarkStart w:id="10" w:name="_Toc62738946"/>
-      <w:r>
-        <w:t>Perquisites</w:t>
-      </w:r>
-      <w:bookmarkEnd w:id="10"/>
-    </w:p>
-    <w:p>
-      <w:pPr>
-        <w:ind w:left="720"/>
-      </w:pPr>
-      <w:bookmarkStart w:id="11" w:name="_Hlk59182628"/>
-      <w:r>
-        <w:t xml:space="preserve">Following solutions should be installed from Step 2 before proceeding to this step. </w:t>
-      </w:r>
-    </w:p>
-    <w:p>
-      <w:pPr>
-        <w:pStyle w:val="ListParagraph"/>
-        <w:numPr>
-          <w:ilvl w:val="1"/>
-          <w:numId w:val="1"/>
-        </w:numPr>
-        <w:rPr>
-          <w:rFonts w:cstheme="minorHAnsi"/>
-        </w:rPr>
-      </w:pPr>
-      <w:r>
-        <w:rPr>
-          <w:rFonts w:cstheme="minorHAnsi"/>
-        </w:rPr>
-        <w:t xml:space="preserve">Education Accelerator Anchor </w:t>
-      </w:r>
-      <w:r>
-        <w:rPr>
-          <w:rFonts w:ascii="Calibri" w:hAnsi="Calibri" w:cs="Calibri"/>
-        </w:rPr>
-        <w:t>(EducationAnchor_managed.zip)</w:t>
-      </w:r>
-    </w:p>
-    <w:p>
-      <w:pPr>
-        <w:pStyle w:val="ListParagraph"/>
-        <w:numPr>
-          <w:ilvl w:val="1"/>
-          <w:numId w:val="1"/>
-        </w:numPr>
-        <w:rPr>
-          <w:rFonts w:cstheme="minorHAnsi"/>
-        </w:rPr>
-      </w:pPr>
-      <w:r>
-        <w:rPr>
-          <w:rFonts w:cstheme="minorHAnsi"/>
-        </w:rPr>
-        <w:t>Education Accelerator Common (</w:t>
-      </w:r>
-      <w:r>
-        <w:rPr>
-          <w:rFonts w:ascii="Calibri" w:hAnsi="Calibri" w:cs="Calibri"/>
-        </w:rPr>
-        <w:t>EducationAcceleratorCommon_managed.zip)</w:t>
-      </w:r>
-    </w:p>
-    <w:p>
-      <w:pPr>
-        <w:pStyle w:val="ListParagraph"/>
-        <w:numPr>
-          <w:ilvl w:val="1"/>
-          <w:numId w:val="1"/>
-        </w:numPr>
-        <w:rPr>
-          <w:rFonts w:cstheme="minorHAnsi"/>
-        </w:rPr>
-      </w:pPr>
-      <w:r>
-        <w:rPr>
-          <w:rFonts w:cstheme="minorHAnsi"/>
-        </w:rPr>
-        <w:t xml:space="preserve">Dynamics 365 Higher Education Accelerator </w:t>
-      </w:r>
-      <w:r>
-        <w:rPr>
-          <w:rFonts w:ascii="Calibri" w:hAnsi="Calibri" w:cs="Calibri"/>
-        </w:rPr>
-        <w:t>(Dynamics365HigherEducationAccelerator_managed.zip)</w:t>
-      </w:r>
-    </w:p>
-    <w:p>
-      <w:pPr>
-        <w:rPr>
-          <w:rFonts w:cstheme="minorHAnsi"/>
-        </w:rPr>
-      </w:pPr>
-    </w:p>
-    <w:p>
-      <w:pPr>
-        <w:rPr>
-          <w:rFonts w:cstheme="minorHAnsi"/>
-        </w:rPr>
-      </w:pPr>
-    </w:p>
-    <w:p>
-      <w:pPr>
-        <w:rPr>
-          <w:rFonts w:cstheme="minorHAnsi"/>
-        </w:rPr>
-      </w:pPr>
-    </w:p>
-    <w:p>
-      <w:pPr>
-        <w:rPr>
-          <w:rFonts w:cstheme="minorHAnsi"/>
-        </w:rPr>
-      </w:pPr>
-    </w:p>
-    <w:bookmarkEnd w:id="9"/>
-    <w:bookmarkEnd w:id="11"/>
-    <w:p>
-      <w:pPr>
-        <w:pStyle w:val="ListParagraph"/>
-        <w:ind w:left="1800"/>
-        <w:rPr>
-          <w:rFonts w:cstheme="minorHAnsi"/>
-        </w:rPr>
-      </w:pPr>
-    </w:p>
-    <w:p>
-      <w:pPr>
-        <w:pStyle w:val="Heading3"/>
-      </w:pPr>
-      <w:bookmarkStart w:id="12" w:name="_Toc62738947"/>
-      <w:r>
-        <w:lastRenderedPageBreak/>
-        <w:t>Create a Blank Portal</w:t>
-      </w:r>
-      <w:bookmarkEnd w:id="12"/>
     </w:p>
     <w:p>
       <w:pPr>
@@ -3524,7 +3518,7 @@
       <w:r>
         <w:t xml:space="preserve">by following </w:t>
       </w:r>
-      <w:hyperlink r:id="rId15" w:history="1">
+      <w:hyperlink r:id="rId17" w:history="1">
         <w:r>
           <w:rPr>
             <w:rStyle w:val="Hyperlink"/>
@@ -3563,7 +3557,7 @@
                     </pic:cNvPicPr>
                   </pic:nvPicPr>
                   <pic:blipFill>
-                    <a:blip r:embed="rId16" cstate="print">
+                    <a:blip r:embed="rId18" cstate="print">
                       <a:extLst>
                         <a:ext uri="{28A0092B-C50C-407E-A947-70E740481C1C}">
                           <a14:useLocalDpi xmlns:a14="http://schemas.microsoft.com/office/drawing/2010/main" val="0"/>
@@ -3642,6 +3636,7 @@
         <w:rPr>
           <w:noProof/>
         </w:rPr>
+        <w:lastRenderedPageBreak/>
         <w:drawing>
           <wp:inline distT="0" distB="0" distL="0" distR="0" wp14:anchorId="240C7FED" wp14:editId="44427D22">
             <wp:extent cx="1934800" cy="1123950"/>
@@ -3658,7 +3653,7 @@
                     <pic:cNvPicPr/>
                   </pic:nvPicPr>
                   <pic:blipFill>
-                    <a:blip r:embed="rId17"/>
+                    <a:blip r:embed="rId19"/>
                     <a:stretch>
                       <a:fillRect/>
                     </a:stretch>
@@ -3718,12 +3713,50 @@
       </w:r>
       <w:r>
         <w:rPr>
-          <w:color w:val="0070C0"/>
-        </w:rPr>
-        <w:t>Step 4: Import Higher Education Portal Solution</w:t>
-      </w:r>
-      <w:r>
-        <w:t>) until the Blank Portal is fully provisioned.</w:t>
+          <w:color w:val="5B9BD5" w:themeColor="accent5"/>
+          <w:u w:val="single"/>
+        </w:rPr>
+        <w:fldChar w:fldCharType="begin"/>
+      </w:r>
+      <w:r>
+        <w:rPr>
+          <w:color w:val="5B9BD5" w:themeColor="accent5"/>
+          <w:u w:val="single"/>
+        </w:rPr>
+        <w:instrText xml:space="preserve"> REF _Ref78459483 \h </w:instrText>
+      </w:r>
+      <w:r>
+        <w:rPr>
+          <w:color w:val="5B9BD5" w:themeColor="accent5"/>
+          <w:u w:val="single"/>
+        </w:rPr>
+      </w:r>
+      <w:r>
+        <w:rPr>
+          <w:color w:val="5B9BD5" w:themeColor="accent5"/>
+          <w:u w:val="single"/>
+        </w:rPr>
+        <w:fldChar w:fldCharType="separate"/>
+      </w:r>
+      <w:r>
+        <w:rPr>
+          <w:color w:val="5B9BD5" w:themeColor="accent5"/>
+          <w:u w:val="single"/>
+        </w:rPr>
+        <w:t>Import Higher Education Portal Solution &amp; Data using Package Deployer Tool</w:t>
+      </w:r>
+      <w:r>
+        <w:rPr>
+          <w:color w:val="5B9BD5" w:themeColor="accent5"/>
+          <w:u w:val="single"/>
+        </w:rPr>
+        <w:fldChar w:fldCharType="end"/>
+      </w:r>
+      <w:r>
+        <w:t xml:space="preserve">) </w:t>
+      </w:r>
+      <w:r>
+        <w:t>until the Blank Portal is fully provisioned.</w:t>
       </w:r>
     </w:p>
     <w:p>
@@ -3733,8 +3766,8 @@
           <w:rFonts w:eastAsia="Times New Roman"/>
         </w:rPr>
       </w:pPr>
-      <w:bookmarkStart w:id="13" w:name="_Hlk59182045"/>
-      <w:bookmarkStart w:id="14" w:name="_Toc62738948"/>
+      <w:bookmarkStart w:id="9" w:name="_Toc78459064"/>
+      <w:bookmarkStart w:id="10" w:name="_Hlk59182045"/>
       <w:r>
         <w:rPr>
           <w:rFonts w:eastAsia="Times New Roman"/>
@@ -3769,9 +3802,9 @@
         </w:rPr>
         <w:t xml:space="preserve"> files needed for Portal Config</w:t>
       </w:r>
-      <w:bookmarkEnd w:id="14"/>
-    </w:p>
-    <w:bookmarkEnd w:id="13"/>
+      <w:bookmarkEnd w:id="9"/>
+    </w:p>
+    <w:bookmarkEnd w:id="10"/>
     <w:p>
       <w:pPr>
         <w:pStyle w:val="ListParagraph"/>
@@ -4025,7 +4058,7 @@
                     </pic:cNvPicPr>
                   </pic:nvPicPr>
                   <pic:blipFill>
-                    <a:blip r:embed="rId18" cstate="print">
+                    <a:blip r:embed="rId20" cstate="print">
                       <a:extLst>
                         <a:ext uri="{28A0092B-C50C-407E-A947-70E740481C1C}">
                           <a14:useLocalDpi xmlns:a14="http://schemas.microsoft.com/office/drawing/2010/main" val="0"/>
@@ -4061,63 +4094,38 @@
       <w:pPr>
         <w:pStyle w:val="Heading3"/>
       </w:pPr>
-      <w:bookmarkStart w:id="15" w:name="_Toc62738949"/>
-      <w:r>
-        <w:lastRenderedPageBreak/>
+      <w:bookmarkStart w:id="11" w:name="_Toc78459065"/>
+      <w:bookmarkStart w:id="12" w:name="_Ref78459421"/>
+      <w:bookmarkStart w:id="13" w:name="_Ref78459483"/>
+      <w:r>
         <w:t>Import Higher Education Portal Solution</w:t>
       </w:r>
-      <w:bookmarkEnd w:id="15"/>
-    </w:p>
-    <w:p>
-      <w:pPr>
-        <w:ind w:firstLine="720"/>
-        <w:rPr>
-          <w:b/>
-          <w:bCs/>
-        </w:rPr>
-      </w:pPr>
-      <w:r>
-        <w:rPr>
-          <w:b/>
-          <w:bCs/>
-        </w:rPr>
-        <w:t>Dynamics 365 Higher Ed Portal (Dynamics365HigherEdPortal_managed.zip)</w:t>
-      </w:r>
-    </w:p>
-    <w:p>
-      <w:pPr>
-        <w:pStyle w:val="ListParagraph"/>
+      <w:r>
+        <w:t xml:space="preserve"> &amp; Data using Package Deployer Tool</w:t>
+      </w:r>
+      <w:bookmarkEnd w:id="11"/>
+      <w:bookmarkEnd w:id="12"/>
+      <w:bookmarkEnd w:id="13"/>
+    </w:p>
+    <w:p>
+      <w:pPr>
+        <w:ind w:left="720"/>
+      </w:pPr>
+      <w:r>
+        <w:t xml:space="preserve">Please use either one of the options below. If you are familiar with Package Deployer tool, option 1 is easier and installs all the portal solutions together. </w:t>
+      </w:r>
+    </w:p>
+    <w:p>
+      <w:pPr>
+        <w:pStyle w:val="Heading4"/>
         <w:numPr>
           <w:ilvl w:val="0"/>
-          <w:numId w:val="13"/>
-        </w:numPr>
-        <w:rPr>
-          <w:rFonts w:ascii="Calibri" w:hAnsi="Calibri" w:cs="Calibri"/>
-        </w:rPr>
-      </w:pPr>
-      <w:r>
-        <w:rPr>
-          <w:rFonts w:ascii="Calibri" w:hAnsi="Calibri" w:cs="Calibri"/>
-        </w:rPr>
-        <w:t>Time to complete – 1 to 3 minutes</w:t>
-      </w:r>
-    </w:p>
-    <w:p>
-      <w:pPr>
-        <w:pStyle w:val="ListParagraph"/>
-        <w:numPr>
-          <w:ilvl w:val="0"/>
-          <w:numId w:val="13"/>
-        </w:numPr>
-        <w:rPr>
-          <w:rFonts w:ascii="Calibri" w:hAnsi="Calibri" w:cs="Calibri"/>
-        </w:rPr>
-      </w:pPr>
-      <w:r>
-        <w:rPr>
-          <w:rFonts w:ascii="Calibri" w:hAnsi="Calibri" w:cs="Calibri"/>
-        </w:rPr>
-        <w:t xml:space="preserve">Post installation message </w:t>
+          <w:numId w:val="21"/>
+        </w:numPr>
+        <w:ind w:left="1440"/>
+      </w:pPr>
+      <w:r>
+        <w:t>Download Package Deployer Tool</w:t>
       </w:r>
     </w:p>
     <w:p>
@@ -4128,163 +4136,78 @@
           <w:rFonts w:ascii="Calibri" w:hAnsi="Calibri" w:cs="Calibri"/>
         </w:rPr>
       </w:pPr>
-    </w:p>
-    <w:p>
-      <w:pPr>
-        <w:pStyle w:val="ListParagraph"/>
-        <w:ind w:left="1080"/>
-        <w:rPr>
-          <w:rFonts w:ascii="Calibri" w:hAnsi="Calibri" w:cs="Calibri"/>
-        </w:rPr>
-      </w:pPr>
-      <w:r>
-        <w:rPr>
-          <w:noProof/>
-        </w:rPr>
-        <w:drawing>
-          <wp:inline distT="0" distB="0" distL="0" distR="0" wp14:anchorId="5B733ED1" wp14:editId="7AE505AC">
-            <wp:extent cx="4407243" cy="2329812"/>
-            <wp:effectExtent l="0" t="0" r="0" b="0"/>
-            <wp:docPr id="10" name="Picture 10"/>
-            <wp:cNvGraphicFramePr>
-              <a:graphicFrameLocks xmlns:a="http://schemas.openxmlformats.org/drawingml/2006/main" noChangeAspect="1"/>
-            </wp:cNvGraphicFramePr>
-            <a:graphic xmlns:a="http://schemas.openxmlformats.org/drawingml/2006/main">
-              <a:graphicData uri="http://schemas.openxmlformats.org/drawingml/2006/picture">
-                <pic:pic xmlns:pic="http://schemas.openxmlformats.org/drawingml/2006/picture">
-                  <pic:nvPicPr>
-                    <pic:cNvPr id="1" name=""/>
-                    <pic:cNvPicPr/>
-                  </pic:nvPicPr>
-                  <pic:blipFill>
-                    <a:blip r:embed="rId19"/>
-                    <a:stretch>
-                      <a:fillRect/>
-                    </a:stretch>
-                  </pic:blipFill>
-                  <pic:spPr>
-                    <a:xfrm>
-                      <a:off x="0" y="0"/>
-                      <a:ext cx="4420439" cy="2336788"/>
-                    </a:xfrm>
-                    <a:prstGeom prst="rect">
-                      <a:avLst/>
-                    </a:prstGeom>
-                  </pic:spPr>
-                </pic:pic>
-              </a:graphicData>
-            </a:graphic>
-          </wp:inline>
-        </w:drawing>
-      </w:r>
-    </w:p>
-    <w:p>
-      <w:pPr>
-        <w:pStyle w:val="ListParagraph"/>
-        <w:spacing w:after="0" w:line="240" w:lineRule="auto"/>
-        <w:ind w:left="2160"/>
-        <w:rPr>
-          <w:rFonts w:ascii="Segoe UI" w:eastAsia="Times New Roman" w:hAnsi="Segoe UI" w:cs="Segoe UI"/>
-          <w:color w:val="000000"/>
-          <w:sz w:val="21"/>
-          <w:szCs w:val="21"/>
-        </w:rPr>
-      </w:pPr>
-    </w:p>
-    <w:p>
-      <w:pPr>
-        <w:pStyle w:val="Heading3"/>
-      </w:pPr>
-      <w:bookmarkStart w:id="16" w:name="_Toc62738950"/>
-      <w:r>
-        <w:t>Import Portal Config Data with Configuration Migration Tool</w:t>
-      </w:r>
-      <w:bookmarkEnd w:id="16"/>
-    </w:p>
-    <w:p>
-      <w:pPr>
-        <w:ind w:left="1080"/>
-      </w:pPr>
-      <w:r>
-        <w:rPr>
-          <w:rFonts w:ascii="Calibri" w:hAnsi="Calibri" w:cs="Calibri"/>
-        </w:rPr>
-        <w:t xml:space="preserve">To </w:t>
-      </w:r>
-      <w:r>
-        <w:t>import</w:t>
-      </w:r>
-      <w:r>
-        <w:t xml:space="preserve"> below config page</w:t>
-      </w:r>
-      <w:r>
-        <w:t xml:space="preserve">, follow steps in the reference section </w:t>
-      </w:r>
-      <w:r>
-        <w:rPr>
-          <w:color w:val="0070C0"/>
+      <w:r>
+        <w:rPr>
+          <w:rFonts w:ascii="Calibri" w:hAnsi="Calibri" w:cs="Calibri"/>
+        </w:rPr>
+        <w:t>To import using the Package Deployer, you’ll need to download Package Deployer and the following package deployer file:</w:t>
+      </w:r>
+    </w:p>
+    <w:p>
+      <w:pPr>
+        <w:pStyle w:val="ListParagraph"/>
+        <w:numPr>
+          <w:ilvl w:val="1"/>
+          <w:numId w:val="2"/>
+        </w:numPr>
+        <w:ind w:left="1800"/>
+        <w:rPr>
+          <w:rFonts w:ascii="Calibri" w:hAnsi="Calibri" w:cs="Calibri"/>
+        </w:rPr>
+      </w:pPr>
+      <w:r>
+        <w:rPr>
+          <w:rFonts w:ascii="Calibri" w:hAnsi="Calibri" w:cs="Calibri"/>
+        </w:rPr>
+        <w:t>Package Deployer</w:t>
+      </w:r>
+    </w:p>
+    <w:p>
+      <w:pPr>
+        <w:pStyle w:val="ListParagraph"/>
+        <w:numPr>
+          <w:ilvl w:val="2"/>
+          <w:numId w:val="2"/>
+        </w:numPr>
+        <w:ind w:left="2520"/>
+        <w:rPr>
+          <w:rFonts w:ascii="Calibri" w:hAnsi="Calibri" w:cs="Calibri"/>
+        </w:rPr>
+      </w:pPr>
+      <w:r>
+        <w:rPr>
+          <w:rFonts w:ascii="Calibri" w:hAnsi="Calibri" w:cs="Calibri"/>
+        </w:rPr>
+        <w:t xml:space="preserve">For Download Instructions see reference on </w:t>
+      </w:r>
+      <w:r>
+        <w:rPr>
+          <w:rFonts w:ascii="Calibri" w:hAnsi="Calibri" w:cs="Calibri"/>
+          <w:color w:val="2E74B5" w:themeColor="accent5" w:themeShade="BF"/>
         </w:rPr>
         <w:t>“</w:t>
       </w:r>
-      <w:hyperlink w:anchor="_Importing_Data_using" w:history="1">
+      <w:hyperlink w:anchor="_Acquiring_Package_Deployer" w:history="1">
         <w:r>
           <w:rPr>
             <w:rStyle w:val="Hyperlink"/>
+            <w:rFonts w:ascii="Calibri" w:hAnsi="Calibri" w:cs="Calibri"/>
           </w:rPr>
-          <w:t>Importing Data using Configuration Migration Tool</w:t>
+          <w:t>Acquiring Package Deployer</w:t>
         </w:r>
       </w:hyperlink>
       <w:r>
         <w:rPr>
-          <w:color w:val="0070C0"/>
-        </w:rPr>
-        <w:t>”</w:t>
-      </w:r>
-      <w:r>
-        <w:t>.</w:t>
-      </w:r>
-    </w:p>
-    <w:p>
-      <w:pPr>
-        <w:pStyle w:val="ListParagraph"/>
-        <w:numPr>
-          <w:ilvl w:val="0"/>
-          <w:numId w:val="2"/>
-        </w:numPr>
-        <w:ind w:left="1080"/>
-        <w:rPr>
-          <w:rFonts w:cstheme="minorHAnsi"/>
-        </w:rPr>
-      </w:pPr>
-      <w:r>
-        <w:rPr>
-          <w:rFonts w:cstheme="minorHAnsi"/>
-        </w:rPr>
-        <w:t xml:space="preserve">Higher Education </w:t>
-      </w:r>
-      <w:r>
-        <w:rPr>
-          <w:rFonts w:cstheme="minorHAnsi"/>
-        </w:rPr>
-        <w:t>Portal Data (</w:t>
-      </w:r>
-      <w:r>
-        <w:rPr>
-          <w:rFonts w:cstheme="minorHAnsi"/>
-        </w:rPr>
-        <w:t>HIED</w:t>
-      </w:r>
-      <w:r>
-        <w:rPr>
-          <w:rFonts w:cstheme="minorHAnsi"/>
-        </w:rPr>
-        <w:t>-Portal</w:t>
-      </w:r>
-      <w:r>
-        <w:rPr>
-          <w:rFonts w:cstheme="minorHAnsi"/>
-        </w:rPr>
-        <w:t>Data.zip)</w:t>
+          <w:rFonts w:ascii="Calibri" w:hAnsi="Calibri" w:cs="Calibri"/>
+          <w:color w:val="2E74B5" w:themeColor="accent5" w:themeShade="BF"/>
+        </w:rPr>
+        <w:t xml:space="preserve">” </w:t>
+      </w:r>
+      <w:r>
+        <w:rPr>
+          <w:rFonts w:ascii="Calibri" w:hAnsi="Calibri" w:cs="Calibri"/>
+        </w:rPr>
+        <w:t>below</w:t>
       </w:r>
     </w:p>
     <w:p>
@@ -4294,15 +4217,55 @@
           <w:ilvl w:val="1"/>
           <w:numId w:val="2"/>
         </w:numPr>
-        <w:rPr>
-          <w:rFonts w:cstheme="minorHAnsi"/>
-        </w:rPr>
-      </w:pPr>
-      <w:r>
-        <w:rPr>
-          <w:rFonts w:cstheme="minorHAnsi"/>
-        </w:rPr>
-        <w:t>Time to complete – 1 – 3 minutes</w:t>
+        <w:ind w:left="1800"/>
+        <w:rPr>
+          <w:rFonts w:ascii="Calibri" w:hAnsi="Calibri" w:cs="Calibri"/>
+        </w:rPr>
+      </w:pPr>
+      <w:r>
+        <w:rPr>
+          <w:rFonts w:ascii="Calibri" w:hAnsi="Calibri" w:cs="Calibri"/>
+        </w:rPr>
+        <w:t>Package Deployer file (</w:t>
+      </w:r>
+      <w:r>
+        <w:rPr>
+          <w:rFonts w:ascii="Calibri" w:hAnsi="Calibri" w:cs="Calibri"/>
+        </w:rPr>
+        <w:t>PackageDeployer_HiEd</w:t>
+      </w:r>
+      <w:r>
+        <w:rPr>
+          <w:rFonts w:ascii="Calibri" w:hAnsi="Calibri" w:cs="Calibri"/>
+        </w:rPr>
+        <w:t>Portal</w:t>
+      </w:r>
+      <w:r>
+        <w:rPr>
+          <w:rFonts w:ascii="Calibri" w:hAnsi="Calibri" w:cs="Calibri"/>
+        </w:rPr>
+        <w:t>.zip</w:t>
+      </w:r>
+      <w:r>
+        <w:rPr>
+          <w:rFonts w:ascii="Calibri" w:hAnsi="Calibri" w:cs="Calibri"/>
+        </w:rPr>
+        <w:t>)</w:t>
+      </w:r>
+    </w:p>
+    <w:p>
+      <w:pPr>
+        <w:pStyle w:val="Heading4"/>
+        <w:ind w:left="1440"/>
+      </w:pPr>
+      <w:r>
+        <w:t xml:space="preserve">Install Higher Education Accelerator </w:t>
+      </w:r>
+      <w:r>
+        <w:t xml:space="preserve">Portal </w:t>
+      </w:r>
+      <w:r>
+        <w:t>using Package Deployer</w:t>
       </w:r>
     </w:p>
     <w:p>
@@ -4312,70 +4275,263 @@
           <w:ilvl w:val="1"/>
           <w:numId w:val="2"/>
         </w:numPr>
+        <w:ind w:left="1800"/>
+        <w:rPr>
+          <w:rFonts w:ascii="Calibri" w:hAnsi="Calibri" w:cs="Calibri"/>
+        </w:rPr>
+      </w:pPr>
+      <w:r>
+        <w:rPr>
+          <w:rFonts w:ascii="Calibri" w:hAnsi="Calibri" w:cs="Calibri"/>
+        </w:rPr>
+        <w:t>Use the below command script to import the solutions using package deployer:</w:t>
+      </w:r>
+    </w:p>
+    <w:p>
+      <w:pPr>
+        <w:pStyle w:val="ListParagraph"/>
+        <w:ind w:left="1800" w:firstLine="360"/>
+        <w:rPr>
+          <w:rFonts w:ascii="Segoe UI" w:eastAsia="Times New Roman" w:hAnsi="Segoe UI" w:cs="Segoe UI"/>
+          <w:b/>
+          <w:bCs/>
+          <w:sz w:val="21"/>
+          <w:szCs w:val="21"/>
+        </w:rPr>
+      </w:pPr>
+      <w:r>
+        <w:rPr>
+          <w:rFonts w:ascii="Segoe UI" w:eastAsia="Times New Roman" w:hAnsi="Segoe UI" w:cs="Segoe UI"/>
+          <w:b/>
+          <w:bCs/>
+          <w:sz w:val="21"/>
+          <w:szCs w:val="21"/>
+        </w:rPr>
+        <w:t>PackageDeployer.exe</w:t>
+      </w:r>
+    </w:p>
+    <w:p>
+      <w:pPr>
+        <w:pStyle w:val="ListParagraph"/>
+        <w:ind w:left="1800"/>
         <w:rPr>
           <w:rFonts w:cstheme="minorHAnsi"/>
         </w:rPr>
       </w:pPr>
-      <w:r>
+    </w:p>
+    <w:p>
+      <w:pPr>
+        <w:pStyle w:val="ListParagraph"/>
+        <w:numPr>
+          <w:ilvl w:val="1"/>
+          <w:numId w:val="3"/>
+        </w:numPr>
+        <w:ind w:left="1800"/>
         <w:rPr>
           <w:rFonts w:cstheme="minorHAnsi"/>
         </w:rPr>
-        <w:t>Post Installation Message</w:t>
-      </w:r>
-    </w:p>
-    <w:p>
-      <w:pPr>
-        <w:pStyle w:val="ListParagraph"/>
-        <w:ind w:left="1440"/>
+      </w:pPr>
+      <w:r>
+        <w:rPr>
+          <w:rFonts w:ascii="Calibri" w:hAnsi="Calibri" w:cs="Calibri"/>
+        </w:rPr>
+        <w:t>Expected Result: Import should be successful and have green checkmarks for every step</w:t>
+      </w:r>
+      <w:r>
+        <w:rPr>
+          <w:rFonts w:ascii="Calibri" w:hAnsi="Calibri" w:cs="Calibri"/>
+        </w:rPr>
+        <w:t xml:space="preserve"> and install following solutions and sample data.</w:t>
+      </w:r>
+    </w:p>
+    <w:p>
+      <w:pPr>
+        <w:pStyle w:val="ListParagraph"/>
+        <w:numPr>
+          <w:ilvl w:val="2"/>
+          <w:numId w:val="3"/>
+        </w:numPr>
+        <w:spacing w:line="256" w:lineRule="auto"/>
+        <w:ind w:left="2520"/>
+        <w:rPr>
+          <w:rFonts w:ascii="Calibri" w:hAnsi="Calibri" w:cs="Calibri"/>
+        </w:rPr>
+      </w:pPr>
+      <w:r>
+        <w:rPr>
+          <w:rFonts w:ascii="Calibri" w:hAnsi="Calibri" w:cs="Calibri"/>
+        </w:rPr>
+        <w:t>Education Accelerator Anchor (EducationAnchor_managed.zip)</w:t>
+      </w:r>
+    </w:p>
+    <w:p>
+      <w:pPr>
+        <w:pStyle w:val="ListParagraph"/>
+        <w:numPr>
+          <w:ilvl w:val="2"/>
+          <w:numId w:val="3"/>
+        </w:numPr>
+        <w:spacing w:line="256" w:lineRule="auto"/>
+        <w:ind w:left="2520"/>
+        <w:rPr>
+          <w:rFonts w:ascii="Calibri" w:hAnsi="Calibri" w:cs="Calibri"/>
+        </w:rPr>
+      </w:pPr>
+      <w:r>
+        <w:rPr>
+          <w:rFonts w:ascii="Calibri" w:hAnsi="Calibri" w:cs="Calibri"/>
+        </w:rPr>
+        <w:lastRenderedPageBreak/>
+        <w:t>Education Accelerator Common (EducationAcceleratorCommon_managed.zip)</w:t>
+      </w:r>
+    </w:p>
+    <w:p>
+      <w:pPr>
+        <w:pStyle w:val="ListParagraph"/>
+        <w:numPr>
+          <w:ilvl w:val="2"/>
+          <w:numId w:val="3"/>
+        </w:numPr>
+        <w:spacing w:line="256" w:lineRule="auto"/>
+        <w:ind w:left="2520"/>
+        <w:rPr>
+          <w:rFonts w:ascii="Calibri" w:hAnsi="Calibri" w:cs="Calibri"/>
+        </w:rPr>
+      </w:pPr>
+      <w:r>
+        <w:rPr>
+          <w:rFonts w:ascii="Calibri" w:hAnsi="Calibri" w:cs="Calibri"/>
+        </w:rPr>
+        <w:t>Dynamics 365 Higher Education Accelerator (Dynamics365HigherEducationAccelerator_managed.zip)</w:t>
+      </w:r>
+    </w:p>
+    <w:p>
+      <w:pPr>
+        <w:pStyle w:val="ListParagraph"/>
+        <w:numPr>
+          <w:ilvl w:val="2"/>
+          <w:numId w:val="3"/>
+        </w:numPr>
+        <w:ind w:left="2520"/>
+        <w:rPr>
+          <w:rFonts w:ascii="Calibri" w:hAnsi="Calibri" w:cs="Calibri"/>
+        </w:rPr>
+      </w:pPr>
+      <w:r>
+        <w:rPr>
+          <w:rFonts w:ascii="Calibri" w:hAnsi="Calibri" w:cs="Calibri"/>
+        </w:rPr>
+        <w:t>Education Accelerator Connection Roles (</w:t>
+      </w:r>
+      <w:r>
+        <w:rPr>
+          <w:rFonts w:ascii="Calibri" w:hAnsi="Calibri" w:cs="Calibri"/>
+        </w:rPr>
+        <w:t>EducationAcceleratorConnectionRoles_managed</w:t>
+      </w:r>
+      <w:r>
+        <w:rPr>
+          <w:rFonts w:ascii="Calibri" w:hAnsi="Calibri" w:cs="Calibri"/>
+        </w:rPr>
+        <w:t>.zip)</w:t>
+      </w:r>
+    </w:p>
+    <w:p>
+      <w:pPr>
+        <w:pStyle w:val="ListParagraph"/>
+        <w:numPr>
+          <w:ilvl w:val="2"/>
+          <w:numId w:val="3"/>
+        </w:numPr>
+        <w:ind w:left="2520"/>
         <w:rPr>
           <w:rFonts w:cstheme="minorHAnsi"/>
         </w:rPr>
       </w:pPr>
       <w:r>
         <w:rPr>
-          <w:noProof/>
-        </w:rPr>
-        <w:drawing>
-          <wp:inline distT="0" distB="0" distL="0" distR="0" wp14:anchorId="40F3AE46" wp14:editId="65B20655">
-            <wp:extent cx="4020065" cy="3302810"/>
-            <wp:effectExtent l="0" t="0" r="0" b="0"/>
-            <wp:docPr id="6" name="Picture 6"/>
-            <wp:cNvGraphicFramePr>
-              <a:graphicFrameLocks xmlns:a="http://schemas.openxmlformats.org/drawingml/2006/main" noChangeAspect="1"/>
-            </wp:cNvGraphicFramePr>
-            <a:graphic xmlns:a="http://schemas.openxmlformats.org/drawingml/2006/main">
-              <a:graphicData uri="http://schemas.openxmlformats.org/drawingml/2006/picture">
-                <pic:pic xmlns:pic="http://schemas.openxmlformats.org/drawingml/2006/picture">
-                  <pic:nvPicPr>
-                    <pic:cNvPr id="0" name="Picture 6"/>
-                    <pic:cNvPicPr/>
-                  </pic:nvPicPr>
-                  <pic:blipFill>
-                    <a:blip r:embed="rId20" cstate="print">
-                      <a:extLst>
-                        <a:ext uri="{28A0092B-C50C-407E-A947-70E740481C1C}">
-                          <a14:useLocalDpi xmlns:a14="http://schemas.microsoft.com/office/drawing/2010/main" val="0"/>
-                        </a:ext>
-                      </a:extLst>
-                    </a:blip>
-                    <a:stretch>
-                      <a:fillRect/>
-                    </a:stretch>
-                  </pic:blipFill>
-                  <pic:spPr>
-                    <a:xfrm>
-                      <a:off x="0" y="0"/>
-                      <a:ext cx="4065089" cy="3339801"/>
-                    </a:xfrm>
-                    <a:prstGeom prst="rect">
-                      <a:avLst/>
-                    </a:prstGeom>
-                  </pic:spPr>
-                </pic:pic>
-              </a:graphicData>
-            </a:graphic>
-          </wp:inline>
-        </w:drawing>
+          <w:rFonts w:cstheme="minorHAnsi"/>
+        </w:rPr>
+        <w:t>Dynamics 365 Higher Ed Portal</w:t>
+      </w:r>
+      <w:r>
+        <w:rPr>
+          <w:rFonts w:cstheme="minorHAnsi"/>
+        </w:rPr>
+        <w:t xml:space="preserve"> (</w:t>
+      </w:r>
+      <w:r>
+        <w:rPr>
+          <w:rFonts w:cstheme="minorHAnsi"/>
+        </w:rPr>
+        <w:t>Dynamics365HigherEdPortal</w:t>
+      </w:r>
+      <w:r>
+        <w:rPr>
+          <w:rFonts w:cstheme="minorHAnsi"/>
+        </w:rPr>
+        <w:t>_managed.zip)</w:t>
+      </w:r>
+    </w:p>
+    <w:p>
+      <w:pPr>
+        <w:pStyle w:val="ListParagraph"/>
+        <w:numPr>
+          <w:ilvl w:val="2"/>
+          <w:numId w:val="3"/>
+        </w:numPr>
+        <w:ind w:left="2520"/>
+        <w:rPr>
+          <w:rFonts w:ascii="Calibri" w:hAnsi="Calibri" w:cs="Calibri"/>
+        </w:rPr>
+      </w:pPr>
+      <w:proofErr w:type="spellStart"/>
+      <w:r>
+        <w:rPr>
+          <w:rFonts w:ascii="Calibri" w:hAnsi="Calibri" w:cs="Calibri"/>
+        </w:rPr>
+        <w:t>EducationAnchorHigherEdEduPortal</w:t>
+      </w:r>
+      <w:proofErr w:type="spellEnd"/>
+      <w:r>
+        <w:rPr>
+          <w:rFonts w:ascii="Calibri" w:hAnsi="Calibri" w:cs="Calibri"/>
+        </w:rPr>
+        <w:t xml:space="preserve"> (</w:t>
+      </w:r>
+      <w:r>
+        <w:rPr>
+          <w:rFonts w:ascii="Calibri" w:hAnsi="Calibri" w:cs="Calibri"/>
+        </w:rPr>
+        <w:t>Education Accelerator Anchor - Higher Ed Portal</w:t>
+      </w:r>
+      <w:r>
+        <w:rPr>
+          <w:rFonts w:ascii="Calibri" w:hAnsi="Calibri" w:cs="Calibri"/>
+        </w:rPr>
+        <w:t>)</w:t>
+      </w:r>
+    </w:p>
+    <w:p>
+      <w:pPr>
+        <w:pStyle w:val="ListParagraph"/>
+        <w:numPr>
+          <w:ilvl w:val="2"/>
+          <w:numId w:val="3"/>
+        </w:numPr>
+        <w:ind w:left="2520"/>
+        <w:rPr>
+          <w:rFonts w:ascii="Calibri" w:hAnsi="Calibri" w:cs="Calibri"/>
+        </w:rPr>
+      </w:pPr>
+      <w:r>
+        <w:t>Higher Education Portal Data (</w:t>
+      </w:r>
+      <w:r>
+        <w:t>HIED-PortalData.zip</w:t>
+      </w:r>
+      <w:r>
+        <w:t>)</w:t>
       </w:r>
     </w:p>
     <w:p>
@@ -4385,12 +4541,11 @@
           <w:color w:val="auto"/>
         </w:rPr>
       </w:pPr>
-      <w:bookmarkStart w:id="17" w:name="_Toc62738951"/>
-      <w:r>
-        <w:lastRenderedPageBreak/>
+      <w:bookmarkStart w:id="14" w:name="_Toc78459066"/>
+      <w:r>
         <w:t>Update Portal Binding</w:t>
       </w:r>
-      <w:bookmarkEnd w:id="17"/>
+      <w:bookmarkEnd w:id="14"/>
     </w:p>
     <w:p>
       <w:pPr>
@@ -4548,20 +4703,20 @@
       <w:pPr>
         <w:pStyle w:val="Heading3"/>
       </w:pPr>
-      <w:bookmarkStart w:id="18" w:name="_Toc38883229"/>
-      <w:bookmarkStart w:id="19" w:name="_Toc42613402"/>
-      <w:bookmarkStart w:id="20" w:name="_Toc59106052"/>
-      <w:bookmarkStart w:id="21" w:name="_Toc62738952"/>
+      <w:bookmarkStart w:id="15" w:name="_Toc38883229"/>
+      <w:bookmarkStart w:id="16" w:name="_Toc42613402"/>
+      <w:bookmarkStart w:id="17" w:name="_Toc59106052"/>
+      <w:bookmarkStart w:id="18" w:name="_Toc78459067"/>
       <w:r>
         <w:t xml:space="preserve">Set up Portal user login for </w:t>
       </w:r>
+      <w:bookmarkEnd w:id="15"/>
+      <w:bookmarkEnd w:id="16"/>
+      <w:bookmarkEnd w:id="17"/>
+      <w:r>
+        <w:t>Anton Chew</w:t>
+      </w:r>
       <w:bookmarkEnd w:id="18"/>
-      <w:bookmarkEnd w:id="19"/>
-      <w:bookmarkEnd w:id="20"/>
-      <w:r>
-        <w:t>Anton Chew</w:t>
-      </w:r>
-      <w:bookmarkEnd w:id="21"/>
     </w:p>
     <w:p>
       <w:pPr>
@@ -4762,6 +4917,7 @@
         </w:numPr>
       </w:pPr>
       <w:r>
+        <w:lastRenderedPageBreak/>
         <w:t>Complete registration by entering a username and password and saving</w:t>
       </w:r>
     </w:p>
@@ -4823,32 +4979,31 @@
       <w:pPr>
         <w:pStyle w:val="Heading1"/>
       </w:pPr>
-      <w:bookmarkStart w:id="22" w:name="_Toc42613403"/>
-      <w:bookmarkStart w:id="23" w:name="_Toc62738953"/>
-      <w:r>
-        <w:lastRenderedPageBreak/>
+      <w:bookmarkStart w:id="19" w:name="_Toc42613403"/>
+      <w:bookmarkStart w:id="20" w:name="_Toc78459068"/>
+      <w:r>
         <w:t>Reference</w:t>
       </w:r>
+      <w:bookmarkEnd w:id="19"/>
+      <w:r>
+        <w:t>s</w:t>
+      </w:r>
+      <w:bookmarkEnd w:id="20"/>
+    </w:p>
+    <w:p>
+      <w:pPr>
+        <w:pStyle w:val="Heading2"/>
+        <w:rPr>
+          <w:color w:val="FF0000"/>
+        </w:rPr>
+      </w:pPr>
+      <w:bookmarkStart w:id="21" w:name="_Toc42613404"/>
+      <w:bookmarkStart w:id="22" w:name="_Toc78459069"/>
+      <w:r>
+        <w:t>Manually Importing Solutions</w:t>
+      </w:r>
+      <w:bookmarkEnd w:id="21"/>
       <w:bookmarkEnd w:id="22"/>
-      <w:r>
-        <w:t>s</w:t>
-      </w:r>
-      <w:bookmarkEnd w:id="23"/>
-    </w:p>
-    <w:p>
-      <w:pPr>
-        <w:pStyle w:val="Heading2"/>
-        <w:rPr>
-          <w:color w:val="FF0000"/>
-        </w:rPr>
-      </w:pPr>
-      <w:bookmarkStart w:id="24" w:name="_Toc42613404"/>
-      <w:bookmarkStart w:id="25" w:name="_Toc62738954"/>
-      <w:r>
-        <w:t>Manually Importing Solutions</w:t>
-      </w:r>
-      <w:bookmarkEnd w:id="24"/>
-      <w:bookmarkEnd w:id="25"/>
     </w:p>
     <w:p>
       <w:pPr>
@@ -5058,15 +5213,15 @@
       <w:pPr>
         <w:pStyle w:val="Heading2"/>
       </w:pPr>
-      <w:bookmarkStart w:id="26" w:name="_Acquiring_Configuration_Migration"/>
-      <w:bookmarkStart w:id="27" w:name="_Toc42613405"/>
-      <w:bookmarkStart w:id="28" w:name="_Toc62738955"/>
-      <w:bookmarkEnd w:id="26"/>
+      <w:bookmarkStart w:id="23" w:name="_Acquiring_Configuration_Migration"/>
+      <w:bookmarkStart w:id="24" w:name="_Toc42613405"/>
+      <w:bookmarkStart w:id="25" w:name="_Toc78459070"/>
+      <w:bookmarkEnd w:id="23"/>
       <w:r>
         <w:t>Acquiring Configuration Migration tool</w:t>
       </w:r>
-      <w:bookmarkEnd w:id="27"/>
-      <w:bookmarkEnd w:id="28"/>
+      <w:bookmarkEnd w:id="24"/>
+      <w:bookmarkEnd w:id="25"/>
     </w:p>
     <w:p>
       <w:pPr>
@@ -5125,10 +5280,10 @@
       <w:pPr>
         <w:pStyle w:val="Heading2"/>
       </w:pPr>
-      <w:bookmarkStart w:id="29" w:name="_Importing_Data_using"/>
-      <w:bookmarkStart w:id="30" w:name="_Toc42613406"/>
-      <w:bookmarkStart w:id="31" w:name="_Toc62738956"/>
-      <w:bookmarkEnd w:id="29"/>
+      <w:bookmarkStart w:id="26" w:name="_Importing_Data_using"/>
+      <w:bookmarkStart w:id="27" w:name="_Toc42613406"/>
+      <w:bookmarkStart w:id="28" w:name="_Toc78459071"/>
+      <w:bookmarkEnd w:id="26"/>
       <w:r>
         <w:t xml:space="preserve">Importing </w:t>
       </w:r>
@@ -5144,8 +5299,8 @@
       <w:r>
         <w:t xml:space="preserve"> Configuration Migration Tool</w:t>
       </w:r>
-      <w:bookmarkEnd w:id="30"/>
-      <w:bookmarkEnd w:id="31"/>
+      <w:bookmarkEnd w:id="27"/>
+      <w:bookmarkEnd w:id="28"/>
     </w:p>
     <w:p>
       <w:r>
@@ -5175,6 +5330,7 @@
         <w:spacing w:line="256" w:lineRule="auto"/>
       </w:pPr>
       <w:r>
+        <w:lastRenderedPageBreak/>
         <w:t>Select “Import Data”</w:t>
       </w:r>
     </w:p>
@@ -5215,6 +5371,68 @@
       </w:pPr>
       <w:r>
         <w:t>Perform the import</w:t>
+      </w:r>
+    </w:p>
+    <w:p>
+      <w:pPr>
+        <w:pStyle w:val="Heading2"/>
+      </w:pPr>
+      <w:bookmarkStart w:id="29" w:name="_Acquiring_Package_Deployer"/>
+      <w:bookmarkStart w:id="30" w:name="_Toc78459072"/>
+      <w:bookmarkEnd w:id="29"/>
+      <w:r>
+        <w:t>Acquiring Package Deployer tool</w:t>
+      </w:r>
+      <w:bookmarkEnd w:id="30"/>
+    </w:p>
+    <w:p>
+      <w:pPr>
+        <w:pStyle w:val="ListParagraph"/>
+        <w:numPr>
+          <w:ilvl w:val="0"/>
+          <w:numId w:val="23"/>
+        </w:numPr>
+        <w:spacing w:line="256" w:lineRule="auto"/>
+      </w:pPr>
+      <w:r>
+        <w:t xml:space="preserve">Navigate </w:t>
+      </w:r>
+      <w:hyperlink r:id="rId25" w:history="1">
+        <w:r>
+          <w:rPr>
+            <w:rStyle w:val="Hyperlink"/>
+          </w:rPr>
+          <w:t>here</w:t>
+        </w:r>
+      </w:hyperlink>
+      <w:r>
+        <w:t xml:space="preserve"> to acquire the Package Deployer tool</w:t>
+      </w:r>
+    </w:p>
+    <w:p>
+      <w:pPr>
+        <w:pStyle w:val="ListParagraph"/>
+        <w:numPr>
+          <w:ilvl w:val="0"/>
+          <w:numId w:val="23"/>
+        </w:numPr>
+        <w:spacing w:line="256" w:lineRule="auto"/>
+      </w:pPr>
+      <w:r>
+        <w:t>Click the NuGet package link for the Package Deployer tool</w:t>
+      </w:r>
+    </w:p>
+    <w:p>
+      <w:pPr>
+        <w:pStyle w:val="ListParagraph"/>
+        <w:numPr>
+          <w:ilvl w:val="0"/>
+          <w:numId w:val="23"/>
+        </w:numPr>
+        <w:spacing w:line="256" w:lineRule="auto"/>
+      </w:pPr>
+      <w:r>
+        <w:t>Follow directions to download the Package Deployer tool via Package Manager</w:t>
       </w:r>
     </w:p>
     <w:sectPr>
@@ -5228,7 +5446,7 @@
 </file>
 
 <file path=word/numbering.xml><?xml version="1.0" encoding="utf-8"?>
-<w:numbering xmlns:wpc="http://schemas.microsoft.com/office/word/2010/wordprocessingCanvas" xmlns:cx="http://schemas.microsoft.com/office/drawing/2014/chartex" xmlns:cx1="http://schemas.microsoft.com/office/drawing/2015/9/8/chartex" xmlns:cx2="http://schemas.microsoft.com/office/drawing/2015/10/21/chartex" xmlns:cx3="http://schemas.microsoft.com/office/drawing/2016/5/9/chartex" xmlns:cx4="http://schemas.microsoft.com/office/drawing/2016/5/10/chartex" xmlns:cx5="http://schemas.microsoft.com/office/drawing/2016/5/11/chartex" xmlns:cx6="http://schemas.microsoft.com/office/drawing/2016/5/12/chartex" xmlns:cx7="http://schemas.microsoft.com/office/drawing/2016/5/13/chartex" xmlns:cx8="http://schemas.microsoft.com/office/drawing/2016/5/14/chartex" xmlns:mc="http://schemas.openxmlformats.org/markup-compatibility/2006" xmlns:aink="http://schemas.microsoft.com/office/drawing/2016/ink" xmlns:am3d="http://schemas.microsoft.com/office/drawing/2017/model3d" xmlns:o="urn:schemas-microsoft-com:office:office" xmlns:r="http://schemas.openxmlformats.org/officeDocument/2006/relationships" xmlns:m="http://schemas.openxmlformats.org/officeDocument/2006/math" xmlns:v="urn:schemas-microsoft-com:vml" xmlns:wp14="http://schemas.microsoft.com/office/word/2010/wordprocessingDrawing" xmlns:wp="http://schemas.openxmlformats.org/drawingml/2006/wordprocessingDrawing" xmlns:w10="urn:schemas-microsoft-com:office:word" xmlns:w="http://schemas.openxmlformats.org/wordprocessingml/2006/main" xmlns:w14="http://schemas.microsoft.com/office/word/2010/wordml" xmlns:w15="http://schemas.microsoft.com/office/word/2012/wordml" xmlns:w16cid="http://schemas.microsoft.com/office/word/2016/wordml/cid" xmlns:w16se="http://schemas.microsoft.com/office/word/2015/wordml/symex" xmlns:wpg="http://schemas.microsoft.com/office/word/2010/wordprocessingGroup" xmlns:wpi="http://schemas.microsoft.com/office/word/2010/wordprocessingInk" xmlns:wne="http://schemas.microsoft.com/office/word/2006/wordml" xmlns:wps="http://schemas.microsoft.com/office/word/2010/wordprocessingShape" mc:Ignorable="w14 w15 w16se w16cid wp14">
+<w:numbering xmlns:wpc="http://schemas.microsoft.com/office/word/2010/wordprocessingCanvas" xmlns:cx="http://schemas.microsoft.com/office/drawing/2014/chartex" xmlns:cx1="http://schemas.microsoft.com/office/drawing/2015/9/8/chartex" xmlns:cx2="http://schemas.microsoft.com/office/drawing/2015/10/21/chartex" xmlns:cx3="http://schemas.microsoft.com/office/drawing/2016/5/9/chartex" xmlns:cx4="http://schemas.microsoft.com/office/drawing/2016/5/10/chartex" xmlns:cx5="http://schemas.microsoft.com/office/drawing/2016/5/11/chartex" xmlns:cx6="http://schemas.microsoft.com/office/drawing/2016/5/12/chartex" xmlns:cx7="http://schemas.microsoft.com/office/drawing/2016/5/13/chartex" xmlns:cx8="http://schemas.microsoft.com/office/drawing/2016/5/14/chartex" xmlns:mc="http://schemas.openxmlformats.org/markup-compatibility/2006" xmlns:aink="http://schemas.microsoft.com/office/drawing/2016/ink" xmlns:am3d="http://schemas.microsoft.com/office/drawing/2017/model3d" xmlns:o="urn:schemas-microsoft-com:office:office" xmlns:r="http://schemas.openxmlformats.org/officeDocument/2006/relationships" xmlns:m="http://schemas.openxmlformats.org/officeDocument/2006/math" xmlns:v="urn:schemas-microsoft-com:vml" xmlns:wp14="http://schemas.microsoft.com/office/word/2010/wordprocessingDrawing" xmlns:wp="http://schemas.openxmlformats.org/drawingml/2006/wordprocessingDrawing" xmlns:w10="urn:schemas-microsoft-com:office:word" xmlns:w="http://schemas.openxmlformats.org/wordprocessingml/2006/main" xmlns:w14="http://schemas.microsoft.com/office/word/2010/wordml" xmlns:w15="http://schemas.microsoft.com/office/word/2012/wordml" xmlns:w16cex="http://schemas.microsoft.com/office/word/2018/wordml/cex" xmlns:w16cid="http://schemas.microsoft.com/office/word/2016/wordml/cid" xmlns:w16="http://schemas.microsoft.com/office/word/2018/wordml" xmlns:w16sdtdh="http://schemas.microsoft.com/office/word/2020/wordml/sdtdatahash" xmlns:w16se="http://schemas.microsoft.com/office/word/2015/wordml/symex" xmlns:wpg="http://schemas.microsoft.com/office/word/2010/wordprocessingGroup" xmlns:wpi="http://schemas.microsoft.com/office/word/2010/wordprocessingInk" xmlns:wne="http://schemas.microsoft.com/office/word/2006/wordml" xmlns:wps="http://schemas.microsoft.com/office/word/2010/wordprocessingShape" mc:Ignorable="w14 w15 w16se w16cid w16 w16cex w16sdtdh wp14">
   <w:abstractNum w:abstractNumId="0" w15:restartNumberingAfterBreak="0">
     <w:nsid w:val="00002771"/>
     <w:multiLevelType w:val="hybridMultilevel"/>
@@ -5527,31 +5745,31 @@
       <w:lvlText w:val=""/>
       <w:lvlJc w:val="left"/>
       <w:pPr>
-        <w:ind w:left="1440" w:hanging="360"/>
+        <w:ind w:left="1800" w:hanging="360"/>
       </w:pPr>
       <w:rPr>
         <w:rFonts w:ascii="Symbol" w:hAnsi="Symbol" w:hint="default"/>
       </w:rPr>
     </w:lvl>
-    <w:lvl w:ilvl="1" w:tplc="04090003" w:tentative="1">
+    <w:lvl w:ilvl="1" w:tplc="04090003">
       <w:start w:val="1"/>
       <w:numFmt w:val="bullet"/>
       <w:lvlText w:val="o"/>
       <w:lvlJc w:val="left"/>
       <w:pPr>
-        <w:ind w:left="2160" w:hanging="360"/>
+        <w:ind w:left="2520" w:hanging="360"/>
       </w:pPr>
       <w:rPr>
         <w:rFonts w:ascii="Courier New" w:hAnsi="Courier New" w:cs="Courier New" w:hint="default"/>
       </w:rPr>
     </w:lvl>
-    <w:lvl w:ilvl="2" w:tplc="04090005" w:tentative="1">
+    <w:lvl w:ilvl="2" w:tplc="04090005">
       <w:start w:val="1"/>
       <w:numFmt w:val="bullet"/>
       <w:lvlText w:val=""/>
       <w:lvlJc w:val="left"/>
       <w:pPr>
-        <w:ind w:left="2880" w:hanging="360"/>
+        <w:ind w:left="3240" w:hanging="360"/>
       </w:pPr>
       <w:rPr>
         <w:rFonts w:ascii="Wingdings" w:hAnsi="Wingdings" w:hint="default"/>
@@ -5563,7 +5781,7 @@
       <w:lvlText w:val=""/>
       <w:lvlJc w:val="left"/>
       <w:pPr>
-        <w:ind w:left="3600" w:hanging="360"/>
+        <w:ind w:left="3960" w:hanging="360"/>
       </w:pPr>
       <w:rPr>
         <w:rFonts w:ascii="Symbol" w:hAnsi="Symbol" w:hint="default"/>
@@ -5575,7 +5793,7 @@
       <w:lvlText w:val="o"/>
       <w:lvlJc w:val="left"/>
       <w:pPr>
-        <w:ind w:left="4320" w:hanging="360"/>
+        <w:ind w:left="4680" w:hanging="360"/>
       </w:pPr>
       <w:rPr>
         <w:rFonts w:ascii="Courier New" w:hAnsi="Courier New" w:cs="Courier New" w:hint="default"/>
@@ -5587,7 +5805,7 @@
       <w:lvlText w:val=""/>
       <w:lvlJc w:val="left"/>
       <w:pPr>
-        <w:ind w:left="5040" w:hanging="360"/>
+        <w:ind w:left="5400" w:hanging="360"/>
       </w:pPr>
       <w:rPr>
         <w:rFonts w:ascii="Wingdings" w:hAnsi="Wingdings" w:hint="default"/>
@@ -5599,7 +5817,7 @@
       <w:lvlText w:val=""/>
       <w:lvlJc w:val="left"/>
       <w:pPr>
-        <w:ind w:left="5760" w:hanging="360"/>
+        <w:ind w:left="6120" w:hanging="360"/>
       </w:pPr>
       <w:rPr>
         <w:rFonts w:ascii="Symbol" w:hAnsi="Symbol" w:hint="default"/>
@@ -5611,7 +5829,7 @@
       <w:lvlText w:val="o"/>
       <w:lvlJc w:val="left"/>
       <w:pPr>
-        <w:ind w:left="6480" w:hanging="360"/>
+        <w:ind w:left="6840" w:hanging="360"/>
       </w:pPr>
       <w:rPr>
         <w:rFonts w:ascii="Courier New" w:hAnsi="Courier New" w:cs="Courier New" w:hint="default"/>
@@ -5623,7 +5841,7 @@
       <w:lvlText w:val=""/>
       <w:lvlJc w:val="left"/>
       <w:pPr>
-        <w:ind w:left="7200" w:hanging="360"/>
+        <w:ind w:left="7560" w:hanging="360"/>
       </w:pPr>
       <w:rPr>
         <w:rFonts w:ascii="Wingdings" w:hAnsi="Wingdings" w:hint="default"/>
@@ -5729,7 +5947,7 @@
       <w:lvlText w:val=""/>
       <w:lvlJc w:val="left"/>
       <w:pPr>
-        <w:ind w:left="1440" w:hanging="360"/>
+        <w:ind w:left="1800" w:hanging="360"/>
       </w:pPr>
       <w:rPr>
         <w:rFonts w:ascii="Symbol" w:hAnsi="Symbol" w:hint="default"/>
@@ -5741,7 +5959,7 @@
       <w:lvlText w:val="o"/>
       <w:lvlJc w:val="left"/>
       <w:pPr>
-        <w:ind w:left="2160" w:hanging="360"/>
+        <w:ind w:left="2520" w:hanging="360"/>
       </w:pPr>
       <w:rPr>
         <w:rFonts w:ascii="Courier New" w:hAnsi="Courier New" w:cs="Courier New" w:hint="default"/>
@@ -5753,7 +5971,7 @@
       <w:lvlText w:val=""/>
       <w:lvlJc w:val="left"/>
       <w:pPr>
-        <w:ind w:left="2880" w:hanging="360"/>
+        <w:ind w:left="3240" w:hanging="360"/>
       </w:pPr>
       <w:rPr>
         <w:rFonts w:ascii="Wingdings" w:hAnsi="Wingdings" w:hint="default"/>
@@ -5765,7 +5983,7 @@
       <w:lvlText w:val=""/>
       <w:lvlJc w:val="left"/>
       <w:pPr>
-        <w:ind w:left="3600" w:hanging="360"/>
+        <w:ind w:left="3960" w:hanging="360"/>
       </w:pPr>
       <w:rPr>
         <w:rFonts w:ascii="Symbol" w:hAnsi="Symbol" w:hint="default"/>
@@ -5777,7 +5995,7 @@
       <w:lvlText w:val="o"/>
       <w:lvlJc w:val="left"/>
       <w:pPr>
-        <w:ind w:left="4320" w:hanging="360"/>
+        <w:ind w:left="4680" w:hanging="360"/>
       </w:pPr>
       <w:rPr>
         <w:rFonts w:ascii="Courier New" w:hAnsi="Courier New" w:cs="Courier New" w:hint="default"/>
@@ -5789,7 +6007,7 @@
       <w:lvlText w:val=""/>
       <w:lvlJc w:val="left"/>
       <w:pPr>
-        <w:ind w:left="5040" w:hanging="360"/>
+        <w:ind w:left="5400" w:hanging="360"/>
       </w:pPr>
       <w:rPr>
         <w:rFonts w:ascii="Wingdings" w:hAnsi="Wingdings" w:hint="default"/>
@@ -5801,7 +6019,7 @@
       <w:lvlText w:val=""/>
       <w:lvlJc w:val="left"/>
       <w:pPr>
-        <w:ind w:left="5760" w:hanging="360"/>
+        <w:ind w:left="6120" w:hanging="360"/>
       </w:pPr>
       <w:rPr>
         <w:rFonts w:ascii="Symbol" w:hAnsi="Symbol" w:hint="default"/>
@@ -5813,7 +6031,7 @@
       <w:lvlText w:val="o"/>
       <w:lvlJc w:val="left"/>
       <w:pPr>
-        <w:ind w:left="6480" w:hanging="360"/>
+        <w:ind w:left="6840" w:hanging="360"/>
       </w:pPr>
       <w:rPr>
         <w:rFonts w:ascii="Courier New" w:hAnsi="Courier New" w:cs="Courier New" w:hint="default"/>
@@ -5825,7 +6043,7 @@
       <w:lvlText w:val=""/>
       <w:lvlJc w:val="left"/>
       <w:pPr>
-        <w:ind w:left="7200" w:hanging="360"/>
+        <w:ind w:left="7560" w:hanging="360"/>
       </w:pPr>
       <w:rPr>
         <w:rFonts w:ascii="Wingdings" w:hAnsi="Wingdings" w:hint="default"/>
@@ -6157,7 +6375,7 @@
       <w:lvlText w:val=""/>
       <w:lvlJc w:val="left"/>
       <w:pPr>
-        <w:ind w:left="1440" w:hanging="360"/>
+        <w:ind w:left="1800" w:hanging="360"/>
       </w:pPr>
       <w:rPr>
         <w:rFonts w:ascii="Symbol" w:hAnsi="Symbol" w:hint="default"/>
@@ -6169,7 +6387,7 @@
       <w:lvlText w:val="o"/>
       <w:lvlJc w:val="left"/>
       <w:pPr>
-        <w:ind w:left="2160" w:hanging="360"/>
+        <w:ind w:left="2520" w:hanging="360"/>
       </w:pPr>
       <w:rPr>
         <w:rFonts w:ascii="Courier New" w:hAnsi="Courier New" w:cs="Courier New" w:hint="default"/>
@@ -6181,7 +6399,7 @@
       <w:lvlText w:val=""/>
       <w:lvlJc w:val="left"/>
       <w:pPr>
-        <w:ind w:left="2880" w:hanging="360"/>
+        <w:ind w:left="3240" w:hanging="360"/>
       </w:pPr>
       <w:rPr>
         <w:rFonts w:ascii="Wingdings" w:hAnsi="Wingdings" w:hint="default"/>
@@ -6193,7 +6411,7 @@
       <w:lvlText w:val=""/>
       <w:lvlJc w:val="left"/>
       <w:pPr>
-        <w:ind w:left="3600" w:hanging="360"/>
+        <w:ind w:left="3960" w:hanging="360"/>
       </w:pPr>
       <w:rPr>
         <w:rFonts w:ascii="Symbol" w:hAnsi="Symbol" w:hint="default"/>
@@ -6205,7 +6423,7 @@
       <w:lvlText w:val="o"/>
       <w:lvlJc w:val="left"/>
       <w:pPr>
-        <w:ind w:left="4320" w:hanging="360"/>
+        <w:ind w:left="4680" w:hanging="360"/>
       </w:pPr>
       <w:rPr>
         <w:rFonts w:ascii="Courier New" w:hAnsi="Courier New" w:cs="Courier New" w:hint="default"/>
@@ -6217,7 +6435,7 @@
       <w:lvlText w:val=""/>
       <w:lvlJc w:val="left"/>
       <w:pPr>
-        <w:ind w:left="5040" w:hanging="360"/>
+        <w:ind w:left="5400" w:hanging="360"/>
       </w:pPr>
       <w:rPr>
         <w:rFonts w:ascii="Wingdings" w:hAnsi="Wingdings" w:hint="default"/>
@@ -6229,7 +6447,7 @@
       <w:lvlText w:val=""/>
       <w:lvlJc w:val="left"/>
       <w:pPr>
-        <w:ind w:left="5760" w:hanging="360"/>
+        <w:ind w:left="6120" w:hanging="360"/>
       </w:pPr>
       <w:rPr>
         <w:rFonts w:ascii="Symbol" w:hAnsi="Symbol" w:hint="default"/>
@@ -6241,7 +6459,7 @@
       <w:lvlText w:val="o"/>
       <w:lvlJc w:val="left"/>
       <w:pPr>
-        <w:ind w:left="6480" w:hanging="360"/>
+        <w:ind w:left="6840" w:hanging="360"/>
       </w:pPr>
       <w:rPr>
         <w:rFonts w:ascii="Courier New" w:hAnsi="Courier New" w:cs="Courier New" w:hint="default"/>
@@ -6253,7 +6471,7 @@
       <w:lvlText w:val=""/>
       <w:lvlJc w:val="left"/>
       <w:pPr>
-        <w:ind w:left="7200" w:hanging="360"/>
+        <w:ind w:left="7560" w:hanging="360"/>
       </w:pPr>
       <w:rPr>
         <w:rFonts w:ascii="Wingdings" w:hAnsi="Wingdings" w:hint="default"/>
@@ -6530,17 +6748,19 @@
   <w:abstractNum w:abstractNumId="13" w15:restartNumberingAfterBreak="0">
     <w:nsid w:val="551D0B77"/>
     <w:multiLevelType w:val="hybridMultilevel"/>
-    <w:tmpl w:val="2A36C0FA"/>
-    <w:lvl w:ilvl="0" w:tplc="EFB0DDB2">
+    <w:tmpl w:val="6EB82BB6"/>
+    <w:lvl w:ilvl="0" w:tplc="55E8FC9C">
       <w:start w:val="1"/>
       <w:numFmt w:val="decimal"/>
       <w:pStyle w:val="Heading4"/>
       <w:lvlText w:val="%1."/>
       <w:lvlJc w:val="left"/>
       <w:pPr>
-        <w:ind w:left="1080" w:hanging="360"/>
+        <w:ind w:left="1530" w:hanging="360"/>
       </w:pPr>
       <w:rPr>
+        <w:b/>
+        <w:bCs/>
         <w:color w:val="auto"/>
       </w:rPr>
     </w:lvl>
@@ -6550,7 +6770,7 @@
       <w:lvlText w:val="%2."/>
       <w:lvlJc w:val="left"/>
       <w:pPr>
-        <w:ind w:left="1800" w:hanging="360"/>
+        <w:ind w:left="2250" w:hanging="360"/>
       </w:pPr>
     </w:lvl>
     <w:lvl w:ilvl="2" w:tplc="0409001B" w:tentative="1">
@@ -6559,7 +6779,7 @@
       <w:lvlText w:val="%3."/>
       <w:lvlJc w:val="right"/>
       <w:pPr>
-        <w:ind w:left="2520" w:hanging="180"/>
+        <w:ind w:left="2970" w:hanging="180"/>
       </w:pPr>
     </w:lvl>
     <w:lvl w:ilvl="3" w:tplc="0409000F" w:tentative="1">
@@ -6568,7 +6788,7 @@
       <w:lvlText w:val="%4."/>
       <w:lvlJc w:val="left"/>
       <w:pPr>
-        <w:ind w:left="3240" w:hanging="360"/>
+        <w:ind w:left="3690" w:hanging="360"/>
       </w:pPr>
     </w:lvl>
     <w:lvl w:ilvl="4" w:tplc="04090019" w:tentative="1">
@@ -6577,7 +6797,7 @@
       <w:lvlText w:val="%5."/>
       <w:lvlJc w:val="left"/>
       <w:pPr>
-        <w:ind w:left="3960" w:hanging="360"/>
+        <w:ind w:left="4410" w:hanging="360"/>
       </w:pPr>
     </w:lvl>
     <w:lvl w:ilvl="5" w:tplc="0409001B" w:tentative="1">
@@ -6586,7 +6806,7 @@
       <w:lvlText w:val="%6."/>
       <w:lvlJc w:val="right"/>
       <w:pPr>
-        <w:ind w:left="4680" w:hanging="180"/>
+        <w:ind w:left="5130" w:hanging="180"/>
       </w:pPr>
     </w:lvl>
     <w:lvl w:ilvl="6" w:tplc="0409000F" w:tentative="1">
@@ -6595,7 +6815,7 @@
       <w:lvlText w:val="%7."/>
       <w:lvlJc w:val="left"/>
       <w:pPr>
-        <w:ind w:left="5400" w:hanging="360"/>
+        <w:ind w:left="5850" w:hanging="360"/>
       </w:pPr>
     </w:lvl>
     <w:lvl w:ilvl="7" w:tplc="04090019" w:tentative="1">
@@ -6604,7 +6824,7 @@
       <w:lvlText w:val="%8."/>
       <w:lvlJc w:val="left"/>
       <w:pPr>
-        <w:ind w:left="6120" w:hanging="360"/>
+        <w:ind w:left="6570" w:hanging="360"/>
       </w:pPr>
     </w:lvl>
     <w:lvl w:ilvl="8" w:tplc="0409001B" w:tentative="1">
@@ -6613,7 +6833,7 @@
       <w:lvlText w:val="%9."/>
       <w:lvlJc w:val="right"/>
       <w:pPr>
-        <w:ind w:left="6840" w:hanging="180"/>
+        <w:ind w:left="7290" w:hanging="180"/>
       </w:pPr>
     </w:lvl>
   </w:abstractNum>
@@ -6627,7 +6847,7 @@
       <w:lvlText w:val=""/>
       <w:lvlJc w:val="left"/>
       <w:pPr>
-        <w:ind w:left="1440" w:hanging="360"/>
+        <w:ind w:left="1800" w:hanging="360"/>
       </w:pPr>
       <w:rPr>
         <w:rFonts w:ascii="Symbol" w:hAnsi="Symbol" w:hint="default"/>
@@ -6639,7 +6859,7 @@
       <w:lvlText w:val="o"/>
       <w:lvlJc w:val="left"/>
       <w:pPr>
-        <w:ind w:left="2160" w:hanging="360"/>
+        <w:ind w:left="2520" w:hanging="360"/>
       </w:pPr>
       <w:rPr>
         <w:rFonts w:ascii="Courier New" w:hAnsi="Courier New" w:cs="Courier New" w:hint="default"/>
@@ -6651,7 +6871,7 @@
       <w:lvlText w:val=""/>
       <w:lvlJc w:val="left"/>
       <w:pPr>
-        <w:ind w:left="2880" w:hanging="360"/>
+        <w:ind w:left="3240" w:hanging="360"/>
       </w:pPr>
       <w:rPr>
         <w:rFonts w:ascii="Wingdings" w:hAnsi="Wingdings" w:hint="default"/>
@@ -6663,7 +6883,7 @@
       <w:lvlText w:val=""/>
       <w:lvlJc w:val="left"/>
       <w:pPr>
-        <w:ind w:left="3600" w:hanging="360"/>
+        <w:ind w:left="3960" w:hanging="360"/>
       </w:pPr>
       <w:rPr>
         <w:rFonts w:ascii="Symbol" w:hAnsi="Symbol" w:hint="default"/>
@@ -6675,7 +6895,7 @@
       <w:lvlText w:val="o"/>
       <w:lvlJc w:val="left"/>
       <w:pPr>
-        <w:ind w:left="4320" w:hanging="360"/>
+        <w:ind w:left="4680" w:hanging="360"/>
       </w:pPr>
       <w:rPr>
         <w:rFonts w:ascii="Courier New" w:hAnsi="Courier New" w:cs="Courier New" w:hint="default"/>
@@ -6687,7 +6907,7 @@
       <w:lvlText w:val=""/>
       <w:lvlJc w:val="left"/>
       <w:pPr>
-        <w:ind w:left="5040" w:hanging="360"/>
+        <w:ind w:left="5400" w:hanging="360"/>
       </w:pPr>
       <w:rPr>
         <w:rFonts w:ascii="Wingdings" w:hAnsi="Wingdings" w:hint="default"/>
@@ -6699,7 +6919,7 @@
       <w:lvlText w:val=""/>
       <w:lvlJc w:val="left"/>
       <w:pPr>
-        <w:ind w:left="5760" w:hanging="360"/>
+        <w:ind w:left="6120" w:hanging="360"/>
       </w:pPr>
       <w:rPr>
         <w:rFonts w:ascii="Symbol" w:hAnsi="Symbol" w:hint="default"/>
@@ -6711,7 +6931,7 @@
       <w:lvlText w:val="o"/>
       <w:lvlJc w:val="left"/>
       <w:pPr>
-        <w:ind w:left="6480" w:hanging="360"/>
+        <w:ind w:left="6840" w:hanging="360"/>
       </w:pPr>
       <w:rPr>
         <w:rFonts w:ascii="Courier New" w:hAnsi="Courier New" w:cs="Courier New" w:hint="default"/>
@@ -6723,7 +6943,7 @@
       <w:lvlText w:val=""/>
       <w:lvlJc w:val="left"/>
       <w:pPr>
-        <w:ind w:left="7200" w:hanging="360"/>
+        <w:ind w:left="7560" w:hanging="360"/>
       </w:pPr>
       <w:rPr>
         <w:rFonts w:ascii="Wingdings" w:hAnsi="Wingdings" w:hint="default"/>
@@ -6857,7 +7077,7 @@
         <w:ind w:left="720" w:hanging="360"/>
       </w:pPr>
     </w:lvl>
-    <w:lvl w:ilvl="1" w:tplc="04090019" w:tentative="1">
+    <w:lvl w:ilvl="1" w:tplc="04090019">
       <w:start w:val="1"/>
       <w:numFmt w:val="lowerLetter"/>
       <w:lvlText w:val="%2."/>
@@ -6866,7 +7086,7 @@
         <w:ind w:left="1440" w:hanging="360"/>
       </w:pPr>
     </w:lvl>
-    <w:lvl w:ilvl="2" w:tplc="0409001B" w:tentative="1">
+    <w:lvl w:ilvl="2" w:tplc="0409001B">
       <w:start w:val="1"/>
       <w:numFmt w:val="lowerRoman"/>
       <w:lvlText w:val="%3."/>
@@ -6875,7 +7095,7 @@
         <w:ind w:left="2160" w:hanging="180"/>
       </w:pPr>
     </w:lvl>
-    <w:lvl w:ilvl="3" w:tplc="0409000F" w:tentative="1">
+    <w:lvl w:ilvl="3" w:tplc="0409000F">
       <w:start w:val="1"/>
       <w:numFmt w:val="decimal"/>
       <w:lvlText w:val="%4."/>
@@ -7041,6 +7261,92 @@
       <w:rPr>
         <w:rFonts w:ascii="Wingdings" w:hAnsi="Wingdings" w:hint="default"/>
       </w:rPr>
+    </w:lvl>
+  </w:abstractNum>
+  <w:abstractNum w:abstractNumId="18" w15:restartNumberingAfterBreak="0">
+    <w:nsid w:val="720B6054"/>
+    <w:multiLevelType w:val="hybridMultilevel"/>
+    <w:tmpl w:val="8320F8CA"/>
+    <w:lvl w:ilvl="0" w:tplc="0409000F">
+      <w:start w:val="1"/>
+      <w:numFmt w:val="decimal"/>
+      <w:lvlText w:val="%1."/>
+      <w:lvlJc w:val="left"/>
+      <w:pPr>
+        <w:ind w:left="450" w:hanging="360"/>
+      </w:pPr>
+    </w:lvl>
+    <w:lvl w:ilvl="1" w:tplc="04090019" w:tentative="1">
+      <w:start w:val="1"/>
+      <w:numFmt w:val="lowerLetter"/>
+      <w:lvlText w:val="%2."/>
+      <w:lvlJc w:val="left"/>
+      <w:pPr>
+        <w:ind w:left="1170" w:hanging="360"/>
+      </w:pPr>
+    </w:lvl>
+    <w:lvl w:ilvl="2" w:tplc="0409001B" w:tentative="1">
+      <w:start w:val="1"/>
+      <w:numFmt w:val="lowerRoman"/>
+      <w:lvlText w:val="%3."/>
+      <w:lvlJc w:val="right"/>
+      <w:pPr>
+        <w:ind w:left="1890" w:hanging="180"/>
+      </w:pPr>
+    </w:lvl>
+    <w:lvl w:ilvl="3" w:tplc="0409000F" w:tentative="1">
+      <w:start w:val="1"/>
+      <w:numFmt w:val="decimal"/>
+      <w:lvlText w:val="%4."/>
+      <w:lvlJc w:val="left"/>
+      <w:pPr>
+        <w:ind w:left="2610" w:hanging="360"/>
+      </w:pPr>
+    </w:lvl>
+    <w:lvl w:ilvl="4" w:tplc="04090019" w:tentative="1">
+      <w:start w:val="1"/>
+      <w:numFmt w:val="lowerLetter"/>
+      <w:lvlText w:val="%5."/>
+      <w:lvlJc w:val="left"/>
+      <w:pPr>
+        <w:ind w:left="3330" w:hanging="360"/>
+      </w:pPr>
+    </w:lvl>
+    <w:lvl w:ilvl="5" w:tplc="0409001B" w:tentative="1">
+      <w:start w:val="1"/>
+      <w:numFmt w:val="lowerRoman"/>
+      <w:lvlText w:val="%6."/>
+      <w:lvlJc w:val="right"/>
+      <w:pPr>
+        <w:ind w:left="4050" w:hanging="180"/>
+      </w:pPr>
+    </w:lvl>
+    <w:lvl w:ilvl="6" w:tplc="0409000F" w:tentative="1">
+      <w:start w:val="1"/>
+      <w:numFmt w:val="decimal"/>
+      <w:lvlText w:val="%7."/>
+      <w:lvlJc w:val="left"/>
+      <w:pPr>
+        <w:ind w:left="4770" w:hanging="360"/>
+      </w:pPr>
+    </w:lvl>
+    <w:lvl w:ilvl="7" w:tplc="04090019" w:tentative="1">
+      <w:start w:val="1"/>
+      <w:numFmt w:val="lowerLetter"/>
+      <w:lvlText w:val="%8."/>
+      <w:lvlJc w:val="left"/>
+      <w:pPr>
+        <w:ind w:left="5490" w:hanging="360"/>
+      </w:pPr>
+    </w:lvl>
+    <w:lvl w:ilvl="8" w:tplc="0409001B" w:tentative="1">
+      <w:start w:val="1"/>
+      <w:numFmt w:val="lowerRoman"/>
+      <w:lvlText w:val="%9."/>
+      <w:lvlJc w:val="right"/>
+      <w:pPr>
+        <w:ind w:left="6210" w:hanging="180"/>
+      </w:pPr>
     </w:lvl>
   </w:abstractNum>
   <w:num w:numId="1">
@@ -7228,9 +7534,6 @@
   </w:num>
   <w:num w:numId="17">
     <w:abstractNumId w:val="13"/>
-    <w:lvlOverride w:ilvl="0">
-      <w:startOverride w:val="2"/>
-    </w:lvlOverride>
   </w:num>
   <w:num w:numId="18">
     <w:abstractNumId w:val="11"/>
@@ -7241,12 +7544,48 @@
   <w:num w:numId="20">
     <w:abstractNumId w:val="2"/>
   </w:num>
+  <w:num w:numId="21">
+    <w:abstractNumId w:val="13"/>
+    <w:lvlOverride w:ilvl="0">
+      <w:startOverride w:val="1"/>
+    </w:lvlOverride>
+  </w:num>
+  <w:num w:numId="22">
+    <w:abstractNumId w:val="13"/>
+  </w:num>
+  <w:num w:numId="23">
+    <w:abstractNumId w:val="18"/>
+  </w:num>
+  <w:num w:numId="24">
+    <w:abstractNumId w:val="13"/>
+    <w:lvlOverride w:ilvl="0">
+      <w:startOverride w:val="1"/>
+    </w:lvlOverride>
+  </w:num>
+  <w:num w:numId="25">
+    <w:abstractNumId w:val="13"/>
+  </w:num>
+  <w:num w:numId="26">
+    <w:abstractNumId w:val="13"/>
+  </w:num>
+  <w:num w:numId="27">
+    <w:abstractNumId w:val="13"/>
+  </w:num>
+  <w:num w:numId="28">
+    <w:abstractNumId w:val="13"/>
+  </w:num>
+  <w:num w:numId="29">
+    <w:abstractNumId w:val="13"/>
+    <w:lvlOverride w:ilvl="0">
+      <w:startOverride w:val="1"/>
+    </w:lvlOverride>
+  </w:num>
   <w:numIdMacAtCleanup w:val="18"/>
 </w:numbering>
 </file>
 
 <file path=word/styles.xml><?xml version="1.0" encoding="utf-8"?>
-<w:styles xmlns:mc="http://schemas.openxmlformats.org/markup-compatibility/2006" xmlns:r="http://schemas.openxmlformats.org/officeDocument/2006/relationships" xmlns:w="http://schemas.openxmlformats.org/wordprocessingml/2006/main" xmlns:w14="http://schemas.microsoft.com/office/word/2010/wordml" xmlns:w15="http://schemas.microsoft.com/office/word/2012/wordml" xmlns:w16cid="http://schemas.microsoft.com/office/word/2016/wordml/cid" xmlns:w16se="http://schemas.microsoft.com/office/word/2015/wordml/symex" mc:Ignorable="w14 w15 w16se w16cid">
+<w:styles xmlns:mc="http://schemas.openxmlformats.org/markup-compatibility/2006" xmlns:r="http://schemas.openxmlformats.org/officeDocument/2006/relationships" xmlns:w="http://schemas.openxmlformats.org/wordprocessingml/2006/main" xmlns:w14="http://schemas.microsoft.com/office/word/2010/wordml" xmlns:w15="http://schemas.microsoft.com/office/word/2012/wordml" xmlns:w16cex="http://schemas.microsoft.com/office/word/2018/wordml/cex" xmlns:w16cid="http://schemas.microsoft.com/office/word/2016/wordml/cid" xmlns:w16="http://schemas.microsoft.com/office/word/2018/wordml" xmlns:w16sdtdh="http://schemas.microsoft.com/office/word/2020/wordml/sdtdatahash" xmlns:w16se="http://schemas.microsoft.com/office/word/2015/wordml/symex" mc:Ignorable="w14 w15 w16se w16cid w16 w16cex w16sdtdh">
   <w:docDefaults>
     <w:rPrDefault>
       <w:rPr>
@@ -7262,7 +7601,7 @@
       </w:pPr>
     </w:pPrDefault>
   </w:docDefaults>
-  <w:latentStyles w:defLockedState="0" w:defUIPriority="99" w:defSemiHidden="0" w:defUnhideWhenUsed="0" w:defQFormat="0" w:count="377">
+  <w:latentStyles w:defLockedState="0" w:defUIPriority="99" w:defSemiHidden="0" w:defUnhideWhenUsed="0" w:defQFormat="0" w:count="376">
     <w:lsdException w:name="Normal" w:uiPriority="0" w:qFormat="1"/>
     <w:lsdException w:name="heading 1" w:uiPriority="9" w:qFormat="1"/>
     <w:lsdException w:name="heading 2" w:semiHidden="1" w:uiPriority="9" w:unhideWhenUsed="1" w:qFormat="1"/>
@@ -7639,7 +7978,6 @@
     <w:lsdException w:name="Hashtag" w:semiHidden="1" w:unhideWhenUsed="1"/>
     <w:lsdException w:name="Unresolved Mention" w:semiHidden="1" w:unhideWhenUsed="1"/>
     <w:lsdException w:name="Smart Link" w:semiHidden="1" w:unhideWhenUsed="1"/>
-    <w:lsdException w:name="Smart Link Error" w:semiHidden="1" w:unhideWhenUsed="1"/>
   </w:latentStyles>
   <w:style w:type="paragraph" w:default="1" w:styleId="Normal">
     <w:name w:val="Normal"/>
@@ -7853,7 +8191,6 @@
     <w:name w:val="Normal (Web)"/>
     <w:basedOn w:val="Normal"/>
     <w:uiPriority w:val="99"/>
-    <w:semiHidden/>
     <w:unhideWhenUsed/>
     <w:rsid w:val="002711F4"/>
     <w:pPr>
@@ -8015,6 +8352,15 @@
     <w:pPr>
       <w:spacing w:after="100"/>
       <w:ind w:left="440"/>
+    </w:pPr>
+  </w:style>
+  <w:style w:type="paragraph" w:styleId="NoSpacing">
+    <w:name w:val="No Spacing"/>
+    <w:uiPriority w:val="1"/>
+    <w:qFormat/>
+    <w:rsid w:val="000232A2"/>
+    <w:pPr>
+      <w:spacing w:after="0" w:line="240" w:lineRule="auto"/>
     </w:pPr>
   </w:style>
 </w:styles>
@@ -8282,6 +8628,15 @@
 </file>
 
 <file path=customXml/item1.xml><?xml version="1.0" encoding="utf-8"?>
+<p:properties xmlns:p="http://schemas.microsoft.com/office/2006/metadata/properties" xmlns:xsi="http://www.w3.org/2001/XMLSchema-instance" xmlns:pc="http://schemas.microsoft.com/office/infopath/2007/PartnerControls">
+  <documentManagement>
+    <_ip_UnifiedCompliancePolicyUIAction xmlns="http://schemas.microsoft.com/sharepoint/v3" xsi:nil="true"/>
+    <_ip_UnifiedCompliancePolicyProperties xmlns="http://schemas.microsoft.com/sharepoint/v3" xsi:nil="true"/>
+  </documentManagement>
+</p:properties>
+</file>
+
+<file path=customXml/item2.xml><?xml version="1.0" encoding="utf-8"?>
 <?mso-contentType ?>
 <FormTemplates xmlns="http://schemas.microsoft.com/sharepoint/v3/contenttype/forms">
   <Display>DocumentLibraryForm</Display>
@@ -8290,35 +8645,30 @@
 </FormTemplates>
 </file>
 
-<file path=customXml/item2.xml><?xml version="1.0" encoding="utf-8"?>
-<p:properties xmlns:p="http://schemas.microsoft.com/office/2006/metadata/properties" xmlns:xsi="http://www.w3.org/2001/XMLSchema-instance" xmlns:pc="http://schemas.microsoft.com/office/infopath/2007/PartnerControls">
-  <documentManagement/>
-</p:properties>
-</file>
-
 <file path=customXml/item3.xml><?xml version="1.0" encoding="utf-8"?>
-<ct:contentTypeSchema xmlns:ct="http://schemas.microsoft.com/office/2006/metadata/contentType" xmlns:ma="http://schemas.microsoft.com/office/2006/metadata/properties/metaAttributes" ct:_="" ma:_="" ma:contentTypeName="Document" ma:contentTypeID="0x010100DF5D5A347AC5D14889112D10F32FAF5C" ma:contentTypeVersion="12" ma:contentTypeDescription="Create a new document." ma:contentTypeScope="" ma:versionID="5e5a0de6781287262d6f412a8e995370">
-  <xsd:schema xmlns:xsd="http://www.w3.org/2001/XMLSchema" xmlns:xs="http://www.w3.org/2001/XMLSchema" xmlns:p="http://schemas.microsoft.com/office/2006/metadata/properties" xmlns:ns3="806fc523-5a2f-400a-a48d-7b960f56b30f" xmlns:ns4="f4540aab-f866-4d74-8143-50dc538ce439" targetNamespace="http://schemas.microsoft.com/office/2006/metadata/properties" ma:root="true" ma:fieldsID="8cea9ef64d2b5c7cf50f63d48862ba46" ns3:_="" ns4:_="">
-    <xsd:import namespace="806fc523-5a2f-400a-a48d-7b960f56b30f"/>
-    <xsd:import namespace="f4540aab-f866-4d74-8143-50dc538ce439"/>
+<ct:contentTypeSchema xmlns:ct="http://schemas.microsoft.com/office/2006/metadata/contentType" xmlns:ma="http://schemas.microsoft.com/office/2006/metadata/properties/metaAttributes" ct:_="" ma:_="" ma:contentTypeName="Document" ma:contentTypeID="0x010100E884C8D4FD641E4692993FAEE6A83C06" ma:contentTypeVersion="12" ma:contentTypeDescription="Create a new document." ma:contentTypeScope="" ma:versionID="5995b25f8fe99baef7c7be72a60e2559">
+  <xsd:schema xmlns:xsd="http://www.w3.org/2001/XMLSchema" xmlns:xs="http://www.w3.org/2001/XMLSchema" xmlns:p="http://schemas.microsoft.com/office/2006/metadata/properties" xmlns:ns1="http://schemas.microsoft.com/sharepoint/v3" xmlns:ns2="ee73d4f1-b24e-4ab6-aed5-79c58a2952cf" xmlns:ns3="0378db11-4119-45e9-bfb7-0175dfe751a7" targetNamespace="http://schemas.microsoft.com/office/2006/metadata/properties" ma:root="true" ma:fieldsID="82f71819f9f81108adadf8a497b5062b" ns1:_="" ns2:_="" ns3:_="">
+    <xsd:import namespace="http://schemas.microsoft.com/sharepoint/v3"/>
+    <xsd:import namespace="ee73d4f1-b24e-4ab6-aed5-79c58a2952cf"/>
+    <xsd:import namespace="0378db11-4119-45e9-bfb7-0175dfe751a7"/>
     <xsd:element name="properties">
       <xsd:complexType>
         <xsd:sequence>
           <xsd:element name="documentManagement">
             <xsd:complexType>
               <xsd:all>
+                <xsd:element ref="ns2:MediaServiceMetadata" minOccurs="0"/>
+                <xsd:element ref="ns2:MediaServiceFastMetadata" minOccurs="0"/>
+                <xsd:element ref="ns2:MediaServiceAutoTags" minOccurs="0"/>
+                <xsd:element ref="ns2:MediaServiceGenerationTime" minOccurs="0"/>
+                <xsd:element ref="ns2:MediaServiceEventHashCode" minOccurs="0"/>
+                <xsd:element ref="ns2:MediaServiceOCR" minOccurs="0"/>
+                <xsd:element ref="ns2:MediaServiceAutoKeyPoints" minOccurs="0"/>
+                <xsd:element ref="ns2:MediaServiceKeyPoints" minOccurs="0"/>
                 <xsd:element ref="ns3:SharedWithUsers" minOccurs="0"/>
                 <xsd:element ref="ns3:SharedWithDetails" minOccurs="0"/>
-                <xsd:element ref="ns3:SharingHintHash" minOccurs="0"/>
-                <xsd:element ref="ns4:MediaServiceMetadata" minOccurs="0"/>
-                <xsd:element ref="ns4:MediaServiceFastMetadata" minOccurs="0"/>
-                <xsd:element ref="ns4:MediaServiceAutoTags" minOccurs="0"/>
-                <xsd:element ref="ns4:MediaServiceOCR" minOccurs="0"/>
-                <xsd:element ref="ns4:MediaServiceAutoKeyPoints" minOccurs="0"/>
-                <xsd:element ref="ns4:MediaServiceKeyPoints" minOccurs="0"/>
-                <xsd:element ref="ns4:MediaServiceGenerationTime" minOccurs="0"/>
-                <xsd:element ref="ns4:MediaServiceEventHashCode" minOccurs="0"/>
-                <xsd:element ref="ns4:MediaServiceDateTaken" minOccurs="0"/>
+                <xsd:element ref="ns1:_ip_UnifiedCompliancePolicyProperties" minOccurs="0"/>
+                <xsd:element ref="ns1:_ip_UnifiedCompliancePolicyUIAction" minOccurs="0"/>
               </xsd:all>
             </xsd:complexType>
           </xsd:element>
@@ -8326,10 +8676,72 @@
       </xsd:complexType>
     </xsd:element>
   </xsd:schema>
-  <xsd:schema xmlns:xsd="http://www.w3.org/2001/XMLSchema" xmlns:xs="http://www.w3.org/2001/XMLSchema" xmlns:dms="http://schemas.microsoft.com/office/2006/documentManagement/types" xmlns:pc="http://schemas.microsoft.com/office/infopath/2007/PartnerControls" targetNamespace="806fc523-5a2f-400a-a48d-7b960f56b30f" elementFormDefault="qualified">
+  <xsd:schema xmlns:xsd="http://www.w3.org/2001/XMLSchema" xmlns:xs="http://www.w3.org/2001/XMLSchema" xmlns:dms="http://schemas.microsoft.com/office/2006/documentManagement/types" xmlns:pc="http://schemas.microsoft.com/office/infopath/2007/PartnerControls" targetNamespace="http://schemas.microsoft.com/sharepoint/v3" elementFormDefault="qualified">
     <xsd:import namespace="http://schemas.microsoft.com/office/2006/documentManagement/types"/>
     <xsd:import namespace="http://schemas.microsoft.com/office/infopath/2007/PartnerControls"/>
-    <xsd:element name="SharedWithUsers" ma:index="8" nillable="true" ma:displayName="Shared With" ma:internalName="SharedWithUsers" ma:readOnly="true">
+    <xsd:element name="_ip_UnifiedCompliancePolicyProperties" ma:index="18" nillable="true" ma:displayName="Unified Compliance Policy Properties" ma:hidden="true" ma:internalName="_ip_UnifiedCompliancePolicyProperties">
+      <xsd:simpleType>
+        <xsd:restriction base="dms:Note"/>
+      </xsd:simpleType>
+    </xsd:element>
+    <xsd:element name="_ip_UnifiedCompliancePolicyUIAction" ma:index="19" nillable="true" ma:displayName="Unified Compliance Policy UI Action" ma:hidden="true" ma:internalName="_ip_UnifiedCompliancePolicyUIAction">
+      <xsd:simpleType>
+        <xsd:restriction base="dms:Text"/>
+      </xsd:simpleType>
+    </xsd:element>
+  </xsd:schema>
+  <xsd:schema xmlns:xsd="http://www.w3.org/2001/XMLSchema" xmlns:xs="http://www.w3.org/2001/XMLSchema" xmlns:dms="http://schemas.microsoft.com/office/2006/documentManagement/types" xmlns:pc="http://schemas.microsoft.com/office/infopath/2007/PartnerControls" targetNamespace="ee73d4f1-b24e-4ab6-aed5-79c58a2952cf" elementFormDefault="qualified">
+    <xsd:import namespace="http://schemas.microsoft.com/office/2006/documentManagement/types"/>
+    <xsd:import namespace="http://schemas.microsoft.com/office/infopath/2007/PartnerControls"/>
+    <xsd:element name="MediaServiceMetadata" ma:index="8" nillable="true" ma:displayName="MediaServiceMetadata" ma:hidden="true" ma:internalName="MediaServiceMetadata" ma:readOnly="true">
+      <xsd:simpleType>
+        <xsd:restriction base="dms:Note"/>
+      </xsd:simpleType>
+    </xsd:element>
+    <xsd:element name="MediaServiceFastMetadata" ma:index="9" nillable="true" ma:displayName="MediaServiceFastMetadata" ma:hidden="true" ma:internalName="MediaServiceFastMetadata" ma:readOnly="true">
+      <xsd:simpleType>
+        <xsd:restriction base="dms:Note"/>
+      </xsd:simpleType>
+    </xsd:element>
+    <xsd:element name="MediaServiceAutoTags" ma:index="10" nillable="true" ma:displayName="Tags" ma:internalName="MediaServiceAutoTags" ma:readOnly="true">
+      <xsd:simpleType>
+        <xsd:restriction base="dms:Text"/>
+      </xsd:simpleType>
+    </xsd:element>
+    <xsd:element name="MediaServiceGenerationTime" ma:index="11" nillable="true" ma:displayName="MediaServiceGenerationTime" ma:hidden="true" ma:internalName="MediaServiceGenerationTime" ma:readOnly="true">
+      <xsd:simpleType>
+        <xsd:restriction base="dms:Text"/>
+      </xsd:simpleType>
+    </xsd:element>
+    <xsd:element name="MediaServiceEventHashCode" ma:index="12" nillable="true" ma:displayName="MediaServiceEventHashCode" ma:hidden="true" ma:internalName="MediaServiceEventHashCode" ma:readOnly="true">
+      <xsd:simpleType>
+        <xsd:restriction base="dms:Text"/>
+      </xsd:simpleType>
+    </xsd:element>
+    <xsd:element name="MediaServiceOCR" ma:index="13" nillable="true" ma:displayName="Extracted Text" ma:internalName="MediaServiceOCR" ma:readOnly="true">
+      <xsd:simpleType>
+        <xsd:restriction base="dms:Note">
+          <xsd:maxLength value="255"/>
+        </xsd:restriction>
+      </xsd:simpleType>
+    </xsd:element>
+    <xsd:element name="MediaServiceAutoKeyPoints" ma:index="14" nillable="true" ma:displayName="MediaServiceAutoKeyPoints" ma:hidden="true" ma:internalName="MediaServiceAutoKeyPoints" ma:readOnly="true">
+      <xsd:simpleType>
+        <xsd:restriction base="dms:Note"/>
+      </xsd:simpleType>
+    </xsd:element>
+    <xsd:element name="MediaServiceKeyPoints" ma:index="15" nillable="true" ma:displayName="KeyPoints" ma:internalName="MediaServiceKeyPoints" ma:readOnly="true">
+      <xsd:simpleType>
+        <xsd:restriction base="dms:Note">
+          <xsd:maxLength value="255"/>
+        </xsd:restriction>
+      </xsd:simpleType>
+    </xsd:element>
+  </xsd:schema>
+  <xsd:schema xmlns:xsd="http://www.w3.org/2001/XMLSchema" xmlns:xs="http://www.w3.org/2001/XMLSchema" xmlns:dms="http://schemas.microsoft.com/office/2006/documentManagement/types" xmlns:pc="http://schemas.microsoft.com/office/infopath/2007/PartnerControls" targetNamespace="0378db11-4119-45e9-bfb7-0175dfe751a7" elementFormDefault="qualified">
+    <xsd:import namespace="http://schemas.microsoft.com/office/2006/documentManagement/types"/>
+    <xsd:import namespace="http://schemas.microsoft.com/office/infopath/2007/PartnerControls"/>
+    <xsd:element name="SharedWithUsers" ma:index="16" nillable="true" ma:displayName="Shared With" ma:internalName="SharedWithUsers" ma:readOnly="true">
       <xsd:complexType>
         <xsd:complexContent>
           <xsd:extension base="dms:UserMulti">
@@ -8348,69 +8760,11 @@
         </xsd:complexContent>
       </xsd:complexType>
     </xsd:element>
-    <xsd:element name="SharedWithDetails" ma:index="9" nillable="true" ma:displayName="Shared With Details" ma:internalName="SharedWithDetails" ma:readOnly="true">
+    <xsd:element name="SharedWithDetails" ma:index="17" nillable="true" ma:displayName="Shared With Details" ma:internalName="SharedWithDetails" ma:readOnly="true">
       <xsd:simpleType>
         <xsd:restriction base="dms:Note">
           <xsd:maxLength value="255"/>
         </xsd:restriction>
-      </xsd:simpleType>
-    </xsd:element>
-    <xsd:element name="SharingHintHash" ma:index="10" nillable="true" ma:displayName="Sharing Hint Hash" ma:hidden="true" ma:internalName="SharingHintHash" ma:readOnly="true">
-      <xsd:simpleType>
-        <xsd:restriction base="dms:Text"/>
-      </xsd:simpleType>
-    </xsd:element>
-  </xsd:schema>
-  <xsd:schema xmlns:xsd="http://www.w3.org/2001/XMLSchema" xmlns:xs="http://www.w3.org/2001/XMLSchema" xmlns:dms="http://schemas.microsoft.com/office/2006/documentManagement/types" xmlns:pc="http://schemas.microsoft.com/office/infopath/2007/PartnerControls" targetNamespace="f4540aab-f866-4d74-8143-50dc538ce439" elementFormDefault="qualified">
-    <xsd:import namespace="http://schemas.microsoft.com/office/2006/documentManagement/types"/>
-    <xsd:import namespace="http://schemas.microsoft.com/office/infopath/2007/PartnerControls"/>
-    <xsd:element name="MediaServiceMetadata" ma:index="11" nillable="true" ma:displayName="MediaServiceMetadata" ma:hidden="true" ma:internalName="MediaServiceMetadata" ma:readOnly="true">
-      <xsd:simpleType>
-        <xsd:restriction base="dms:Note"/>
-      </xsd:simpleType>
-    </xsd:element>
-    <xsd:element name="MediaServiceFastMetadata" ma:index="12" nillable="true" ma:displayName="MediaServiceFastMetadata" ma:hidden="true" ma:internalName="MediaServiceFastMetadata" ma:readOnly="true">
-      <xsd:simpleType>
-        <xsd:restriction base="dms:Note"/>
-      </xsd:simpleType>
-    </xsd:element>
-    <xsd:element name="MediaServiceAutoTags" ma:index="13" nillable="true" ma:displayName="Tags" ma:internalName="MediaServiceAutoTags" ma:readOnly="true">
-      <xsd:simpleType>
-        <xsd:restriction base="dms:Text"/>
-      </xsd:simpleType>
-    </xsd:element>
-    <xsd:element name="MediaServiceOCR" ma:index="14" nillable="true" ma:displayName="Extracted Text" ma:internalName="MediaServiceOCR" ma:readOnly="true">
-      <xsd:simpleType>
-        <xsd:restriction base="dms:Note">
-          <xsd:maxLength value="255"/>
-        </xsd:restriction>
-      </xsd:simpleType>
-    </xsd:element>
-    <xsd:element name="MediaServiceAutoKeyPoints" ma:index="15" nillable="true" ma:displayName="MediaServiceAutoKeyPoints" ma:hidden="true" ma:internalName="MediaServiceAutoKeyPoints" ma:readOnly="true">
-      <xsd:simpleType>
-        <xsd:restriction base="dms:Note"/>
-      </xsd:simpleType>
-    </xsd:element>
-    <xsd:element name="MediaServiceKeyPoints" ma:index="16" nillable="true" ma:displayName="KeyPoints" ma:internalName="MediaServiceKeyPoints" ma:readOnly="true">
-      <xsd:simpleType>
-        <xsd:restriction base="dms:Note">
-          <xsd:maxLength value="255"/>
-        </xsd:restriction>
-      </xsd:simpleType>
-    </xsd:element>
-    <xsd:element name="MediaServiceGenerationTime" ma:index="17" nillable="true" ma:displayName="MediaServiceGenerationTime" ma:hidden="true" ma:internalName="MediaServiceGenerationTime" ma:readOnly="true">
-      <xsd:simpleType>
-        <xsd:restriction base="dms:Text"/>
-      </xsd:simpleType>
-    </xsd:element>
-    <xsd:element name="MediaServiceEventHashCode" ma:index="18" nillable="true" ma:displayName="MediaServiceEventHashCode" ma:hidden="true" ma:internalName="MediaServiceEventHashCode" ma:readOnly="true">
-      <xsd:simpleType>
-        <xsd:restriction base="dms:Text"/>
-      </xsd:simpleType>
-    </xsd:element>
-    <xsd:element name="MediaServiceDateTaken" ma:index="19" nillable="true" ma:displayName="MediaServiceDateTaken" ma:hidden="true" ma:internalName="MediaServiceDateTaken" ma:readOnly="true">
-      <xsd:simpleType>
-        <xsd:restriction base="dms:Text"/>
       </xsd:simpleType>
     </xsd:element>
   </xsd:schema>
@@ -8513,7 +8867,21 @@
 </ct:contentTypeSchema>
 </file>
 
+<file path=customXml/item4.xml><?xml version="1.0" encoding="utf-8"?>
+<b:Sources xmlns:b="http://schemas.openxmlformats.org/officeDocument/2006/bibliography" xmlns="http://schemas.openxmlformats.org/officeDocument/2006/bibliography" SelectedStyle="\APASixthEditionOfficeOnline.xsl" StyleName="APA" Version="6"/>
+</file>
+
 <file path=customXml/itemProps1.xml><?xml version="1.0" encoding="utf-8"?>
+<ds:datastoreItem xmlns:ds="http://schemas.openxmlformats.org/officeDocument/2006/customXml" ds:itemID="{A64915AC-BEC7-4919-B823-116B238F5CE5}">
+  <ds:schemaRefs>
+    <ds:schemaRef ds:uri="http://schemas.microsoft.com/office/2006/metadata/properties"/>
+    <ds:schemaRef ds:uri="http://schemas.microsoft.com/office/infopath/2007/PartnerControls"/>
+    <ds:schemaRef ds:uri="http://schemas.microsoft.com/sharepoint/v3"/>
+  </ds:schemaRefs>
+</ds:datastoreItem>
+</file>
+
+<file path=customXml/itemProps2.xml><?xml version="1.0" encoding="utf-8"?>
 <ds:datastoreItem xmlns:ds="http://schemas.openxmlformats.org/officeDocument/2006/customXml" ds:itemID="{6BFB9DE8-DA6D-4C8F-ADB1-4B65EEFFE8F4}">
   <ds:schemaRefs>
     <ds:schemaRef ds:uri="http://schemas.microsoft.com/sharepoint/v3/contenttype/forms"/>
@@ -8521,24 +8889,16 @@
 </ds:datastoreItem>
 </file>
 
-<file path=customXml/itemProps2.xml><?xml version="1.0" encoding="utf-8"?>
-<ds:datastoreItem xmlns:ds="http://schemas.openxmlformats.org/officeDocument/2006/customXml" ds:itemID="{A64915AC-BEC7-4919-B823-116B238F5CE5}">
-  <ds:schemaRefs>
-    <ds:schemaRef ds:uri="http://schemas.microsoft.com/office/2006/metadata/properties"/>
-    <ds:schemaRef ds:uri="http://schemas.microsoft.com/office/infopath/2007/PartnerControls"/>
-  </ds:schemaRefs>
-</ds:datastoreItem>
-</file>
-
 <file path=customXml/itemProps3.xml><?xml version="1.0" encoding="utf-8"?>
-<ds:datastoreItem xmlns:ds="http://schemas.openxmlformats.org/officeDocument/2006/customXml" ds:itemID="{320594A8-9712-4045-A1B5-DB9CB2A2677E}">
+<ds:datastoreItem xmlns:ds="http://schemas.openxmlformats.org/officeDocument/2006/customXml" ds:itemID="{35E98AA9-DDFC-451C-AAEA-6C52035297D2}">
   <ds:schemaRefs>
     <ds:schemaRef ds:uri="http://schemas.microsoft.com/office/2006/metadata/contentType"/>
     <ds:schemaRef ds:uri="http://schemas.microsoft.com/office/2006/metadata/properties/metaAttributes"/>
     <ds:schemaRef ds:uri="http://www.w3.org/2001/XMLSchema"/>
     <ds:schemaRef ds:uri="http://schemas.microsoft.com/office/2006/metadata/properties"/>
-    <ds:schemaRef ds:uri="806fc523-5a2f-400a-a48d-7b960f56b30f"/>
-    <ds:schemaRef ds:uri="f4540aab-f866-4d74-8143-50dc538ce439"/>
+    <ds:schemaRef ds:uri="http://schemas.microsoft.com/sharepoint/v3"/>
+    <ds:schemaRef ds:uri="ee73d4f1-b24e-4ab6-aed5-79c58a2952cf"/>
+    <ds:schemaRef ds:uri="0378db11-4119-45e9-bfb7-0175dfe751a7"/>
     <ds:schemaRef ds:uri="http://schemas.microsoft.com/office/2006/documentManagement/types"/>
     <ds:schemaRef ds:uri="http://schemas.microsoft.com/office/infopath/2007/PartnerControls"/>
     <ds:schemaRef ds:uri="http://schemas.openxmlformats.org/package/2006/metadata/core-properties"/>
@@ -8547,4 +8907,12 @@
     <ds:schemaRef ds:uri="http://schemas.microsoft.com/internal/obd"/>
   </ds:schemaRefs>
 </ds:datastoreItem>
+</file>
+
+<file path=customXml/itemProps4.xml><?xml version="1.0" encoding="utf-8"?>
+<ds:datastoreItem xmlns:ds="http://schemas.openxmlformats.org/officeDocument/2006/customXml" ds:itemID="{D7A541BC-FF9C-467E-8FA6-421AC645C92F}">
+  <ds:schemaRefs>
+    <ds:schemaRef ds:uri="http://schemas.openxmlformats.org/officeDocument/2006/bibliography"/>
+  </ds:schemaRefs>
+</ds:datastoreItem>
 </file>
</xml_diff>